<commit_message>
Nova versão TCC + Estrutura de pastas Google Drive
</commit_message>
<xml_diff>
--- a/Ajustes/TCC NLTK- Vinicius Andrade Lopes - V2.docx
+++ b/Ajustes/TCC NLTK- Vinicius Andrade Lopes - V2.docx
@@ -1220,35 +1220,7 @@
           <w:b/>
           <w:lang w:val="es-ES"/>
         </w:rPr>
-        <w:t>Pala</w:t>
-      </w:r>
-      <w:r>
-        <w:rPr>
-          <w:b/>
-          <w:lang w:val="es-ES"/>
-        </w:rPr>
-        <w:t>b</w:t>
-      </w:r>
-      <w:r>
-        <w:rPr>
-          <w:b/>
-          <w:lang w:val="es-ES"/>
-        </w:rPr>
-        <w:t>ras-c</w:t>
-      </w:r>
-      <w:r>
-        <w:rPr>
-          <w:b/>
-          <w:lang w:val="es-ES"/>
-        </w:rPr>
-        <w:t>l</w:t>
-      </w:r>
-      <w:r>
-        <w:rPr>
-          <w:b/>
-          <w:lang w:val="es-ES"/>
-        </w:rPr>
-        <w:t xml:space="preserve">ave: </w:t>
+        <w:t xml:space="preserve">Palabras-clave: </w:t>
       </w:r>
       <w:r>
         <w:rPr>
@@ -2164,15 +2136,7 @@
           <w:sz w:val="22"/>
           <w:szCs w:val="22"/>
         </w:rPr>
-        <w:t>Elaborada pelo autor do projeto</w:t>
-      </w:r>
-      <w:r>
-        <w:rPr>
-          <w:rFonts w:ascii="ArialMT" w:hAnsi="ArialMT"/>
-          <w:sz w:val="22"/>
-          <w:szCs w:val="22"/>
-        </w:rPr>
-        <w:t xml:space="preserve"> (2023)</w:t>
+        <w:t>Dados originais da pesquisa</w:t>
       </w:r>
     </w:p>
     <w:p>
@@ -3250,7 +3214,13 @@
         <w:rPr>
           <w:b/>
         </w:rPr>
-        <w:t>Resultados Preliminares</w:t>
+        <w:t xml:space="preserve">Resultados </w:t>
+      </w:r>
+      <w:r>
+        <w:rPr>
+          <w:b/>
+        </w:rPr>
+        <w:t>e Discussões</w:t>
       </w:r>
     </w:p>
     <w:p>
@@ -3546,7 +3516,14 @@
           <w:szCs w:val="22"/>
         </w:rPr>
         <w:br/>
-        <w:t>Fonte: Elaborada pelo autor do projeto (2023)</w:t>
+      </w:r>
+      <w:r>
+        <w:rPr>
+          <w:rFonts w:ascii="ArialMT" w:hAnsi="ArialMT"/>
+          <w:sz w:val="22"/>
+          <w:szCs w:val="22"/>
+        </w:rPr>
+        <w:t>Fonte: Resultados originais da pesquisa</w:t>
       </w:r>
     </w:p>
     <w:p>
@@ -3673,7 +3650,14 @@
           <w:szCs w:val="22"/>
         </w:rPr>
         <w:br/>
-        <w:t>Fonte: Elaborada pelo autor do projeto (2023)</w:t>
+      </w:r>
+      <w:r>
+        <w:rPr>
+          <w:rFonts w:ascii="ArialMT" w:hAnsi="ArialMT"/>
+          <w:sz w:val="22"/>
+          <w:szCs w:val="22"/>
+        </w:rPr>
+        <w:t>Fonte: Resultados originais da pesquisa</w:t>
       </w:r>
     </w:p>
     <w:p>
@@ -4076,7 +4060,14 @@
           <w:szCs w:val="22"/>
         </w:rPr>
         <w:br/>
-        <w:t>Fonte: Elaborada pelo autor do projeto (2023)</w:t>
+      </w:r>
+      <w:r>
+        <w:rPr>
+          <w:rFonts w:ascii="ArialMT" w:hAnsi="ArialMT"/>
+          <w:sz w:val="22"/>
+          <w:szCs w:val="22"/>
+        </w:rPr>
+        <w:t>Fonte: Resultados originais da pesquisa</w:t>
       </w:r>
     </w:p>
     <w:p>
@@ -4197,7 +4188,14 @@
           <w:szCs w:val="22"/>
         </w:rPr>
         <w:br/>
-        <w:t>Fonte: Elaborada pelo autor do projeto (2023)</w:t>
+      </w:r>
+      <w:r>
+        <w:rPr>
+          <w:rFonts w:ascii="ArialMT" w:hAnsi="ArialMT"/>
+          <w:sz w:val="22"/>
+          <w:szCs w:val="22"/>
+        </w:rPr>
+        <w:t>Fonte: Resultados originais da pesquisa</w:t>
       </w:r>
     </w:p>
     <w:p>
@@ -4393,7 +4391,14 @@
           <w:szCs w:val="22"/>
         </w:rPr>
         <w:br/>
-        <w:t>Fonte: Elaborada pelo autor do projeto (2023)</w:t>
+      </w:r>
+      <w:r>
+        <w:rPr>
+          <w:rFonts w:ascii="ArialMT" w:hAnsi="ArialMT"/>
+          <w:sz w:val="22"/>
+          <w:szCs w:val="22"/>
+        </w:rPr>
+        <w:t>Fonte: Resultados originais da pesquisa</w:t>
       </w:r>
     </w:p>
     <w:p>
@@ -4731,7 +4736,14 @@
           <w:szCs w:val="22"/>
         </w:rPr>
         <w:br/>
-        <w:t>Fonte: Elaborada pelo autor do projeto (2023)</w:t>
+      </w:r>
+      <w:r>
+        <w:rPr>
+          <w:rFonts w:ascii="ArialMT" w:hAnsi="ArialMT"/>
+          <w:sz w:val="22"/>
+          <w:szCs w:val="22"/>
+        </w:rPr>
+        <w:t>Fonte: Resultados originais da pesquisa</w:t>
       </w:r>
     </w:p>
     <w:p>
@@ -4921,7 +4933,14 @@
           <w:szCs w:val="22"/>
         </w:rPr>
         <w:br/>
-        <w:t>Fonte: Elaborada pelo autor do projeto (2023)</w:t>
+      </w:r>
+      <w:r>
+        <w:rPr>
+          <w:rFonts w:ascii="ArialMT" w:hAnsi="ArialMT"/>
+          <w:sz w:val="22"/>
+          <w:szCs w:val="22"/>
+        </w:rPr>
+        <w:t>Fonte: Resultados originais da pesquisa</w:t>
       </w:r>
     </w:p>
     <w:p>
@@ -5124,7 +5143,14 @@
           <w:szCs w:val="22"/>
         </w:rPr>
         <w:br/>
-        <w:t>Fonte: Elaborada pelo autor do projeto (2023)</w:t>
+      </w:r>
+      <w:r>
+        <w:rPr>
+          <w:rFonts w:ascii="ArialMT" w:hAnsi="ArialMT"/>
+          <w:sz w:val="22"/>
+          <w:szCs w:val="22"/>
+        </w:rPr>
+        <w:t>Fonte: Resultados originais da pesquisa</w:t>
       </w:r>
     </w:p>
     <w:p>
@@ -5611,7 +5637,14 @@
           <w:szCs w:val="22"/>
         </w:rPr>
         <w:br/>
-        <w:t>Fonte: Elaborada pelo autor do projeto (2023)</w:t>
+      </w:r>
+      <w:r>
+        <w:rPr>
+          <w:rFonts w:ascii="ArialMT" w:hAnsi="ArialMT"/>
+          <w:sz w:val="22"/>
+          <w:szCs w:val="22"/>
+        </w:rPr>
+        <w:t>Fonte: Resultados originais da pesquisa</w:t>
       </w:r>
     </w:p>
     <w:p>
@@ -5854,7 +5887,14 @@
           <w:szCs w:val="22"/>
         </w:rPr>
         <w:br/>
-        <w:t>Fonte: Elaborada pelo autor do projeto (2023)</w:t>
+      </w:r>
+      <w:r>
+        <w:rPr>
+          <w:rFonts w:ascii="ArialMT" w:hAnsi="ArialMT"/>
+          <w:sz w:val="22"/>
+          <w:szCs w:val="22"/>
+        </w:rPr>
+        <w:t>Fonte: Resultados originais da pesquisa</w:t>
       </w:r>
     </w:p>
     <w:p>
@@ -5976,7 +6016,14 @@
           <w:szCs w:val="22"/>
         </w:rPr>
         <w:br/>
-        <w:t>Fonte: Elaborada pelo autor do projeto (2023)</w:t>
+      </w:r>
+      <w:r>
+        <w:rPr>
+          <w:rFonts w:ascii="ArialMT" w:hAnsi="ArialMT"/>
+          <w:sz w:val="22"/>
+          <w:szCs w:val="22"/>
+        </w:rPr>
+        <w:t>Fonte: Resultados originais da pesquisa</w:t>
       </w:r>
     </w:p>
     <w:p>
@@ -6127,7 +6174,14 @@
           <w:szCs w:val="22"/>
         </w:rPr>
         <w:br/>
-        <w:t>Fonte: Elaborada pelo autor do projeto (2023)</w:t>
+      </w:r>
+      <w:r>
+        <w:rPr>
+          <w:rFonts w:ascii="ArialMT" w:hAnsi="ArialMT"/>
+          <w:sz w:val="22"/>
+          <w:szCs w:val="22"/>
+        </w:rPr>
+        <w:t>Fonte: Resultados originais da pesquisa</w:t>
       </w:r>
     </w:p>
     <w:p>
@@ -6544,7 +6598,14 @@
           <w:szCs w:val="22"/>
         </w:rPr>
         <w:br/>
-        <w:t>Fonte: Elaborada pelo autor do projeto (2023)</w:t>
+      </w:r>
+      <w:r>
+        <w:rPr>
+          <w:rFonts w:ascii="ArialMT" w:hAnsi="ArialMT"/>
+          <w:sz w:val="22"/>
+          <w:szCs w:val="22"/>
+        </w:rPr>
+        <w:t>Fonte: Resultados originais da pesquisa</w:t>
       </w:r>
     </w:p>
     <w:p>
@@ -6952,7 +7013,14 @@
           <w:szCs w:val="22"/>
         </w:rPr>
         <w:br/>
-        <w:t>Fonte: Elaborada pelo autor do projeto (2023)</w:t>
+      </w:r>
+      <w:r>
+        <w:rPr>
+          <w:rFonts w:ascii="ArialMT" w:hAnsi="ArialMT"/>
+          <w:sz w:val="22"/>
+          <w:szCs w:val="22"/>
+        </w:rPr>
+        <w:t>Fonte: Resultados originais da pesquisa</w:t>
       </w:r>
     </w:p>
     <w:p>
@@ -7177,7 +7245,1215 @@
           <w:szCs w:val="22"/>
         </w:rPr>
         <w:br/>
-        <w:t>Fonte: Elaborada pelo autor do projeto (2023)</w:t>
+        <w:t xml:space="preserve">Fonte: </w:t>
+      </w:r>
+      <w:r>
+        <w:rPr>
+          <w:rFonts w:ascii="ArialMT" w:hAnsi="ArialMT"/>
+          <w:sz w:val="22"/>
+          <w:szCs w:val="22"/>
+        </w:rPr>
+        <w:t>Resultados originais da pesquisa</w:t>
+      </w:r>
+    </w:p>
+    <w:p>
+      <w:pPr>
+        <w:pStyle w:val="PargrafodaLista"/>
+        <w:spacing w:line="360" w:lineRule="auto"/>
+        <w:ind w:left="0" w:firstLine="709"/>
+        <w:rPr>
+          <w:color w:val="000000"/>
+        </w:rPr>
+      </w:pPr>
+    </w:p>
+    <w:p>
+      <w:pPr>
+        <w:pStyle w:val="PargrafodaLista"/>
+        <w:spacing w:line="360" w:lineRule="auto"/>
+        <w:ind w:left="0" w:firstLine="709"/>
+        <w:rPr>
+          <w:color w:val="000000"/>
+        </w:rPr>
+      </w:pPr>
+    </w:p>
+    <w:p>
+      <w:pPr>
+        <w:pStyle w:val="PargrafodaLista"/>
+        <w:spacing w:line="360" w:lineRule="auto"/>
+        <w:ind w:left="0" w:firstLine="709"/>
+        <w:rPr>
+          <w:color w:val="000000"/>
+        </w:rPr>
+      </w:pPr>
+    </w:p>
+    <w:p>
+      <w:pPr>
+        <w:spacing w:line="360" w:lineRule="auto"/>
+        <w:rPr>
+          <w:color w:val="000000"/>
+        </w:rPr>
+      </w:pPr>
+      <w:r>
+        <w:rPr>
+          <w:color w:val="000000"/>
+        </w:rPr>
+        <w:lastRenderedPageBreak/>
+        <w:t>Tabela 1. Quantidade de palavras em cada fonte de dados</w:t>
+      </w:r>
+    </w:p>
+    <w:tbl>
+      <w:tblPr>
+        <w:tblStyle w:val="TabelaSimples5"/>
+        <w:tblW w:w="9164" w:type="dxa"/>
+        <w:tblLook w:val="04A0" w:firstRow="1" w:lastRow="0" w:firstColumn="1" w:lastColumn="0" w:noHBand="0" w:noVBand="1"/>
+      </w:tblPr>
+      <w:tblGrid>
+        <w:gridCol w:w="2830"/>
+        <w:gridCol w:w="2005"/>
+        <w:gridCol w:w="2719"/>
+        <w:gridCol w:w="1610"/>
+      </w:tblGrid>
+      <w:tr>
+        <w:trPr>
+          <w:cnfStyle w:val="100000000000" w:firstRow="1" w:lastRow="0" w:firstColumn="0" w:lastColumn="0" w:oddVBand="0" w:evenVBand="0" w:oddHBand="0" w:evenHBand="0" w:firstRowFirstColumn="0" w:firstRowLastColumn="0" w:lastRowFirstColumn="0" w:lastRowLastColumn="0"/>
+          <w:trHeight w:val="277"/>
+        </w:trPr>
+        <w:tc>
+          <w:tcPr>
+            <w:cnfStyle w:val="001000000100" w:firstRow="0" w:lastRow="0" w:firstColumn="1" w:lastColumn="0" w:oddVBand="0" w:evenVBand="0" w:oddHBand="0" w:evenHBand="0" w:firstRowFirstColumn="1" w:firstRowLastColumn="0" w:lastRowFirstColumn="0" w:lastRowLastColumn="0"/>
+            <w:tcW w:w="2830" w:type="dxa"/>
+            <w:tcBorders>
+              <w:top w:val="single" w:sz="4" w:space="0" w:color="auto"/>
+              <w:bottom w:val="single" w:sz="4" w:space="0" w:color="auto"/>
+              <w:right w:val="single" w:sz="4" w:space="0" w:color="auto"/>
+            </w:tcBorders>
+            <w:noWrap/>
+            <w:hideMark/>
+          </w:tcPr>
+          <w:p>
+            <w:pPr>
+              <w:spacing w:line="240" w:lineRule="auto"/>
+              <w:jc w:val="left"/>
+              <w:rPr>
+                <w:rFonts w:eastAsia="Times New Roman"/>
+                <w:color w:val="000000"/>
+                <w:lang w:eastAsia="pt-BR"/>
+              </w:rPr>
+            </w:pPr>
+            <w:r>
+              <w:rPr>
+                <w:rFonts w:eastAsia="Times New Roman"/>
+                <w:color w:val="000000"/>
+                <w:lang w:eastAsia="pt-BR"/>
+              </w:rPr>
+              <w:t>Nome do livro/filme</w:t>
+            </w:r>
+          </w:p>
+        </w:tc>
+        <w:tc>
+          <w:tcPr>
+            <w:tcW w:w="2005" w:type="dxa"/>
+            <w:tcBorders>
+              <w:top w:val="single" w:sz="4" w:space="0" w:color="auto"/>
+              <w:left w:val="single" w:sz="4" w:space="0" w:color="auto"/>
+              <w:bottom w:val="single" w:sz="4" w:space="0" w:color="auto"/>
+            </w:tcBorders>
+            <w:noWrap/>
+            <w:hideMark/>
+          </w:tcPr>
+          <w:p>
+            <w:pPr>
+              <w:jc w:val="left"/>
+              <w:cnfStyle w:val="100000000000" w:firstRow="1" w:lastRow="0" w:firstColumn="0" w:lastColumn="0" w:oddVBand="0" w:evenVBand="0" w:oddHBand="0" w:evenHBand="0" w:firstRowFirstColumn="0" w:firstRowLastColumn="0" w:lastRowFirstColumn="0" w:lastRowLastColumn="0"/>
+              <w:rPr>
+                <w:rFonts w:ascii="Arial" w:hAnsi="Arial" w:cs="Arial"/>
+                <w:i w:val="0"/>
+                <w:iCs w:val="0"/>
+                <w:color w:val="000000"/>
+                <w:sz w:val="22"/>
+                <w:lang w:eastAsia="pt-BR"/>
+              </w:rPr>
+            </w:pPr>
+            <w:r>
+              <w:rPr>
+                <w:rFonts w:ascii="Arial" w:hAnsi="Arial" w:cs="Arial"/>
+                <w:i w:val="0"/>
+                <w:iCs w:val="0"/>
+                <w:color w:val="000000"/>
+                <w:sz w:val="22"/>
+                <w:lang w:eastAsia="pt-BR"/>
+              </w:rPr>
+              <w:t>Filme</w:t>
+            </w:r>
+          </w:p>
+        </w:tc>
+        <w:tc>
+          <w:tcPr>
+            <w:tcW w:w="2719" w:type="dxa"/>
+            <w:tcBorders>
+              <w:top w:val="single" w:sz="4" w:space="0" w:color="auto"/>
+              <w:bottom w:val="single" w:sz="4" w:space="0" w:color="auto"/>
+            </w:tcBorders>
+            <w:noWrap/>
+            <w:hideMark/>
+          </w:tcPr>
+          <w:p>
+            <w:pPr>
+              <w:jc w:val="left"/>
+              <w:cnfStyle w:val="100000000000" w:firstRow="1" w:lastRow="0" w:firstColumn="0" w:lastColumn="0" w:oddVBand="0" w:evenVBand="0" w:oddHBand="0" w:evenHBand="0" w:firstRowFirstColumn="0" w:firstRowLastColumn="0" w:lastRowFirstColumn="0" w:lastRowLastColumn="0"/>
+              <w:rPr>
+                <w:rFonts w:ascii="Arial" w:hAnsi="Arial" w:cs="Arial"/>
+                <w:i w:val="0"/>
+                <w:iCs w:val="0"/>
+                <w:color w:val="000000"/>
+                <w:sz w:val="22"/>
+                <w:lang w:eastAsia="pt-BR"/>
+              </w:rPr>
+            </w:pPr>
+            <w:r>
+              <w:rPr>
+                <w:rFonts w:ascii="Arial" w:hAnsi="Arial" w:cs="Arial"/>
+                <w:i w:val="0"/>
+                <w:iCs w:val="0"/>
+                <w:color w:val="000000"/>
+                <w:sz w:val="22"/>
+                <w:lang w:eastAsia="pt-BR"/>
+              </w:rPr>
+              <w:t>Livro</w:t>
+            </w:r>
+          </w:p>
+        </w:tc>
+        <w:tc>
+          <w:tcPr>
+            <w:tcW w:w="1610" w:type="dxa"/>
+            <w:tcBorders>
+              <w:top w:val="single" w:sz="4" w:space="0" w:color="auto"/>
+              <w:bottom w:val="single" w:sz="4" w:space="0" w:color="auto"/>
+            </w:tcBorders>
+            <w:noWrap/>
+            <w:hideMark/>
+          </w:tcPr>
+          <w:p>
+            <w:pPr>
+              <w:jc w:val="left"/>
+              <w:cnfStyle w:val="100000000000" w:firstRow="1" w:lastRow="0" w:firstColumn="0" w:lastColumn="0" w:oddVBand="0" w:evenVBand="0" w:oddHBand="0" w:evenHBand="0" w:firstRowFirstColumn="0" w:firstRowLastColumn="0" w:lastRowFirstColumn="0" w:lastRowLastColumn="0"/>
+              <w:rPr>
+                <w:rFonts w:ascii="Arial" w:eastAsia="Times New Roman" w:hAnsi="Arial" w:cs="Arial"/>
+                <w:i w:val="0"/>
+                <w:iCs w:val="0"/>
+                <w:color w:val="000000"/>
+                <w:sz w:val="22"/>
+                <w:lang w:eastAsia="pt-BR"/>
+              </w:rPr>
+            </w:pPr>
+            <w:r>
+              <w:rPr>
+                <w:rFonts w:ascii="Arial" w:eastAsia="Times New Roman" w:hAnsi="Arial" w:cs="Arial"/>
+                <w:i w:val="0"/>
+                <w:iCs w:val="0"/>
+                <w:color w:val="000000"/>
+                <w:sz w:val="22"/>
+                <w:lang w:eastAsia="pt-BR"/>
+              </w:rPr>
+              <w:t>Porcentagem</w:t>
+            </w:r>
+          </w:p>
+        </w:tc>
+      </w:tr>
+      <w:tr>
+        <w:trPr>
+          <w:cnfStyle w:val="000000100000" w:firstRow="0" w:lastRow="0" w:firstColumn="0" w:lastColumn="0" w:oddVBand="0" w:evenVBand="0" w:oddHBand="1" w:evenHBand="0" w:firstRowFirstColumn="0" w:firstRowLastColumn="0" w:lastRowFirstColumn="0" w:lastRowLastColumn="0"/>
+          <w:trHeight w:val="277"/>
+        </w:trPr>
+        <w:tc>
+          <w:tcPr>
+            <w:cnfStyle w:val="001000000000" w:firstRow="0" w:lastRow="0" w:firstColumn="1" w:lastColumn="0" w:oddVBand="0" w:evenVBand="0" w:oddHBand="0" w:evenHBand="0" w:firstRowFirstColumn="0" w:firstRowLastColumn="0" w:lastRowFirstColumn="0" w:lastRowLastColumn="0"/>
+            <w:tcW w:w="2830" w:type="dxa"/>
+            <w:tcBorders>
+              <w:top w:val="single" w:sz="4" w:space="0" w:color="auto"/>
+              <w:right w:val="single" w:sz="4" w:space="0" w:color="auto"/>
+            </w:tcBorders>
+            <w:noWrap/>
+            <w:hideMark/>
+          </w:tcPr>
+          <w:p>
+            <w:pPr>
+              <w:jc w:val="left"/>
+              <w:rPr>
+                <w:rFonts w:ascii="Arial" w:eastAsia="Times New Roman" w:hAnsi="Arial" w:cs="Arial"/>
+                <w:i w:val="0"/>
+                <w:iCs w:val="0"/>
+                <w:color w:val="000000"/>
+                <w:sz w:val="22"/>
+                <w:lang w:eastAsia="pt-BR"/>
+              </w:rPr>
+            </w:pPr>
+            <w:r>
+              <w:rPr>
+                <w:rFonts w:ascii="Arial" w:hAnsi="Arial" w:cs="Arial"/>
+                <w:i w:val="0"/>
+                <w:iCs w:val="0"/>
+                <w:color w:val="000000"/>
+                <w:sz w:val="22"/>
+                <w:lang w:eastAsia="pt-BR"/>
+              </w:rPr>
+              <w:t xml:space="preserve">The </w:t>
+            </w:r>
+            <w:proofErr w:type="spellStart"/>
+            <w:r>
+              <w:rPr>
+                <w:rFonts w:ascii="Arial" w:hAnsi="Arial" w:cs="Arial"/>
+                <w:i w:val="0"/>
+                <w:iCs w:val="0"/>
+                <w:color w:val="000000"/>
+                <w:sz w:val="22"/>
+                <w:lang w:eastAsia="pt-BR"/>
+              </w:rPr>
+              <w:t>Philosopher's</w:t>
+            </w:r>
+            <w:proofErr w:type="spellEnd"/>
+            <w:r>
+              <w:rPr>
+                <w:rFonts w:ascii="Arial" w:hAnsi="Arial" w:cs="Arial"/>
+                <w:i w:val="0"/>
+                <w:iCs w:val="0"/>
+                <w:color w:val="000000"/>
+                <w:sz w:val="22"/>
+                <w:lang w:eastAsia="pt-BR"/>
+              </w:rPr>
+              <w:t xml:space="preserve"> Stone</w:t>
+            </w:r>
+          </w:p>
+        </w:tc>
+        <w:tc>
+          <w:tcPr>
+            <w:tcW w:w="2005" w:type="dxa"/>
+            <w:tcBorders>
+              <w:top w:val="single" w:sz="4" w:space="0" w:color="auto"/>
+              <w:left w:val="single" w:sz="4" w:space="0" w:color="auto"/>
+            </w:tcBorders>
+            <w:noWrap/>
+            <w:hideMark/>
+          </w:tcPr>
+          <w:p>
+            <w:pPr>
+              <w:cnfStyle w:val="000000100000" w:firstRow="0" w:lastRow="0" w:firstColumn="0" w:lastColumn="0" w:oddVBand="0" w:evenVBand="0" w:oddHBand="1" w:evenHBand="0" w:firstRowFirstColumn="0" w:firstRowLastColumn="0" w:lastRowFirstColumn="0" w:lastRowLastColumn="0"/>
+              <w:rPr>
+                <w:rFonts w:eastAsia="Times New Roman"/>
+                <w:color w:val="000000"/>
+                <w:lang w:eastAsia="pt-BR"/>
+              </w:rPr>
+            </w:pPr>
+            <w:r>
+              <w:rPr>
+                <w:rFonts w:eastAsia="Times New Roman"/>
+                <w:color w:val="000000"/>
+                <w:lang w:eastAsia="pt-BR"/>
+              </w:rPr>
+              <w:t>4812</w:t>
+            </w:r>
+          </w:p>
+        </w:tc>
+        <w:tc>
+          <w:tcPr>
+            <w:tcW w:w="2719" w:type="dxa"/>
+            <w:tcBorders>
+              <w:top w:val="single" w:sz="4" w:space="0" w:color="auto"/>
+            </w:tcBorders>
+            <w:noWrap/>
+            <w:hideMark/>
+          </w:tcPr>
+          <w:p>
+            <w:pPr>
+              <w:cnfStyle w:val="000000100000" w:firstRow="0" w:lastRow="0" w:firstColumn="0" w:lastColumn="0" w:oddVBand="0" w:evenVBand="0" w:oddHBand="1" w:evenHBand="0" w:firstRowFirstColumn="0" w:firstRowLastColumn="0" w:lastRowFirstColumn="0" w:lastRowLastColumn="0"/>
+              <w:rPr>
+                <w:rFonts w:eastAsia="Times New Roman"/>
+                <w:color w:val="000000"/>
+                <w:lang w:eastAsia="pt-BR"/>
+              </w:rPr>
+            </w:pPr>
+            <w:r>
+              <w:rPr>
+                <w:rFonts w:eastAsia="Times New Roman"/>
+                <w:color w:val="000000"/>
+                <w:lang w:eastAsia="pt-BR"/>
+              </w:rPr>
+              <w:t>40701</w:t>
+            </w:r>
+          </w:p>
+        </w:tc>
+        <w:tc>
+          <w:tcPr>
+            <w:tcW w:w="1610" w:type="dxa"/>
+            <w:tcBorders>
+              <w:top w:val="single" w:sz="4" w:space="0" w:color="auto"/>
+            </w:tcBorders>
+            <w:noWrap/>
+            <w:hideMark/>
+          </w:tcPr>
+          <w:p>
+            <w:pPr>
+              <w:jc w:val="left"/>
+              <w:cnfStyle w:val="000000100000" w:firstRow="0" w:lastRow="0" w:firstColumn="0" w:lastColumn="0" w:oddVBand="0" w:evenVBand="0" w:oddHBand="1" w:evenHBand="0" w:firstRowFirstColumn="0" w:firstRowLastColumn="0" w:lastRowFirstColumn="0" w:lastRowLastColumn="0"/>
+              <w:rPr>
+                <w:rFonts w:eastAsia="Times New Roman"/>
+                <w:color w:val="000000"/>
+                <w:lang w:eastAsia="pt-BR"/>
+              </w:rPr>
+            </w:pPr>
+            <w:r>
+              <w:rPr>
+                <w:rFonts w:eastAsia="Times New Roman"/>
+                <w:color w:val="000000"/>
+                <w:lang w:eastAsia="pt-BR"/>
+              </w:rPr>
+              <w:t>11,82%</w:t>
+            </w:r>
+          </w:p>
+        </w:tc>
+      </w:tr>
+      <w:tr>
+        <w:trPr>
+          <w:trHeight w:val="277"/>
+        </w:trPr>
+        <w:tc>
+          <w:tcPr>
+            <w:cnfStyle w:val="001000000000" w:firstRow="0" w:lastRow="0" w:firstColumn="1" w:lastColumn="0" w:oddVBand="0" w:evenVBand="0" w:oddHBand="0" w:evenHBand="0" w:firstRowFirstColumn="0" w:firstRowLastColumn="0" w:lastRowFirstColumn="0" w:lastRowLastColumn="0"/>
+            <w:tcW w:w="2830" w:type="dxa"/>
+            <w:tcBorders>
+              <w:right w:val="single" w:sz="4" w:space="0" w:color="auto"/>
+            </w:tcBorders>
+            <w:noWrap/>
+            <w:hideMark/>
+          </w:tcPr>
+          <w:p>
+            <w:pPr>
+              <w:jc w:val="left"/>
+              <w:rPr>
+                <w:rFonts w:ascii="Arial" w:eastAsia="Times New Roman" w:hAnsi="Arial" w:cs="Arial"/>
+                <w:i w:val="0"/>
+                <w:iCs w:val="0"/>
+                <w:color w:val="000000"/>
+                <w:sz w:val="22"/>
+                <w:lang w:eastAsia="pt-BR"/>
+              </w:rPr>
+            </w:pPr>
+            <w:r>
+              <w:rPr>
+                <w:rFonts w:ascii="Arial" w:hAnsi="Arial" w:cs="Arial"/>
+                <w:i w:val="0"/>
+                <w:iCs w:val="0"/>
+                <w:color w:val="000000"/>
+                <w:sz w:val="22"/>
+                <w:lang w:eastAsia="pt-BR"/>
+              </w:rPr>
+              <w:t xml:space="preserve">The Chamber </w:t>
+            </w:r>
+            <w:proofErr w:type="spellStart"/>
+            <w:r>
+              <w:rPr>
+                <w:rFonts w:ascii="Arial" w:hAnsi="Arial" w:cs="Arial"/>
+                <w:i w:val="0"/>
+                <w:iCs w:val="0"/>
+                <w:color w:val="000000"/>
+                <w:sz w:val="22"/>
+                <w:lang w:eastAsia="pt-BR"/>
+              </w:rPr>
+              <w:t>of</w:t>
+            </w:r>
+            <w:proofErr w:type="spellEnd"/>
+            <w:r>
+              <w:rPr>
+                <w:rFonts w:ascii="Arial" w:hAnsi="Arial" w:cs="Arial"/>
+                <w:i w:val="0"/>
+                <w:iCs w:val="0"/>
+                <w:color w:val="000000"/>
+                <w:sz w:val="22"/>
+                <w:lang w:eastAsia="pt-BR"/>
+              </w:rPr>
+              <w:t xml:space="preserve"> </w:t>
+            </w:r>
+            <w:proofErr w:type="spellStart"/>
+            <w:r>
+              <w:rPr>
+                <w:rFonts w:ascii="Arial" w:hAnsi="Arial" w:cs="Arial"/>
+                <w:i w:val="0"/>
+                <w:iCs w:val="0"/>
+                <w:color w:val="000000"/>
+                <w:sz w:val="22"/>
+                <w:lang w:eastAsia="pt-BR"/>
+              </w:rPr>
+              <w:t>Secrets</w:t>
+            </w:r>
+            <w:proofErr w:type="spellEnd"/>
+          </w:p>
+        </w:tc>
+        <w:tc>
+          <w:tcPr>
+            <w:tcW w:w="2005" w:type="dxa"/>
+            <w:tcBorders>
+              <w:left w:val="single" w:sz="4" w:space="0" w:color="auto"/>
+            </w:tcBorders>
+            <w:noWrap/>
+            <w:hideMark/>
+          </w:tcPr>
+          <w:p>
+            <w:pPr>
+              <w:cnfStyle w:val="000000000000" w:firstRow="0" w:lastRow="0" w:firstColumn="0" w:lastColumn="0" w:oddVBand="0" w:evenVBand="0" w:oddHBand="0" w:evenHBand="0" w:firstRowFirstColumn="0" w:firstRowLastColumn="0" w:lastRowFirstColumn="0" w:lastRowLastColumn="0"/>
+              <w:rPr>
+                <w:rFonts w:eastAsia="Times New Roman"/>
+                <w:color w:val="000000"/>
+                <w:lang w:eastAsia="pt-BR"/>
+              </w:rPr>
+            </w:pPr>
+            <w:r>
+              <w:rPr>
+                <w:rFonts w:eastAsia="Times New Roman"/>
+                <w:color w:val="000000"/>
+                <w:lang w:eastAsia="pt-BR"/>
+              </w:rPr>
+              <w:t>5443</w:t>
+            </w:r>
+          </w:p>
+        </w:tc>
+        <w:tc>
+          <w:tcPr>
+            <w:tcW w:w="2719" w:type="dxa"/>
+            <w:noWrap/>
+            <w:hideMark/>
+          </w:tcPr>
+          <w:p>
+            <w:pPr>
+              <w:cnfStyle w:val="000000000000" w:firstRow="0" w:lastRow="0" w:firstColumn="0" w:lastColumn="0" w:oddVBand="0" w:evenVBand="0" w:oddHBand="0" w:evenHBand="0" w:firstRowFirstColumn="0" w:firstRowLastColumn="0" w:lastRowFirstColumn="0" w:lastRowLastColumn="0"/>
+              <w:rPr>
+                <w:rFonts w:eastAsia="Times New Roman"/>
+                <w:color w:val="000000"/>
+                <w:lang w:eastAsia="pt-BR"/>
+              </w:rPr>
+            </w:pPr>
+            <w:r>
+              <w:rPr>
+                <w:rFonts w:eastAsia="Times New Roman"/>
+                <w:color w:val="000000"/>
+                <w:lang w:eastAsia="pt-BR"/>
+              </w:rPr>
+              <w:t>46314</w:t>
+            </w:r>
+          </w:p>
+        </w:tc>
+        <w:tc>
+          <w:tcPr>
+            <w:tcW w:w="1610" w:type="dxa"/>
+            <w:noWrap/>
+            <w:hideMark/>
+          </w:tcPr>
+          <w:p>
+            <w:pPr>
+              <w:jc w:val="left"/>
+              <w:cnfStyle w:val="000000000000" w:firstRow="0" w:lastRow="0" w:firstColumn="0" w:lastColumn="0" w:oddVBand="0" w:evenVBand="0" w:oddHBand="0" w:evenHBand="0" w:firstRowFirstColumn="0" w:firstRowLastColumn="0" w:lastRowFirstColumn="0" w:lastRowLastColumn="0"/>
+              <w:rPr>
+                <w:rFonts w:eastAsia="Times New Roman"/>
+                <w:color w:val="000000"/>
+                <w:lang w:eastAsia="pt-BR"/>
+              </w:rPr>
+            </w:pPr>
+            <w:r>
+              <w:rPr>
+                <w:rFonts w:eastAsia="Times New Roman"/>
+                <w:color w:val="000000"/>
+                <w:lang w:eastAsia="pt-BR"/>
+              </w:rPr>
+              <w:t>11,75%</w:t>
+            </w:r>
+          </w:p>
+        </w:tc>
+      </w:tr>
+      <w:tr>
+        <w:trPr>
+          <w:cnfStyle w:val="000000100000" w:firstRow="0" w:lastRow="0" w:firstColumn="0" w:lastColumn="0" w:oddVBand="0" w:evenVBand="0" w:oddHBand="1" w:evenHBand="0" w:firstRowFirstColumn="0" w:firstRowLastColumn="0" w:lastRowFirstColumn="0" w:lastRowLastColumn="0"/>
+          <w:trHeight w:val="277"/>
+        </w:trPr>
+        <w:tc>
+          <w:tcPr>
+            <w:cnfStyle w:val="001000000000" w:firstRow="0" w:lastRow="0" w:firstColumn="1" w:lastColumn="0" w:oddVBand="0" w:evenVBand="0" w:oddHBand="0" w:evenHBand="0" w:firstRowFirstColumn="0" w:firstRowLastColumn="0" w:lastRowFirstColumn="0" w:lastRowLastColumn="0"/>
+            <w:tcW w:w="2830" w:type="dxa"/>
+            <w:tcBorders>
+              <w:right w:val="single" w:sz="4" w:space="0" w:color="auto"/>
+            </w:tcBorders>
+            <w:noWrap/>
+            <w:hideMark/>
+          </w:tcPr>
+          <w:p>
+            <w:pPr>
+              <w:jc w:val="left"/>
+              <w:rPr>
+                <w:rFonts w:ascii="Arial" w:eastAsia="Times New Roman" w:hAnsi="Arial" w:cs="Arial"/>
+                <w:i w:val="0"/>
+                <w:iCs w:val="0"/>
+                <w:color w:val="000000"/>
+                <w:sz w:val="22"/>
+                <w:lang w:eastAsia="pt-BR"/>
+              </w:rPr>
+            </w:pPr>
+            <w:r>
+              <w:rPr>
+                <w:rFonts w:ascii="Arial" w:hAnsi="Arial" w:cs="Arial"/>
+                <w:i w:val="0"/>
+                <w:iCs w:val="0"/>
+                <w:color w:val="000000"/>
+                <w:sz w:val="22"/>
+                <w:lang w:eastAsia="pt-BR"/>
+              </w:rPr>
+              <w:t>The Prisoner of Azkaban</w:t>
+            </w:r>
+          </w:p>
+        </w:tc>
+        <w:tc>
+          <w:tcPr>
+            <w:tcW w:w="2005" w:type="dxa"/>
+            <w:tcBorders>
+              <w:left w:val="single" w:sz="4" w:space="0" w:color="auto"/>
+            </w:tcBorders>
+            <w:noWrap/>
+            <w:hideMark/>
+          </w:tcPr>
+          <w:p>
+            <w:pPr>
+              <w:cnfStyle w:val="000000100000" w:firstRow="0" w:lastRow="0" w:firstColumn="0" w:lastColumn="0" w:oddVBand="0" w:evenVBand="0" w:oddHBand="1" w:evenHBand="0" w:firstRowFirstColumn="0" w:firstRowLastColumn="0" w:lastRowFirstColumn="0" w:lastRowLastColumn="0"/>
+              <w:rPr>
+                <w:rFonts w:eastAsia="Times New Roman"/>
+                <w:color w:val="000000"/>
+                <w:lang w:eastAsia="pt-BR"/>
+              </w:rPr>
+            </w:pPr>
+            <w:r>
+              <w:rPr>
+                <w:rFonts w:eastAsia="Times New Roman"/>
+                <w:color w:val="000000"/>
+                <w:lang w:eastAsia="pt-BR"/>
+              </w:rPr>
+              <w:t>4761</w:t>
+            </w:r>
+          </w:p>
+        </w:tc>
+        <w:tc>
+          <w:tcPr>
+            <w:tcW w:w="2719" w:type="dxa"/>
+            <w:noWrap/>
+            <w:hideMark/>
+          </w:tcPr>
+          <w:p>
+            <w:pPr>
+              <w:cnfStyle w:val="000000100000" w:firstRow="0" w:lastRow="0" w:firstColumn="0" w:lastColumn="0" w:oddVBand="0" w:evenVBand="0" w:oddHBand="1" w:evenHBand="0" w:firstRowFirstColumn="0" w:firstRowLastColumn="0" w:lastRowFirstColumn="0" w:lastRowLastColumn="0"/>
+              <w:rPr>
+                <w:rFonts w:eastAsia="Times New Roman"/>
+                <w:color w:val="000000"/>
+                <w:lang w:eastAsia="pt-BR"/>
+              </w:rPr>
+            </w:pPr>
+            <w:r>
+              <w:rPr>
+                <w:rFonts w:eastAsia="Times New Roman"/>
+                <w:color w:val="000000"/>
+                <w:lang w:eastAsia="pt-BR"/>
+              </w:rPr>
+              <w:t>57843</w:t>
+            </w:r>
+          </w:p>
+        </w:tc>
+        <w:tc>
+          <w:tcPr>
+            <w:tcW w:w="1610" w:type="dxa"/>
+            <w:noWrap/>
+            <w:hideMark/>
+          </w:tcPr>
+          <w:p>
+            <w:pPr>
+              <w:jc w:val="left"/>
+              <w:cnfStyle w:val="000000100000" w:firstRow="0" w:lastRow="0" w:firstColumn="0" w:lastColumn="0" w:oddVBand="0" w:evenVBand="0" w:oddHBand="1" w:evenHBand="0" w:firstRowFirstColumn="0" w:firstRowLastColumn="0" w:lastRowFirstColumn="0" w:lastRowLastColumn="0"/>
+              <w:rPr>
+                <w:rFonts w:eastAsia="Times New Roman"/>
+                <w:color w:val="000000"/>
+                <w:lang w:eastAsia="pt-BR"/>
+              </w:rPr>
+            </w:pPr>
+            <w:r>
+              <w:rPr>
+                <w:rFonts w:eastAsia="Times New Roman"/>
+                <w:color w:val="000000"/>
+                <w:lang w:eastAsia="pt-BR"/>
+              </w:rPr>
+              <w:t>8,23%</w:t>
+            </w:r>
+          </w:p>
+        </w:tc>
+      </w:tr>
+      <w:tr>
+        <w:trPr>
+          <w:trHeight w:val="277"/>
+        </w:trPr>
+        <w:tc>
+          <w:tcPr>
+            <w:cnfStyle w:val="001000000000" w:firstRow="0" w:lastRow="0" w:firstColumn="1" w:lastColumn="0" w:oddVBand="0" w:evenVBand="0" w:oddHBand="0" w:evenHBand="0" w:firstRowFirstColumn="0" w:firstRowLastColumn="0" w:lastRowFirstColumn="0" w:lastRowLastColumn="0"/>
+            <w:tcW w:w="2830" w:type="dxa"/>
+            <w:tcBorders>
+              <w:right w:val="single" w:sz="4" w:space="0" w:color="auto"/>
+            </w:tcBorders>
+            <w:noWrap/>
+            <w:hideMark/>
+          </w:tcPr>
+          <w:p>
+            <w:pPr>
+              <w:jc w:val="left"/>
+              <w:rPr>
+                <w:rFonts w:ascii="Arial" w:eastAsia="Times New Roman" w:hAnsi="Arial" w:cs="Arial"/>
+                <w:i w:val="0"/>
+                <w:iCs w:val="0"/>
+                <w:color w:val="000000"/>
+                <w:sz w:val="22"/>
+                <w:lang w:eastAsia="pt-BR"/>
+              </w:rPr>
+            </w:pPr>
+            <w:r>
+              <w:rPr>
+                <w:rFonts w:ascii="Arial" w:hAnsi="Arial" w:cs="Arial"/>
+                <w:i w:val="0"/>
+                <w:iCs w:val="0"/>
+                <w:color w:val="000000"/>
+                <w:sz w:val="22"/>
+                <w:lang w:eastAsia="pt-BR"/>
+              </w:rPr>
+              <w:t xml:space="preserve">The </w:t>
+            </w:r>
+            <w:proofErr w:type="spellStart"/>
+            <w:r>
+              <w:rPr>
+                <w:rFonts w:ascii="Arial" w:hAnsi="Arial" w:cs="Arial"/>
+                <w:i w:val="0"/>
+                <w:iCs w:val="0"/>
+                <w:color w:val="000000"/>
+                <w:sz w:val="22"/>
+                <w:lang w:eastAsia="pt-BR"/>
+              </w:rPr>
+              <w:t>Goblet</w:t>
+            </w:r>
+            <w:proofErr w:type="spellEnd"/>
+            <w:r>
+              <w:rPr>
+                <w:rFonts w:ascii="Arial" w:hAnsi="Arial" w:cs="Arial"/>
+                <w:i w:val="0"/>
+                <w:iCs w:val="0"/>
+                <w:color w:val="000000"/>
+                <w:sz w:val="22"/>
+                <w:lang w:eastAsia="pt-BR"/>
+              </w:rPr>
+              <w:t xml:space="preserve"> </w:t>
+            </w:r>
+            <w:proofErr w:type="spellStart"/>
+            <w:r>
+              <w:rPr>
+                <w:rFonts w:ascii="Arial" w:hAnsi="Arial" w:cs="Arial"/>
+                <w:i w:val="0"/>
+                <w:iCs w:val="0"/>
+                <w:color w:val="000000"/>
+                <w:sz w:val="22"/>
+                <w:lang w:eastAsia="pt-BR"/>
+              </w:rPr>
+              <w:t>of</w:t>
+            </w:r>
+            <w:proofErr w:type="spellEnd"/>
+            <w:r>
+              <w:rPr>
+                <w:rFonts w:ascii="Arial" w:hAnsi="Arial" w:cs="Arial"/>
+                <w:i w:val="0"/>
+                <w:iCs w:val="0"/>
+                <w:color w:val="000000"/>
+                <w:sz w:val="22"/>
+                <w:lang w:eastAsia="pt-BR"/>
+              </w:rPr>
+              <w:t xml:space="preserve"> </w:t>
+            </w:r>
+            <w:proofErr w:type="spellStart"/>
+            <w:r>
+              <w:rPr>
+                <w:rFonts w:ascii="Arial" w:hAnsi="Arial" w:cs="Arial"/>
+                <w:i w:val="0"/>
+                <w:iCs w:val="0"/>
+                <w:color w:val="000000"/>
+                <w:sz w:val="22"/>
+                <w:lang w:eastAsia="pt-BR"/>
+              </w:rPr>
+              <w:t>Fire</w:t>
+            </w:r>
+            <w:proofErr w:type="spellEnd"/>
+          </w:p>
+        </w:tc>
+        <w:tc>
+          <w:tcPr>
+            <w:tcW w:w="2005" w:type="dxa"/>
+            <w:tcBorders>
+              <w:left w:val="single" w:sz="4" w:space="0" w:color="auto"/>
+            </w:tcBorders>
+            <w:noWrap/>
+            <w:hideMark/>
+          </w:tcPr>
+          <w:p>
+            <w:pPr>
+              <w:cnfStyle w:val="000000000000" w:firstRow="0" w:lastRow="0" w:firstColumn="0" w:lastColumn="0" w:oddVBand="0" w:evenVBand="0" w:oddHBand="0" w:evenHBand="0" w:firstRowFirstColumn="0" w:firstRowLastColumn="0" w:lastRowFirstColumn="0" w:lastRowLastColumn="0"/>
+              <w:rPr>
+                <w:rFonts w:eastAsia="Times New Roman"/>
+                <w:color w:val="000000"/>
+                <w:lang w:eastAsia="pt-BR"/>
+              </w:rPr>
+            </w:pPr>
+            <w:r>
+              <w:rPr>
+                <w:rFonts w:eastAsia="Times New Roman"/>
+                <w:color w:val="000000"/>
+                <w:lang w:eastAsia="pt-BR"/>
+              </w:rPr>
+              <w:t>3950</w:t>
+            </w:r>
+          </w:p>
+        </w:tc>
+        <w:tc>
+          <w:tcPr>
+            <w:tcW w:w="2719" w:type="dxa"/>
+            <w:noWrap/>
+            <w:hideMark/>
+          </w:tcPr>
+          <w:p>
+            <w:pPr>
+              <w:cnfStyle w:val="000000000000" w:firstRow="0" w:lastRow="0" w:firstColumn="0" w:lastColumn="0" w:oddVBand="0" w:evenVBand="0" w:oddHBand="0" w:evenHBand="0" w:firstRowFirstColumn="0" w:firstRowLastColumn="0" w:lastRowFirstColumn="0" w:lastRowLastColumn="0"/>
+              <w:rPr>
+                <w:rFonts w:eastAsia="Times New Roman"/>
+                <w:color w:val="000000"/>
+                <w:lang w:eastAsia="pt-BR"/>
+              </w:rPr>
+            </w:pPr>
+            <w:r>
+              <w:rPr>
+                <w:rFonts w:eastAsia="Times New Roman"/>
+                <w:color w:val="000000"/>
+                <w:lang w:eastAsia="pt-BR"/>
+              </w:rPr>
+              <w:t>101482</w:t>
+            </w:r>
+          </w:p>
+        </w:tc>
+        <w:tc>
+          <w:tcPr>
+            <w:tcW w:w="1610" w:type="dxa"/>
+            <w:noWrap/>
+            <w:hideMark/>
+          </w:tcPr>
+          <w:p>
+            <w:pPr>
+              <w:jc w:val="left"/>
+              <w:cnfStyle w:val="000000000000" w:firstRow="0" w:lastRow="0" w:firstColumn="0" w:lastColumn="0" w:oddVBand="0" w:evenVBand="0" w:oddHBand="0" w:evenHBand="0" w:firstRowFirstColumn="0" w:firstRowLastColumn="0" w:lastRowFirstColumn="0" w:lastRowLastColumn="0"/>
+              <w:rPr>
+                <w:rFonts w:eastAsia="Times New Roman"/>
+                <w:color w:val="000000"/>
+                <w:lang w:eastAsia="pt-BR"/>
+              </w:rPr>
+            </w:pPr>
+            <w:r>
+              <w:rPr>
+                <w:rFonts w:eastAsia="Times New Roman"/>
+                <w:color w:val="000000"/>
+                <w:lang w:eastAsia="pt-BR"/>
+              </w:rPr>
+              <w:t>3,89%</w:t>
+            </w:r>
+          </w:p>
+        </w:tc>
+      </w:tr>
+      <w:tr>
+        <w:trPr>
+          <w:cnfStyle w:val="000000100000" w:firstRow="0" w:lastRow="0" w:firstColumn="0" w:lastColumn="0" w:oddVBand="0" w:evenVBand="0" w:oddHBand="1" w:evenHBand="0" w:firstRowFirstColumn="0" w:firstRowLastColumn="0" w:lastRowFirstColumn="0" w:lastRowLastColumn="0"/>
+          <w:trHeight w:val="277"/>
+        </w:trPr>
+        <w:tc>
+          <w:tcPr>
+            <w:cnfStyle w:val="001000000000" w:firstRow="0" w:lastRow="0" w:firstColumn="1" w:lastColumn="0" w:oddVBand="0" w:evenVBand="0" w:oddHBand="0" w:evenHBand="0" w:firstRowFirstColumn="0" w:firstRowLastColumn="0" w:lastRowFirstColumn="0" w:lastRowLastColumn="0"/>
+            <w:tcW w:w="2830" w:type="dxa"/>
+            <w:tcBorders>
+              <w:right w:val="single" w:sz="4" w:space="0" w:color="auto"/>
+            </w:tcBorders>
+            <w:noWrap/>
+            <w:hideMark/>
+          </w:tcPr>
+          <w:p>
+            <w:pPr>
+              <w:jc w:val="left"/>
+              <w:rPr>
+                <w:rFonts w:ascii="Arial" w:eastAsia="Times New Roman" w:hAnsi="Arial" w:cs="Arial"/>
+                <w:i w:val="0"/>
+                <w:iCs w:val="0"/>
+                <w:color w:val="000000"/>
+                <w:sz w:val="22"/>
+                <w:lang w:val="en-US" w:eastAsia="pt-BR"/>
+              </w:rPr>
+            </w:pPr>
+            <w:r>
+              <w:rPr>
+                <w:rFonts w:ascii="Arial" w:eastAsia="Times New Roman" w:hAnsi="Arial" w:cs="Arial"/>
+                <w:i w:val="0"/>
+                <w:iCs w:val="0"/>
+                <w:color w:val="000000"/>
+                <w:sz w:val="22"/>
+                <w:lang w:val="en-US" w:eastAsia="pt-BR"/>
+              </w:rPr>
+              <w:t>The Order of the Phoenix</w:t>
+            </w:r>
+          </w:p>
+        </w:tc>
+        <w:tc>
+          <w:tcPr>
+            <w:tcW w:w="2005" w:type="dxa"/>
+            <w:tcBorders>
+              <w:left w:val="single" w:sz="4" w:space="0" w:color="auto"/>
+            </w:tcBorders>
+            <w:noWrap/>
+            <w:hideMark/>
+          </w:tcPr>
+          <w:p>
+            <w:pPr>
+              <w:cnfStyle w:val="000000100000" w:firstRow="0" w:lastRow="0" w:firstColumn="0" w:lastColumn="0" w:oddVBand="0" w:evenVBand="0" w:oddHBand="1" w:evenHBand="0" w:firstRowFirstColumn="0" w:firstRowLastColumn="0" w:lastRowFirstColumn="0" w:lastRowLastColumn="0"/>
+              <w:rPr>
+                <w:rFonts w:eastAsia="Times New Roman"/>
+                <w:color w:val="000000"/>
+                <w:lang w:eastAsia="pt-BR"/>
+              </w:rPr>
+            </w:pPr>
+            <w:r>
+              <w:rPr>
+                <w:rFonts w:eastAsia="Times New Roman"/>
+                <w:color w:val="000000"/>
+                <w:lang w:val="en-US" w:eastAsia="pt-BR"/>
+              </w:rPr>
+              <w:t>5393</w:t>
+            </w:r>
+          </w:p>
+        </w:tc>
+        <w:tc>
+          <w:tcPr>
+            <w:tcW w:w="2719" w:type="dxa"/>
+            <w:noWrap/>
+            <w:hideMark/>
+          </w:tcPr>
+          <w:p>
+            <w:pPr>
+              <w:cnfStyle w:val="000000100000" w:firstRow="0" w:lastRow="0" w:firstColumn="0" w:lastColumn="0" w:oddVBand="0" w:evenVBand="0" w:oddHBand="1" w:evenHBand="0" w:firstRowFirstColumn="0" w:firstRowLastColumn="0" w:lastRowFirstColumn="0" w:lastRowLastColumn="0"/>
+              <w:rPr>
+                <w:rFonts w:eastAsia="Times New Roman"/>
+                <w:color w:val="000000"/>
+                <w:lang w:eastAsia="pt-BR"/>
+              </w:rPr>
+            </w:pPr>
+            <w:r>
+              <w:rPr>
+                <w:rFonts w:eastAsia="Times New Roman"/>
+                <w:color w:val="000000"/>
+                <w:lang w:val="en-US" w:eastAsia="pt-BR"/>
+              </w:rPr>
+              <w:t>88402</w:t>
+            </w:r>
+          </w:p>
+        </w:tc>
+        <w:tc>
+          <w:tcPr>
+            <w:tcW w:w="1610" w:type="dxa"/>
+            <w:noWrap/>
+            <w:hideMark/>
+          </w:tcPr>
+          <w:p>
+            <w:pPr>
+              <w:jc w:val="left"/>
+              <w:cnfStyle w:val="000000100000" w:firstRow="0" w:lastRow="0" w:firstColumn="0" w:lastColumn="0" w:oddVBand="0" w:evenVBand="0" w:oddHBand="1" w:evenHBand="0" w:firstRowFirstColumn="0" w:firstRowLastColumn="0" w:lastRowFirstColumn="0" w:lastRowLastColumn="0"/>
+              <w:rPr>
+                <w:rFonts w:eastAsia="Times New Roman"/>
+                <w:color w:val="000000"/>
+                <w:lang w:eastAsia="pt-BR"/>
+              </w:rPr>
+            </w:pPr>
+            <w:r>
+              <w:rPr>
+                <w:rFonts w:eastAsia="Times New Roman"/>
+                <w:color w:val="000000"/>
+                <w:lang w:eastAsia="pt-BR"/>
+              </w:rPr>
+              <w:t>6,10%</w:t>
+            </w:r>
+          </w:p>
+        </w:tc>
+      </w:tr>
+      <w:tr>
+        <w:trPr>
+          <w:trHeight w:val="277"/>
+        </w:trPr>
+        <w:tc>
+          <w:tcPr>
+            <w:cnfStyle w:val="001000000000" w:firstRow="0" w:lastRow="0" w:firstColumn="1" w:lastColumn="0" w:oddVBand="0" w:evenVBand="0" w:oddHBand="0" w:evenHBand="0" w:firstRowFirstColumn="0" w:firstRowLastColumn="0" w:lastRowFirstColumn="0" w:lastRowLastColumn="0"/>
+            <w:tcW w:w="2830" w:type="dxa"/>
+            <w:tcBorders>
+              <w:right w:val="single" w:sz="4" w:space="0" w:color="auto"/>
+            </w:tcBorders>
+            <w:noWrap/>
+            <w:hideMark/>
+          </w:tcPr>
+          <w:p>
+            <w:pPr>
+              <w:jc w:val="left"/>
+              <w:rPr>
+                <w:rFonts w:ascii="Arial" w:eastAsia="Times New Roman" w:hAnsi="Arial" w:cs="Arial"/>
+                <w:i w:val="0"/>
+                <w:iCs w:val="0"/>
+                <w:color w:val="000000"/>
+                <w:sz w:val="22"/>
+                <w:lang w:eastAsia="pt-BR"/>
+              </w:rPr>
+            </w:pPr>
+            <w:r>
+              <w:rPr>
+                <w:rFonts w:ascii="Arial" w:eastAsia="Times New Roman" w:hAnsi="Arial" w:cs="Arial"/>
+                <w:i w:val="0"/>
+                <w:iCs w:val="0"/>
+                <w:color w:val="000000"/>
+                <w:sz w:val="22"/>
+                <w:lang w:val="en-US" w:eastAsia="pt-BR"/>
+              </w:rPr>
+              <w:t>The Half Blood Prince</w:t>
+            </w:r>
+          </w:p>
+        </w:tc>
+        <w:tc>
+          <w:tcPr>
+            <w:tcW w:w="2005" w:type="dxa"/>
+            <w:tcBorders>
+              <w:left w:val="single" w:sz="4" w:space="0" w:color="auto"/>
+            </w:tcBorders>
+            <w:noWrap/>
+            <w:hideMark/>
+          </w:tcPr>
+          <w:p>
+            <w:pPr>
+              <w:cnfStyle w:val="000000000000" w:firstRow="0" w:lastRow="0" w:firstColumn="0" w:lastColumn="0" w:oddVBand="0" w:evenVBand="0" w:oddHBand="0" w:evenHBand="0" w:firstRowFirstColumn="0" w:firstRowLastColumn="0" w:lastRowFirstColumn="0" w:lastRowLastColumn="0"/>
+              <w:rPr>
+                <w:rFonts w:eastAsia="Times New Roman"/>
+                <w:color w:val="000000"/>
+                <w:lang w:eastAsia="pt-BR"/>
+              </w:rPr>
+            </w:pPr>
+            <w:r>
+              <w:rPr>
+                <w:rFonts w:eastAsia="Times New Roman"/>
+                <w:color w:val="000000"/>
+                <w:lang w:val="en-US" w:eastAsia="pt-BR"/>
+              </w:rPr>
+              <w:t>4610</w:t>
+            </w:r>
+          </w:p>
+        </w:tc>
+        <w:tc>
+          <w:tcPr>
+            <w:tcW w:w="2719" w:type="dxa"/>
+            <w:noWrap/>
+            <w:hideMark/>
+          </w:tcPr>
+          <w:p>
+            <w:pPr>
+              <w:cnfStyle w:val="000000000000" w:firstRow="0" w:lastRow="0" w:firstColumn="0" w:lastColumn="0" w:oddVBand="0" w:evenVBand="0" w:oddHBand="0" w:evenHBand="0" w:firstRowFirstColumn="0" w:firstRowLastColumn="0" w:lastRowFirstColumn="0" w:lastRowLastColumn="0"/>
+              <w:rPr>
+                <w:rFonts w:eastAsia="Times New Roman"/>
+                <w:color w:val="000000"/>
+                <w:lang w:eastAsia="pt-BR"/>
+              </w:rPr>
+            </w:pPr>
+            <w:r>
+              <w:rPr>
+                <w:rFonts w:eastAsia="Times New Roman"/>
+                <w:color w:val="000000"/>
+                <w:lang w:val="en-US" w:eastAsia="pt-BR"/>
+              </w:rPr>
+              <w:t>135968</w:t>
+            </w:r>
+          </w:p>
+        </w:tc>
+        <w:tc>
+          <w:tcPr>
+            <w:tcW w:w="1610" w:type="dxa"/>
+            <w:noWrap/>
+            <w:hideMark/>
+          </w:tcPr>
+          <w:p>
+            <w:pPr>
+              <w:jc w:val="left"/>
+              <w:cnfStyle w:val="000000000000" w:firstRow="0" w:lastRow="0" w:firstColumn="0" w:lastColumn="0" w:oddVBand="0" w:evenVBand="0" w:oddHBand="0" w:evenHBand="0" w:firstRowFirstColumn="0" w:firstRowLastColumn="0" w:lastRowFirstColumn="0" w:lastRowLastColumn="0"/>
+              <w:rPr>
+                <w:rFonts w:eastAsia="Times New Roman"/>
+                <w:color w:val="000000"/>
+                <w:lang w:eastAsia="pt-BR"/>
+              </w:rPr>
+            </w:pPr>
+            <w:r>
+              <w:rPr>
+                <w:rFonts w:eastAsia="Times New Roman"/>
+                <w:color w:val="000000"/>
+                <w:lang w:eastAsia="pt-BR"/>
+              </w:rPr>
+              <w:t>3,39%</w:t>
+            </w:r>
+          </w:p>
+        </w:tc>
+      </w:tr>
+      <w:tr>
+        <w:trPr>
+          <w:cnfStyle w:val="000000100000" w:firstRow="0" w:lastRow="0" w:firstColumn="0" w:lastColumn="0" w:oddVBand="0" w:evenVBand="0" w:oddHBand="1" w:evenHBand="0" w:firstRowFirstColumn="0" w:firstRowLastColumn="0" w:lastRowFirstColumn="0" w:lastRowLastColumn="0"/>
+          <w:trHeight w:val="277"/>
+        </w:trPr>
+        <w:tc>
+          <w:tcPr>
+            <w:cnfStyle w:val="001000000000" w:firstRow="0" w:lastRow="0" w:firstColumn="1" w:lastColumn="0" w:oddVBand="0" w:evenVBand="0" w:oddHBand="0" w:evenHBand="0" w:firstRowFirstColumn="0" w:firstRowLastColumn="0" w:lastRowFirstColumn="0" w:lastRowLastColumn="0"/>
+            <w:tcW w:w="2830" w:type="dxa"/>
+            <w:tcBorders>
+              <w:bottom w:val="single" w:sz="4" w:space="0" w:color="auto"/>
+              <w:right w:val="single" w:sz="4" w:space="0" w:color="auto"/>
+            </w:tcBorders>
+            <w:noWrap/>
+            <w:hideMark/>
+          </w:tcPr>
+          <w:p>
+            <w:pPr>
+              <w:jc w:val="left"/>
+              <w:rPr>
+                <w:rFonts w:ascii="Arial" w:eastAsia="Times New Roman" w:hAnsi="Arial" w:cs="Arial"/>
+                <w:i w:val="0"/>
+                <w:iCs w:val="0"/>
+                <w:color w:val="000000"/>
+                <w:sz w:val="22"/>
+                <w:lang w:eastAsia="pt-BR"/>
+              </w:rPr>
+            </w:pPr>
+            <w:r>
+              <w:rPr>
+                <w:rFonts w:ascii="Arial" w:eastAsia="Times New Roman" w:hAnsi="Arial" w:cs="Arial"/>
+                <w:i w:val="0"/>
+                <w:iCs w:val="0"/>
+                <w:color w:val="000000"/>
+                <w:sz w:val="22"/>
+                <w:lang w:val="en-US" w:eastAsia="pt-BR"/>
+              </w:rPr>
+              <w:t>The Deathly Hallows</w:t>
+            </w:r>
+          </w:p>
+        </w:tc>
+        <w:tc>
+          <w:tcPr>
+            <w:tcW w:w="2005" w:type="dxa"/>
+            <w:tcBorders>
+              <w:left w:val="single" w:sz="4" w:space="0" w:color="auto"/>
+              <w:bottom w:val="single" w:sz="4" w:space="0" w:color="auto"/>
+            </w:tcBorders>
+            <w:noWrap/>
+            <w:hideMark/>
+          </w:tcPr>
+          <w:p>
+            <w:pPr>
+              <w:cnfStyle w:val="000000100000" w:firstRow="0" w:lastRow="0" w:firstColumn="0" w:lastColumn="0" w:oddVBand="0" w:evenVBand="0" w:oddHBand="1" w:evenHBand="0" w:firstRowFirstColumn="0" w:firstRowLastColumn="0" w:lastRowFirstColumn="0" w:lastRowLastColumn="0"/>
+              <w:rPr>
+                <w:rFonts w:eastAsia="Times New Roman"/>
+                <w:color w:val="000000"/>
+                <w:lang w:eastAsia="pt-BR"/>
+              </w:rPr>
+            </w:pPr>
+            <w:r>
+              <w:rPr>
+                <w:rFonts w:eastAsia="Times New Roman"/>
+                <w:color w:val="000000"/>
+                <w:lang w:val="en-US" w:eastAsia="pt-BR"/>
+              </w:rPr>
+              <w:t>7795</w:t>
+            </w:r>
+          </w:p>
+        </w:tc>
+        <w:tc>
+          <w:tcPr>
+            <w:tcW w:w="2719" w:type="dxa"/>
+            <w:tcBorders>
+              <w:bottom w:val="single" w:sz="4" w:space="0" w:color="auto"/>
+            </w:tcBorders>
+            <w:noWrap/>
+            <w:hideMark/>
+          </w:tcPr>
+          <w:p>
+            <w:pPr>
+              <w:cnfStyle w:val="000000100000" w:firstRow="0" w:lastRow="0" w:firstColumn="0" w:lastColumn="0" w:oddVBand="0" w:evenVBand="0" w:oddHBand="1" w:evenHBand="0" w:firstRowFirstColumn="0" w:firstRowLastColumn="0" w:lastRowFirstColumn="0" w:lastRowLastColumn="0"/>
+              <w:rPr>
+                <w:rFonts w:eastAsia="Times New Roman"/>
+                <w:color w:val="000000"/>
+                <w:lang w:eastAsia="pt-BR"/>
+              </w:rPr>
+            </w:pPr>
+            <w:r>
+              <w:rPr>
+                <w:rFonts w:eastAsia="Times New Roman"/>
+                <w:color w:val="000000"/>
+                <w:lang w:val="en-US" w:eastAsia="pt-BR"/>
+              </w:rPr>
+              <w:t>102515</w:t>
+            </w:r>
+          </w:p>
+        </w:tc>
+        <w:tc>
+          <w:tcPr>
+            <w:tcW w:w="1610" w:type="dxa"/>
+            <w:tcBorders>
+              <w:bottom w:val="single" w:sz="4" w:space="0" w:color="auto"/>
+            </w:tcBorders>
+            <w:noWrap/>
+            <w:hideMark/>
+          </w:tcPr>
+          <w:p>
+            <w:pPr>
+              <w:jc w:val="left"/>
+              <w:cnfStyle w:val="000000100000" w:firstRow="0" w:lastRow="0" w:firstColumn="0" w:lastColumn="0" w:oddVBand="0" w:evenVBand="0" w:oddHBand="1" w:evenHBand="0" w:firstRowFirstColumn="0" w:firstRowLastColumn="0" w:lastRowFirstColumn="0" w:lastRowLastColumn="0"/>
+              <w:rPr>
+                <w:rFonts w:eastAsia="Times New Roman"/>
+                <w:color w:val="000000"/>
+                <w:lang w:eastAsia="pt-BR"/>
+              </w:rPr>
+            </w:pPr>
+            <w:r>
+              <w:rPr>
+                <w:rFonts w:eastAsia="Times New Roman"/>
+                <w:color w:val="000000"/>
+                <w:lang w:eastAsia="pt-BR"/>
+              </w:rPr>
+              <w:t>7,60%</w:t>
+            </w:r>
+          </w:p>
+        </w:tc>
+      </w:tr>
+    </w:tbl>
+    <w:p>
+      <w:pPr>
+        <w:spacing w:line="360" w:lineRule="auto"/>
+        <w:rPr>
+          <w:color w:val="000000"/>
+        </w:rPr>
+      </w:pPr>
+      <w:r>
+        <w:rPr>
+          <w:color w:val="000000"/>
+        </w:rPr>
+        <w:t xml:space="preserve">Fonte: </w:t>
+      </w:r>
+      <w:r>
+        <w:rPr>
+          <w:color w:val="000000"/>
+        </w:rPr>
+        <w:t>Resultados originais da pesquisa</w:t>
       </w:r>
     </w:p>
     <w:p>
@@ -7242,7 +8518,6 @@
         <w:rPr>
           <w:bCs/>
         </w:rPr>
-        <w:lastRenderedPageBreak/>
         <w:t>Em resumo, o presente trabalho teve como objetivo analisar os livros da série Harry Potter sob a perspectiva do processamento de dados textuais. Foi possível verificar a importância da utilização de técnicas computacionais para análise de grandes volumes de dados textuais, permitindo a extração de informações relevantes.</w:t>
       </w:r>
       <w:r>
@@ -7481,6 +8756,7 @@
         <w:rPr>
           <w:bCs/>
         </w:rPr>
+        <w:lastRenderedPageBreak/>
         <w:t xml:space="preserve"> </w:t>
       </w:r>
     </w:p>
@@ -7582,7 +8858,6 @@
         <w:rPr>
           <w:bCs/>
         </w:rPr>
-        <w:lastRenderedPageBreak/>
         <w:t>Desenvolvimento de aplicações “</w:t>
       </w:r>
       <w:proofErr w:type="spellStart"/>
@@ -8198,7 +9473,6 @@
           <w:rFonts w:eastAsia="Times New Roman"/>
           <w:lang w:val="en-US" w:eastAsia="pt-BR"/>
         </w:rPr>
-        <w:lastRenderedPageBreak/>
         <w:t>M</w:t>
       </w:r>
       <w:r>
@@ -8847,6 +10121,7 @@
           <w:rFonts w:eastAsia="Times New Roman"/>
           <w:lang w:val="en-US" w:eastAsia="pt-BR"/>
         </w:rPr>
+        <w:lastRenderedPageBreak/>
         <w:t>F</w:t>
       </w:r>
       <w:r>
@@ -11994,6 +13269,436 @@
       <w:shd w:val="clear" w:color="auto" w:fill="E1DFDD"/>
     </w:rPr>
   </w:style>
+  <w:style w:type="table" w:styleId="Tabelacomgrade">
+    <w:name w:val="Table Grid"/>
+    <w:basedOn w:val="Tabelanormal"/>
+    <w:uiPriority w:val="59"/>
+    <w:rsid w:val="0083269F"/>
+    <w:pPr>
+      <w:spacing w:line="240" w:lineRule="auto"/>
+    </w:pPr>
+    <w:tblPr>
+      <w:tblBorders>
+        <w:top w:val="single" w:sz="4" w:space="0" w:color="auto"/>
+        <w:left w:val="single" w:sz="4" w:space="0" w:color="auto"/>
+        <w:bottom w:val="single" w:sz="4" w:space="0" w:color="auto"/>
+        <w:right w:val="single" w:sz="4" w:space="0" w:color="auto"/>
+        <w:insideH w:val="single" w:sz="4" w:space="0" w:color="auto"/>
+        <w:insideV w:val="single" w:sz="4" w:space="0" w:color="auto"/>
+      </w:tblBorders>
+    </w:tblPr>
+  </w:style>
+  <w:style w:type="table" w:styleId="TabelaSimples5">
+    <w:name w:val="Plain Table 5"/>
+    <w:basedOn w:val="Tabelanormal"/>
+    <w:uiPriority w:val="45"/>
+    <w:rsid w:val="0083269F"/>
+    <w:pPr>
+      <w:spacing w:line="240" w:lineRule="auto"/>
+    </w:pPr>
+    <w:tblPr>
+      <w:tblStyleRowBandSize w:val="1"/>
+      <w:tblStyleColBandSize w:val="1"/>
+    </w:tblPr>
+    <w:tblStylePr w:type="firstRow">
+      <w:rPr>
+        <w:rFonts w:asciiTheme="majorHAnsi" w:eastAsiaTheme="majorEastAsia" w:hAnsiTheme="majorHAnsi" w:cstheme="majorBidi"/>
+        <w:i/>
+        <w:iCs/>
+        <w:sz w:val="26"/>
+      </w:rPr>
+      <w:tblPr/>
+      <w:tcPr>
+        <w:tcBorders>
+          <w:bottom w:val="single" w:sz="4" w:space="0" w:color="7F7F7F" w:themeColor="text1" w:themeTint="80"/>
+        </w:tcBorders>
+        <w:shd w:val="clear" w:color="auto" w:fill="FFFFFF" w:themeFill="background1"/>
+      </w:tcPr>
+    </w:tblStylePr>
+    <w:tblStylePr w:type="lastRow">
+      <w:rPr>
+        <w:rFonts w:asciiTheme="majorHAnsi" w:eastAsiaTheme="majorEastAsia" w:hAnsiTheme="majorHAnsi" w:cstheme="majorBidi"/>
+        <w:i/>
+        <w:iCs/>
+        <w:sz w:val="26"/>
+      </w:rPr>
+      <w:tblPr/>
+      <w:tcPr>
+        <w:tcBorders>
+          <w:top w:val="single" w:sz="4" w:space="0" w:color="7F7F7F" w:themeColor="text1" w:themeTint="80"/>
+        </w:tcBorders>
+        <w:shd w:val="clear" w:color="auto" w:fill="FFFFFF" w:themeFill="background1"/>
+      </w:tcPr>
+    </w:tblStylePr>
+    <w:tblStylePr w:type="firstCol">
+      <w:pPr>
+        <w:jc w:val="right"/>
+      </w:pPr>
+      <w:rPr>
+        <w:rFonts w:asciiTheme="majorHAnsi" w:eastAsiaTheme="majorEastAsia" w:hAnsiTheme="majorHAnsi" w:cstheme="majorBidi"/>
+        <w:i/>
+        <w:iCs/>
+        <w:sz w:val="26"/>
+      </w:rPr>
+      <w:tblPr/>
+      <w:tcPr>
+        <w:tcBorders>
+          <w:right w:val="single" w:sz="4" w:space="0" w:color="7F7F7F" w:themeColor="text1" w:themeTint="80"/>
+        </w:tcBorders>
+        <w:shd w:val="clear" w:color="auto" w:fill="FFFFFF" w:themeFill="background1"/>
+      </w:tcPr>
+    </w:tblStylePr>
+    <w:tblStylePr w:type="lastCol">
+      <w:rPr>
+        <w:rFonts w:asciiTheme="majorHAnsi" w:eastAsiaTheme="majorEastAsia" w:hAnsiTheme="majorHAnsi" w:cstheme="majorBidi"/>
+        <w:i/>
+        <w:iCs/>
+        <w:sz w:val="26"/>
+      </w:rPr>
+      <w:tblPr/>
+      <w:tcPr>
+        <w:tcBorders>
+          <w:left w:val="single" w:sz="4" w:space="0" w:color="7F7F7F" w:themeColor="text1" w:themeTint="80"/>
+        </w:tcBorders>
+        <w:shd w:val="clear" w:color="auto" w:fill="FFFFFF" w:themeFill="background1"/>
+      </w:tcPr>
+    </w:tblStylePr>
+    <w:tblStylePr w:type="band1Vert">
+      <w:tblPr/>
+      <w:tcPr>
+        <w:shd w:val="clear" w:color="auto" w:fill="F2F2F2" w:themeFill="background1" w:themeFillShade="F2"/>
+      </w:tcPr>
+    </w:tblStylePr>
+    <w:tblStylePr w:type="band1Horz">
+      <w:tblPr/>
+      <w:tcPr>
+        <w:shd w:val="clear" w:color="auto" w:fill="F2F2F2" w:themeFill="background1" w:themeFillShade="F2"/>
+      </w:tcPr>
+    </w:tblStylePr>
+    <w:tblStylePr w:type="neCell">
+      <w:tblPr/>
+      <w:tcPr>
+        <w:tcBorders>
+          <w:left w:val="nil"/>
+        </w:tcBorders>
+      </w:tcPr>
+    </w:tblStylePr>
+    <w:tblStylePr w:type="nwCell">
+      <w:tblPr/>
+      <w:tcPr>
+        <w:tcBorders>
+          <w:right w:val="nil"/>
+        </w:tcBorders>
+      </w:tcPr>
+    </w:tblStylePr>
+    <w:tblStylePr w:type="seCell">
+      <w:tblPr/>
+      <w:tcPr>
+        <w:tcBorders>
+          <w:left w:val="nil"/>
+        </w:tcBorders>
+      </w:tcPr>
+    </w:tblStylePr>
+    <w:tblStylePr w:type="swCell">
+      <w:tblPr/>
+      <w:tcPr>
+        <w:tcBorders>
+          <w:right w:val="nil"/>
+        </w:tcBorders>
+      </w:tcPr>
+    </w:tblStylePr>
+  </w:style>
+  <w:style w:type="table" w:styleId="SimplesTabela3">
+    <w:name w:val="Plain Table 3"/>
+    <w:basedOn w:val="Tabelanormal"/>
+    <w:uiPriority w:val="43"/>
+    <w:rsid w:val="0083269F"/>
+    <w:pPr>
+      <w:spacing w:line="240" w:lineRule="auto"/>
+    </w:pPr>
+    <w:tblPr>
+      <w:tblStyleRowBandSize w:val="1"/>
+      <w:tblStyleColBandSize w:val="1"/>
+    </w:tblPr>
+    <w:tblStylePr w:type="firstRow">
+      <w:rPr>
+        <w:b/>
+        <w:bCs/>
+        <w:caps/>
+      </w:rPr>
+      <w:tblPr/>
+      <w:tcPr>
+        <w:tcBorders>
+          <w:bottom w:val="single" w:sz="4" w:space="0" w:color="7F7F7F" w:themeColor="text1" w:themeTint="80"/>
+        </w:tcBorders>
+      </w:tcPr>
+    </w:tblStylePr>
+    <w:tblStylePr w:type="lastRow">
+      <w:rPr>
+        <w:b/>
+        <w:bCs/>
+        <w:caps/>
+      </w:rPr>
+      <w:tblPr/>
+      <w:tcPr>
+        <w:tcBorders>
+          <w:top w:val="nil"/>
+        </w:tcBorders>
+      </w:tcPr>
+    </w:tblStylePr>
+    <w:tblStylePr w:type="firstCol">
+      <w:rPr>
+        <w:b/>
+        <w:bCs/>
+        <w:caps/>
+      </w:rPr>
+      <w:tblPr/>
+      <w:tcPr>
+        <w:tcBorders>
+          <w:right w:val="single" w:sz="4" w:space="0" w:color="7F7F7F" w:themeColor="text1" w:themeTint="80"/>
+        </w:tcBorders>
+      </w:tcPr>
+    </w:tblStylePr>
+    <w:tblStylePr w:type="lastCol">
+      <w:rPr>
+        <w:b/>
+        <w:bCs/>
+        <w:caps/>
+      </w:rPr>
+      <w:tblPr/>
+      <w:tcPr>
+        <w:tcBorders>
+          <w:left w:val="nil"/>
+        </w:tcBorders>
+      </w:tcPr>
+    </w:tblStylePr>
+    <w:tblStylePr w:type="band1Vert">
+      <w:tblPr/>
+      <w:tcPr>
+        <w:shd w:val="clear" w:color="auto" w:fill="F2F2F2" w:themeFill="background1" w:themeFillShade="F2"/>
+      </w:tcPr>
+    </w:tblStylePr>
+    <w:tblStylePr w:type="band1Horz">
+      <w:tblPr/>
+      <w:tcPr>
+        <w:shd w:val="clear" w:color="auto" w:fill="F2F2F2" w:themeFill="background1" w:themeFillShade="F2"/>
+      </w:tcPr>
+    </w:tblStylePr>
+    <w:tblStylePr w:type="neCell">
+      <w:tblPr/>
+      <w:tcPr>
+        <w:tcBorders>
+          <w:left w:val="nil"/>
+        </w:tcBorders>
+      </w:tcPr>
+    </w:tblStylePr>
+    <w:tblStylePr w:type="nwCell">
+      <w:tblPr/>
+      <w:tcPr>
+        <w:tcBorders>
+          <w:right w:val="nil"/>
+        </w:tcBorders>
+      </w:tcPr>
+    </w:tblStylePr>
+  </w:style>
+  <w:style w:type="table" w:styleId="TabeladeGrade1Clara">
+    <w:name w:val="Grid Table 1 Light"/>
+    <w:basedOn w:val="Tabelanormal"/>
+    <w:uiPriority w:val="46"/>
+    <w:rsid w:val="0083269F"/>
+    <w:pPr>
+      <w:spacing w:line="240" w:lineRule="auto"/>
+    </w:pPr>
+    <w:tblPr>
+      <w:tblStyleRowBandSize w:val="1"/>
+      <w:tblStyleColBandSize w:val="1"/>
+      <w:tblBorders>
+        <w:top w:val="single" w:sz="4" w:space="0" w:color="999999" w:themeColor="text1" w:themeTint="66"/>
+        <w:left w:val="single" w:sz="4" w:space="0" w:color="999999" w:themeColor="text1" w:themeTint="66"/>
+        <w:bottom w:val="single" w:sz="4" w:space="0" w:color="999999" w:themeColor="text1" w:themeTint="66"/>
+        <w:right w:val="single" w:sz="4" w:space="0" w:color="999999" w:themeColor="text1" w:themeTint="66"/>
+        <w:insideH w:val="single" w:sz="4" w:space="0" w:color="999999" w:themeColor="text1" w:themeTint="66"/>
+        <w:insideV w:val="single" w:sz="4" w:space="0" w:color="999999" w:themeColor="text1" w:themeTint="66"/>
+      </w:tblBorders>
+    </w:tblPr>
+    <w:tblStylePr w:type="firstRow">
+      <w:rPr>
+        <w:b/>
+        <w:bCs/>
+      </w:rPr>
+      <w:tblPr/>
+      <w:tcPr>
+        <w:tcBorders>
+          <w:bottom w:val="single" w:sz="12" w:space="0" w:color="666666" w:themeColor="text1" w:themeTint="99"/>
+        </w:tcBorders>
+      </w:tcPr>
+    </w:tblStylePr>
+    <w:tblStylePr w:type="lastRow">
+      <w:rPr>
+        <w:b/>
+        <w:bCs/>
+      </w:rPr>
+      <w:tblPr/>
+      <w:tcPr>
+        <w:tcBorders>
+          <w:top w:val="double" w:sz="2" w:space="0" w:color="666666" w:themeColor="text1" w:themeTint="99"/>
+        </w:tcBorders>
+      </w:tcPr>
+    </w:tblStylePr>
+    <w:tblStylePr w:type="firstCol">
+      <w:rPr>
+        <w:b/>
+        <w:bCs/>
+      </w:rPr>
+    </w:tblStylePr>
+    <w:tblStylePr w:type="lastCol">
+      <w:rPr>
+        <w:b/>
+        <w:bCs/>
+      </w:rPr>
+    </w:tblStylePr>
+  </w:style>
+  <w:style w:type="table" w:styleId="TabeladeLista1Clara">
+    <w:name w:val="List Table 1 Light"/>
+    <w:basedOn w:val="Tabelanormal"/>
+    <w:uiPriority w:val="46"/>
+    <w:rsid w:val="0083269F"/>
+    <w:pPr>
+      <w:spacing w:line="240" w:lineRule="auto"/>
+    </w:pPr>
+    <w:tblPr>
+      <w:tblStyleRowBandSize w:val="1"/>
+      <w:tblStyleColBandSize w:val="1"/>
+    </w:tblPr>
+    <w:tblStylePr w:type="firstRow">
+      <w:rPr>
+        <w:b/>
+        <w:bCs/>
+      </w:rPr>
+      <w:tblPr/>
+      <w:tcPr>
+        <w:tcBorders>
+          <w:bottom w:val="single" w:sz="4" w:space="0" w:color="666666" w:themeColor="text1" w:themeTint="99"/>
+        </w:tcBorders>
+      </w:tcPr>
+    </w:tblStylePr>
+    <w:tblStylePr w:type="lastRow">
+      <w:rPr>
+        <w:b/>
+        <w:bCs/>
+      </w:rPr>
+      <w:tblPr/>
+      <w:tcPr>
+        <w:tcBorders>
+          <w:top w:val="single" w:sz="4" w:space="0" w:color="666666" w:themeColor="text1" w:themeTint="99"/>
+        </w:tcBorders>
+      </w:tcPr>
+    </w:tblStylePr>
+    <w:tblStylePr w:type="firstCol">
+      <w:rPr>
+        <w:b/>
+        <w:bCs/>
+      </w:rPr>
+    </w:tblStylePr>
+    <w:tblStylePr w:type="lastCol">
+      <w:rPr>
+        <w:b/>
+        <w:bCs/>
+      </w:rPr>
+    </w:tblStylePr>
+    <w:tblStylePr w:type="band1Vert">
+      <w:tblPr/>
+      <w:tcPr>
+        <w:shd w:val="clear" w:color="auto" w:fill="CCCCCC" w:themeFill="text1" w:themeFillTint="33"/>
+      </w:tcPr>
+    </w:tblStylePr>
+    <w:tblStylePr w:type="band1Horz">
+      <w:tblPr/>
+      <w:tcPr>
+        <w:shd w:val="clear" w:color="auto" w:fill="CCCCCC" w:themeFill="text1" w:themeFillTint="33"/>
+      </w:tcPr>
+    </w:tblStylePr>
+  </w:style>
+  <w:style w:type="table" w:styleId="SimplesTabela2">
+    <w:name w:val="Plain Table 2"/>
+    <w:basedOn w:val="Tabelanormal"/>
+    <w:uiPriority w:val="42"/>
+    <w:rsid w:val="004215F0"/>
+    <w:pPr>
+      <w:spacing w:line="240" w:lineRule="auto"/>
+    </w:pPr>
+    <w:tblPr>
+      <w:tblStyleRowBandSize w:val="1"/>
+      <w:tblStyleColBandSize w:val="1"/>
+      <w:tblBorders>
+        <w:top w:val="single" w:sz="4" w:space="0" w:color="7F7F7F" w:themeColor="text1" w:themeTint="80"/>
+        <w:bottom w:val="single" w:sz="4" w:space="0" w:color="7F7F7F" w:themeColor="text1" w:themeTint="80"/>
+      </w:tblBorders>
+    </w:tblPr>
+    <w:tblStylePr w:type="firstRow">
+      <w:rPr>
+        <w:b/>
+        <w:bCs/>
+      </w:rPr>
+      <w:tblPr/>
+      <w:tcPr>
+        <w:tcBorders>
+          <w:bottom w:val="single" w:sz="4" w:space="0" w:color="7F7F7F" w:themeColor="text1" w:themeTint="80"/>
+        </w:tcBorders>
+      </w:tcPr>
+    </w:tblStylePr>
+    <w:tblStylePr w:type="lastRow">
+      <w:rPr>
+        <w:b/>
+        <w:bCs/>
+      </w:rPr>
+      <w:tblPr/>
+      <w:tcPr>
+        <w:tcBorders>
+          <w:top w:val="single" w:sz="4" w:space="0" w:color="7F7F7F" w:themeColor="text1" w:themeTint="80"/>
+        </w:tcBorders>
+      </w:tcPr>
+    </w:tblStylePr>
+    <w:tblStylePr w:type="firstCol">
+      <w:rPr>
+        <w:b/>
+        <w:bCs/>
+      </w:rPr>
+    </w:tblStylePr>
+    <w:tblStylePr w:type="lastCol">
+      <w:rPr>
+        <w:b/>
+        <w:bCs/>
+      </w:rPr>
+    </w:tblStylePr>
+    <w:tblStylePr w:type="band1Vert">
+      <w:tblPr/>
+      <w:tcPr>
+        <w:tcBorders>
+          <w:left w:val="single" w:sz="4" w:space="0" w:color="7F7F7F" w:themeColor="text1" w:themeTint="80"/>
+          <w:right w:val="single" w:sz="4" w:space="0" w:color="7F7F7F" w:themeColor="text1" w:themeTint="80"/>
+        </w:tcBorders>
+      </w:tcPr>
+    </w:tblStylePr>
+    <w:tblStylePr w:type="band2Vert">
+      <w:tblPr/>
+      <w:tcPr>
+        <w:tcBorders>
+          <w:left w:val="single" w:sz="4" w:space="0" w:color="7F7F7F" w:themeColor="text1" w:themeTint="80"/>
+          <w:right w:val="single" w:sz="4" w:space="0" w:color="7F7F7F" w:themeColor="text1" w:themeTint="80"/>
+        </w:tcBorders>
+      </w:tcPr>
+    </w:tblStylePr>
+    <w:tblStylePr w:type="band1Horz">
+      <w:tblPr/>
+      <w:tcPr>
+        <w:tcBorders>
+          <w:top w:val="single" w:sz="4" w:space="0" w:color="7F7F7F" w:themeColor="text1" w:themeTint="80"/>
+          <w:bottom w:val="single" w:sz="4" w:space="0" w:color="7F7F7F" w:themeColor="text1" w:themeTint="80"/>
+        </w:tcBorders>
+      </w:tcPr>
+    </w:tblStylePr>
+  </w:style>
 </w:styles>
 </file>
 

</xml_diff>

<commit_message>
Tabela comparativa filme vs livro + imagens refeitas
</commit_message>
<xml_diff>
--- a/Ajustes/TCC NLTK- Vinicius Andrade Lopes - V2.docx
+++ b/Ajustes/TCC NLTK- Vinicius Andrade Lopes - V2.docx
@@ -5775,16 +5775,20 @@
       <w:pPr>
         <w:spacing w:line="360" w:lineRule="auto"/>
         <w:jc w:val="center"/>
+        <w:rPr>
+          <w:color w:val="000000"/>
+        </w:rPr>
       </w:pPr>
       <w:r>
         <w:rPr>
           <w:noProof/>
+          <w:color w:val="000000"/>
         </w:rPr>
         <w:drawing>
-          <wp:inline distT="0" distB="0" distL="0" distR="0" wp14:anchorId="1EE66424" wp14:editId="7E9E0652">
-            <wp:extent cx="5393825" cy="2426329"/>
-            <wp:effectExtent l="0" t="0" r="3810" b="0"/>
-            <wp:docPr id="28" name="Imagem 28" descr="Gráfico, Gráfico de dispersão, Gráfico de bolhas&#10;&#10;Descrição gerada automaticamente"/>
+          <wp:inline distT="0" distB="0" distL="0" distR="0" wp14:anchorId="16AEAD72" wp14:editId="4CF43FDB">
+            <wp:extent cx="4987001" cy="2779414"/>
+            <wp:effectExtent l="0" t="0" r="4445" b="1905"/>
+            <wp:docPr id="703189715" name="Imagem 1" descr="Gráfico, Gráfico de barras&#10;&#10;Descrição gerada automaticamente"/>
             <wp:cNvGraphicFramePr>
               <a:graphicFrameLocks xmlns:a="http://schemas.openxmlformats.org/drawingml/2006/main" noChangeAspect="1"/>
             </wp:cNvGraphicFramePr>
@@ -5792,7 +5796,7 @@
               <a:graphicData uri="http://schemas.openxmlformats.org/drawingml/2006/picture">
                 <pic:pic xmlns:pic="http://schemas.openxmlformats.org/drawingml/2006/picture">
                   <pic:nvPicPr>
-                    <pic:cNvPr id="28" name="Imagem 28" descr="Gráfico, Gráfico de dispersão, Gráfico de bolhas&#10;&#10;Descrição gerada automaticamente"/>
+                    <pic:cNvPr id="703189715" name="Imagem 1" descr="Gráfico, Gráfico de barras&#10;&#10;Descrição gerada automaticamente"/>
                     <pic:cNvPicPr/>
                   </pic:nvPicPr>
                   <pic:blipFill>
@@ -5810,7 +5814,7 @@
                   <pic:spPr>
                     <a:xfrm>
                       <a:off x="0" y="0"/>
-                      <a:ext cx="5435611" cy="2445126"/>
+                      <a:ext cx="5013594" cy="2794235"/>
                     </a:xfrm>
                     <a:prstGeom prst="rect">
                       <a:avLst/>
@@ -7154,17 +7158,20 @@
     <w:p>
       <w:pPr>
         <w:spacing w:line="360" w:lineRule="auto"/>
-        <w:jc w:val="center"/>
+        <w:rPr>
+          <w:color w:val="000000"/>
+        </w:rPr>
       </w:pPr>
       <w:r>
         <w:rPr>
           <w:noProof/>
+          <w:color w:val="000000"/>
         </w:rPr>
         <w:drawing>
-          <wp:inline distT="0" distB="0" distL="0" distR="0" wp14:anchorId="071829DB" wp14:editId="283015CC">
-            <wp:extent cx="5759450" cy="1382395"/>
-            <wp:effectExtent l="0" t="0" r="6350" b="1905"/>
-            <wp:docPr id="23" name="Imagem 23" descr="Interface gráfica do usuário, Texto&#10;&#10;Descrição gerada automaticamente"/>
+          <wp:inline distT="0" distB="0" distL="0" distR="0" wp14:anchorId="23F2AF4E" wp14:editId="21E5F902">
+            <wp:extent cx="5759450" cy="1378585"/>
+            <wp:effectExtent l="0" t="0" r="6350" b="5715"/>
+            <wp:docPr id="1321401180" name="Imagem 2" descr="Texto&#10;&#10;Descrição gerada automaticamente"/>
             <wp:cNvGraphicFramePr>
               <a:graphicFrameLocks xmlns:a="http://schemas.openxmlformats.org/drawingml/2006/main" noChangeAspect="1"/>
             </wp:cNvGraphicFramePr>
@@ -7172,7 +7179,7 @@
               <a:graphicData uri="http://schemas.openxmlformats.org/drawingml/2006/picture">
                 <pic:pic xmlns:pic="http://schemas.openxmlformats.org/drawingml/2006/picture">
                   <pic:nvPicPr>
-                    <pic:cNvPr id="23" name="Imagem 23" descr="Interface gráfica do usuário, Texto&#10;&#10;Descrição gerada automaticamente"/>
+                    <pic:cNvPr id="1321401180" name="Imagem 2" descr="Texto&#10;&#10;Descrição gerada automaticamente"/>
                     <pic:cNvPicPr/>
                   </pic:nvPicPr>
                   <pic:blipFill>
@@ -7190,7 +7197,7 @@
                   <pic:spPr>
                     <a:xfrm>
                       <a:off x="0" y="0"/>
-                      <a:ext cx="5759450" cy="1382395"/>
+                      <a:ext cx="5759450" cy="1378585"/>
                     </a:xfrm>
                     <a:prstGeom prst="rect">
                       <a:avLst/>
@@ -7299,6 +7306,12 @@
         </w:rPr>
         <w:lastRenderedPageBreak/>
         <w:t>Tabela 1. Quantidade de palavras em cada fonte de dados</w:t>
+      </w:r>
+      <w:r>
+        <w:rPr>
+          <w:color w:val="000000"/>
+        </w:rPr>
+        <w:t>, com a aplicação da etapa de pré-processamento</w:t>
       </w:r>
     </w:p>
     <w:tbl>
@@ -7555,7 +7568,15 @@
                 <w:color w:val="000000"/>
                 <w:lang w:eastAsia="pt-BR"/>
               </w:rPr>
-              <w:t>4812</w:t>
+              <w:t>48</w:t>
+            </w:r>
+            <w:r>
+              <w:rPr>
+                <w:rFonts w:eastAsia="Times New Roman"/>
+                <w:color w:val="000000"/>
+                <w:lang w:eastAsia="pt-BR"/>
+              </w:rPr>
+              <w:t>01</w:t>
             </w:r>
           </w:p>
         </w:tc>
@@ -7583,7 +7604,7 @@
                 <w:color w:val="000000"/>
                 <w:lang w:eastAsia="pt-BR"/>
               </w:rPr>
-              <w:t>40701</w:t>
+              <w:t>39907</w:t>
             </w:r>
           </w:p>
         </w:tc>
@@ -7612,7 +7633,23 @@
                 <w:color w:val="000000"/>
                 <w:lang w:eastAsia="pt-BR"/>
               </w:rPr>
-              <w:t>11,82%</w:t>
+              <w:t>1</w:t>
+            </w:r>
+            <w:r>
+              <w:rPr>
+                <w:rFonts w:eastAsia="Times New Roman"/>
+                <w:color w:val="000000"/>
+                <w:lang w:eastAsia="pt-BR"/>
+              </w:rPr>
+              <w:t>2,03</w:t>
+            </w:r>
+            <w:r>
+              <w:rPr>
+                <w:rFonts w:eastAsia="Times New Roman"/>
+                <w:color w:val="000000"/>
+                <w:lang w:eastAsia="pt-BR"/>
+              </w:rPr>
+              <w:t>%</w:t>
             </w:r>
           </w:p>
         </w:tc>
@@ -7717,7 +7754,15 @@
                 <w:color w:val="000000"/>
                 <w:lang w:eastAsia="pt-BR"/>
               </w:rPr>
-              <w:t>5443</w:t>
+              <w:t>54</w:t>
+            </w:r>
+            <w:r>
+              <w:rPr>
+                <w:rFonts w:eastAsia="Times New Roman"/>
+                <w:color w:val="000000"/>
+                <w:lang w:eastAsia="pt-BR"/>
+              </w:rPr>
+              <w:t>29</w:t>
             </w:r>
           </w:p>
         </w:tc>
@@ -7742,7 +7787,15 @@
                 <w:color w:val="000000"/>
                 <w:lang w:eastAsia="pt-BR"/>
               </w:rPr>
-              <w:t>46314</w:t>
+              <w:t>4</w:t>
+            </w:r>
+            <w:r>
+              <w:rPr>
+                <w:rFonts w:eastAsia="Times New Roman"/>
+                <w:color w:val="000000"/>
+                <w:lang w:eastAsia="pt-BR"/>
+              </w:rPr>
+              <w:t>5096</w:t>
             </w:r>
           </w:p>
         </w:tc>
@@ -7768,7 +7821,23 @@
                 <w:color w:val="000000"/>
                 <w:lang w:eastAsia="pt-BR"/>
               </w:rPr>
-              <w:t>11,75%</w:t>
+              <w:t>1</w:t>
+            </w:r>
+            <w:r>
+              <w:rPr>
+                <w:rFonts w:eastAsia="Times New Roman"/>
+                <w:color w:val="000000"/>
+                <w:lang w:eastAsia="pt-BR"/>
+              </w:rPr>
+              <w:t>2,04</w:t>
+            </w:r>
+            <w:r>
+              <w:rPr>
+                <w:rFonts w:eastAsia="Times New Roman"/>
+                <w:color w:val="000000"/>
+                <w:lang w:eastAsia="pt-BR"/>
+              </w:rPr>
+              <w:t>%</w:t>
             </w:r>
           </w:p>
         </w:tc>
@@ -7837,7 +7906,15 @@
                 <w:color w:val="000000"/>
                 <w:lang w:eastAsia="pt-BR"/>
               </w:rPr>
-              <w:t>4761</w:t>
+              <w:t>47</w:t>
+            </w:r>
+            <w:r>
+              <w:rPr>
+                <w:rFonts w:eastAsia="Times New Roman"/>
+                <w:color w:val="000000"/>
+                <w:lang w:eastAsia="pt-BR"/>
+              </w:rPr>
+              <w:t>52</w:t>
             </w:r>
           </w:p>
         </w:tc>
@@ -7862,7 +7939,15 @@
                 <w:color w:val="000000"/>
                 <w:lang w:eastAsia="pt-BR"/>
               </w:rPr>
-              <w:t>57843</w:t>
+              <w:t>5</w:t>
+            </w:r>
+            <w:r>
+              <w:rPr>
+                <w:rFonts w:eastAsia="Times New Roman"/>
+                <w:color w:val="000000"/>
+                <w:lang w:eastAsia="pt-BR"/>
+              </w:rPr>
+              <w:t>6366</w:t>
             </w:r>
           </w:p>
         </w:tc>
@@ -7888,7 +7973,15 @@
                 <w:color w:val="000000"/>
                 <w:lang w:eastAsia="pt-BR"/>
               </w:rPr>
-              <w:t>8,23%</w:t>
+              <w:t>8,43</w:t>
+            </w:r>
+            <w:r>
+              <w:rPr>
+                <w:rFonts w:eastAsia="Times New Roman"/>
+                <w:color w:val="000000"/>
+                <w:lang w:eastAsia="pt-BR"/>
+              </w:rPr>
+              <w:t>%</w:t>
             </w:r>
           </w:p>
         </w:tc>
@@ -8017,7 +8110,15 @@
                 <w:color w:val="000000"/>
                 <w:lang w:eastAsia="pt-BR"/>
               </w:rPr>
-              <w:t>3950</w:t>
+              <w:t>39</w:t>
+            </w:r>
+            <w:r>
+              <w:rPr>
+                <w:rFonts w:eastAsia="Times New Roman"/>
+                <w:color w:val="000000"/>
+                <w:lang w:eastAsia="pt-BR"/>
+              </w:rPr>
+              <w:t>43</w:t>
             </w:r>
           </w:p>
         </w:tc>
@@ -8042,7 +8143,7 @@
                 <w:color w:val="000000"/>
                 <w:lang w:eastAsia="pt-BR"/>
               </w:rPr>
-              <w:t>101482</w:t>
+              <w:t>98844</w:t>
             </w:r>
           </w:p>
         </w:tc>
@@ -8137,7 +8238,7 @@
                 <w:color w:val="000000"/>
                 <w:lang w:val="en-US" w:eastAsia="pt-BR"/>
               </w:rPr>
-              <w:t>5393</w:t>
+              <w:t>4595</w:t>
             </w:r>
           </w:p>
         </w:tc>
@@ -8160,9 +8261,9 @@
               <w:rPr>
                 <w:rFonts w:eastAsia="Times New Roman"/>
                 <w:color w:val="000000"/>
-                <w:lang w:val="en-US" w:eastAsia="pt-BR"/>
-              </w:rPr>
-              <w:t>88402</w:t>
+                <w:lang w:eastAsia="pt-BR"/>
+              </w:rPr>
+              <w:t>132023</w:t>
             </w:r>
           </w:p>
         </w:tc>
@@ -8188,7 +8289,15 @@
                 <w:color w:val="000000"/>
                 <w:lang w:eastAsia="pt-BR"/>
               </w:rPr>
-              <w:t>6,10%</w:t>
+              <w:t>3,48</w:t>
+            </w:r>
+            <w:r>
+              <w:rPr>
+                <w:rFonts w:eastAsia="Times New Roman"/>
+                <w:color w:val="000000"/>
+                <w:lang w:eastAsia="pt-BR"/>
+              </w:rPr>
+              <w:t>%</w:t>
             </w:r>
           </w:p>
         </w:tc>
@@ -8254,9 +8363,9 @@
               <w:rPr>
                 <w:rFonts w:eastAsia="Times New Roman"/>
                 <w:color w:val="000000"/>
-                <w:lang w:val="en-US" w:eastAsia="pt-BR"/>
-              </w:rPr>
-              <w:t>4610</w:t>
+                <w:lang w:eastAsia="pt-BR"/>
+              </w:rPr>
+              <w:t>5383</w:t>
             </w:r>
           </w:p>
         </w:tc>
@@ -8279,9 +8388,9 @@
               <w:rPr>
                 <w:rFonts w:eastAsia="Times New Roman"/>
                 <w:color w:val="000000"/>
-                <w:lang w:val="en-US" w:eastAsia="pt-BR"/>
-              </w:rPr>
-              <w:t>135968</w:t>
+                <w:lang w:eastAsia="pt-BR"/>
+              </w:rPr>
+              <w:t>85961</w:t>
             </w:r>
           </w:p>
         </w:tc>
@@ -8307,7 +8416,15 @@
                 <w:color w:val="000000"/>
                 <w:lang w:eastAsia="pt-BR"/>
               </w:rPr>
-              <w:t>3,39%</w:t>
+              <w:t>6,23</w:t>
+            </w:r>
+            <w:r>
+              <w:rPr>
+                <w:rFonts w:eastAsia="Times New Roman"/>
+                <w:color w:val="000000"/>
+                <w:lang w:eastAsia="pt-BR"/>
+              </w:rPr>
+              <w:t>%</w:t>
             </w:r>
           </w:p>
         </w:tc>
@@ -8378,7 +8495,15 @@
                 <w:color w:val="000000"/>
                 <w:lang w:val="en-US" w:eastAsia="pt-BR"/>
               </w:rPr>
-              <w:t>7795</w:t>
+              <w:t>77</w:t>
+            </w:r>
+            <w:r>
+              <w:rPr>
+                <w:rFonts w:eastAsia="Times New Roman"/>
+                <w:color w:val="000000"/>
+                <w:lang w:val="en-US" w:eastAsia="pt-BR"/>
+              </w:rPr>
+              <w:t>73</w:t>
             </w:r>
           </w:p>
         </w:tc>
@@ -8406,7 +8531,15 @@
                 <w:color w:val="000000"/>
                 <w:lang w:val="en-US" w:eastAsia="pt-BR"/>
               </w:rPr>
-              <w:t>102515</w:t>
+              <w:t>10</w:t>
+            </w:r>
+            <w:r>
+              <w:rPr>
+                <w:rFonts w:eastAsia="Times New Roman"/>
+                <w:color w:val="000000"/>
+                <w:lang w:val="en-US" w:eastAsia="pt-BR"/>
+              </w:rPr>
+              <w:t>0537</w:t>
             </w:r>
           </w:p>
         </w:tc>
@@ -8435,7 +8568,23 @@
                 <w:color w:val="000000"/>
                 <w:lang w:eastAsia="pt-BR"/>
               </w:rPr>
-              <w:t>7,60%</w:t>
+              <w:t>7,</w:t>
+            </w:r>
+            <w:r>
+              <w:rPr>
+                <w:rFonts w:eastAsia="Times New Roman"/>
+                <w:color w:val="000000"/>
+                <w:lang w:eastAsia="pt-BR"/>
+              </w:rPr>
+              <w:t>73</w:t>
+            </w:r>
+            <w:r>
+              <w:rPr>
+                <w:rFonts w:eastAsia="Times New Roman"/>
+                <w:color w:val="000000"/>
+                <w:lang w:eastAsia="pt-BR"/>
+              </w:rPr>
+              <w:t>%</w:t>
             </w:r>
           </w:p>
         </w:tc>
@@ -8465,6 +8614,1388 @@
       <w:pPr>
         <w:spacing w:line="360" w:lineRule="auto"/>
         <w:rPr>
+          <w:color w:val="000000"/>
+        </w:rPr>
+      </w:pPr>
+    </w:p>
+    <w:p>
+      <w:pPr>
+        <w:spacing w:line="360" w:lineRule="auto"/>
+        <w:rPr>
+          <w:color w:val="000000"/>
+        </w:rPr>
+      </w:pPr>
+      <w:r>
+        <w:rPr>
+          <w:color w:val="000000"/>
+        </w:rPr>
+        <w:t xml:space="preserve">Tabela </w:t>
+      </w:r>
+      <w:r>
+        <w:rPr>
+          <w:color w:val="000000"/>
+        </w:rPr>
+        <w:t>2</w:t>
+      </w:r>
+      <w:r>
+        <w:rPr>
+          <w:color w:val="000000"/>
+        </w:rPr>
+        <w:t xml:space="preserve">. Quantidade de palavras em cada fonte de dados, </w:t>
+      </w:r>
+      <w:r>
+        <w:rPr>
+          <w:color w:val="000000"/>
+        </w:rPr>
+        <w:t>sem</w:t>
+      </w:r>
+      <w:r>
+        <w:rPr>
+          <w:color w:val="000000"/>
+        </w:rPr>
+        <w:t xml:space="preserve"> a aplicação da etapa de pré-processamento</w:t>
+      </w:r>
+    </w:p>
+    <w:tbl>
+      <w:tblPr>
+        <w:tblStyle w:val="TabelaSimples5"/>
+        <w:tblW w:w="9164" w:type="dxa"/>
+        <w:tblLook w:val="04A0" w:firstRow="1" w:lastRow="0" w:firstColumn="1" w:lastColumn="0" w:noHBand="0" w:noVBand="1"/>
+      </w:tblPr>
+      <w:tblGrid>
+        <w:gridCol w:w="2830"/>
+        <w:gridCol w:w="2005"/>
+        <w:gridCol w:w="2719"/>
+        <w:gridCol w:w="1610"/>
+      </w:tblGrid>
+      <w:tr>
+        <w:trPr>
+          <w:cnfStyle w:val="100000000000" w:firstRow="1" w:lastRow="0" w:firstColumn="0" w:lastColumn="0" w:oddVBand="0" w:evenVBand="0" w:oddHBand="0" w:evenHBand="0" w:firstRowFirstColumn="0" w:firstRowLastColumn="0" w:lastRowFirstColumn="0" w:lastRowLastColumn="0"/>
+          <w:trHeight w:val="277"/>
+        </w:trPr>
+        <w:tc>
+          <w:tcPr>
+            <w:cnfStyle w:val="001000000100" w:firstRow="0" w:lastRow="0" w:firstColumn="1" w:lastColumn="0" w:oddVBand="0" w:evenVBand="0" w:oddHBand="0" w:evenHBand="0" w:firstRowFirstColumn="1" w:firstRowLastColumn="0" w:lastRowFirstColumn="0" w:lastRowLastColumn="0"/>
+            <w:tcW w:w="2830" w:type="dxa"/>
+            <w:tcBorders>
+              <w:top w:val="single" w:sz="4" w:space="0" w:color="auto"/>
+              <w:bottom w:val="single" w:sz="4" w:space="0" w:color="auto"/>
+              <w:right w:val="single" w:sz="4" w:space="0" w:color="auto"/>
+            </w:tcBorders>
+            <w:noWrap/>
+            <w:hideMark/>
+          </w:tcPr>
+          <w:p>
+            <w:pPr>
+              <w:jc w:val="left"/>
+              <w:rPr>
+                <w:rFonts w:ascii="Arial" w:eastAsia="Times New Roman" w:hAnsi="Arial" w:cs="Arial"/>
+                <w:i w:val="0"/>
+                <w:iCs w:val="0"/>
+                <w:color w:val="000000"/>
+                <w:sz w:val="22"/>
+                <w:lang w:eastAsia="pt-BR"/>
+              </w:rPr>
+            </w:pPr>
+            <w:r>
+              <w:rPr>
+                <w:rFonts w:ascii="Arial" w:eastAsia="Times New Roman" w:hAnsi="Arial" w:cs="Arial"/>
+                <w:i w:val="0"/>
+                <w:iCs w:val="0"/>
+                <w:color w:val="000000"/>
+                <w:sz w:val="22"/>
+                <w:lang w:eastAsia="pt-BR"/>
+              </w:rPr>
+              <w:t>Nome do livro/filme</w:t>
+            </w:r>
+          </w:p>
+        </w:tc>
+        <w:tc>
+          <w:tcPr>
+            <w:tcW w:w="2005" w:type="dxa"/>
+            <w:tcBorders>
+              <w:top w:val="single" w:sz="4" w:space="0" w:color="auto"/>
+              <w:left w:val="single" w:sz="4" w:space="0" w:color="auto"/>
+              <w:bottom w:val="single" w:sz="4" w:space="0" w:color="auto"/>
+            </w:tcBorders>
+            <w:noWrap/>
+            <w:hideMark/>
+          </w:tcPr>
+          <w:p>
+            <w:pPr>
+              <w:jc w:val="left"/>
+              <w:cnfStyle w:val="100000000000" w:firstRow="1" w:lastRow="0" w:firstColumn="0" w:lastColumn="0" w:oddVBand="0" w:evenVBand="0" w:oddHBand="0" w:evenHBand="0" w:firstRowFirstColumn="0" w:firstRowLastColumn="0" w:lastRowFirstColumn="0" w:lastRowLastColumn="0"/>
+              <w:rPr>
+                <w:rFonts w:ascii="Arial" w:hAnsi="Arial" w:cs="Arial"/>
+                <w:i w:val="0"/>
+                <w:iCs w:val="0"/>
+                <w:color w:val="000000"/>
+                <w:sz w:val="22"/>
+                <w:lang w:eastAsia="pt-BR"/>
+              </w:rPr>
+            </w:pPr>
+            <w:r>
+              <w:rPr>
+                <w:rFonts w:ascii="Arial" w:hAnsi="Arial" w:cs="Arial"/>
+                <w:i w:val="0"/>
+                <w:iCs w:val="0"/>
+                <w:color w:val="000000"/>
+                <w:sz w:val="22"/>
+                <w:lang w:eastAsia="pt-BR"/>
+              </w:rPr>
+              <w:t>Filme</w:t>
+            </w:r>
+          </w:p>
+        </w:tc>
+        <w:tc>
+          <w:tcPr>
+            <w:tcW w:w="2719" w:type="dxa"/>
+            <w:tcBorders>
+              <w:top w:val="single" w:sz="4" w:space="0" w:color="auto"/>
+              <w:bottom w:val="single" w:sz="4" w:space="0" w:color="auto"/>
+            </w:tcBorders>
+            <w:noWrap/>
+            <w:hideMark/>
+          </w:tcPr>
+          <w:p>
+            <w:pPr>
+              <w:jc w:val="left"/>
+              <w:cnfStyle w:val="100000000000" w:firstRow="1" w:lastRow="0" w:firstColumn="0" w:lastColumn="0" w:oddVBand="0" w:evenVBand="0" w:oddHBand="0" w:evenHBand="0" w:firstRowFirstColumn="0" w:firstRowLastColumn="0" w:lastRowFirstColumn="0" w:lastRowLastColumn="0"/>
+              <w:rPr>
+                <w:rFonts w:ascii="Arial" w:hAnsi="Arial" w:cs="Arial"/>
+                <w:i w:val="0"/>
+                <w:iCs w:val="0"/>
+                <w:color w:val="000000"/>
+                <w:sz w:val="22"/>
+                <w:lang w:eastAsia="pt-BR"/>
+              </w:rPr>
+            </w:pPr>
+            <w:r>
+              <w:rPr>
+                <w:rFonts w:ascii="Arial" w:hAnsi="Arial" w:cs="Arial"/>
+                <w:i w:val="0"/>
+                <w:iCs w:val="0"/>
+                <w:color w:val="000000"/>
+                <w:sz w:val="22"/>
+                <w:lang w:eastAsia="pt-BR"/>
+              </w:rPr>
+              <w:t>Livro</w:t>
+            </w:r>
+          </w:p>
+        </w:tc>
+        <w:tc>
+          <w:tcPr>
+            <w:tcW w:w="1610" w:type="dxa"/>
+            <w:tcBorders>
+              <w:top w:val="single" w:sz="4" w:space="0" w:color="auto"/>
+              <w:bottom w:val="single" w:sz="4" w:space="0" w:color="auto"/>
+            </w:tcBorders>
+            <w:noWrap/>
+            <w:hideMark/>
+          </w:tcPr>
+          <w:p>
+            <w:pPr>
+              <w:jc w:val="left"/>
+              <w:cnfStyle w:val="100000000000" w:firstRow="1" w:lastRow="0" w:firstColumn="0" w:lastColumn="0" w:oddVBand="0" w:evenVBand="0" w:oddHBand="0" w:evenHBand="0" w:firstRowFirstColumn="0" w:firstRowLastColumn="0" w:lastRowFirstColumn="0" w:lastRowLastColumn="0"/>
+              <w:rPr>
+                <w:rFonts w:ascii="Arial" w:eastAsia="Times New Roman" w:hAnsi="Arial" w:cs="Arial"/>
+                <w:i w:val="0"/>
+                <w:iCs w:val="0"/>
+                <w:color w:val="000000"/>
+                <w:sz w:val="22"/>
+                <w:lang w:eastAsia="pt-BR"/>
+              </w:rPr>
+            </w:pPr>
+            <w:r>
+              <w:rPr>
+                <w:rFonts w:ascii="Arial" w:eastAsia="Times New Roman" w:hAnsi="Arial" w:cs="Arial"/>
+                <w:i w:val="0"/>
+                <w:iCs w:val="0"/>
+                <w:color w:val="000000"/>
+                <w:sz w:val="22"/>
+                <w:lang w:eastAsia="pt-BR"/>
+              </w:rPr>
+              <w:t>Porcentagem</w:t>
+            </w:r>
+          </w:p>
+        </w:tc>
+      </w:tr>
+      <w:tr>
+        <w:trPr>
+          <w:cnfStyle w:val="000000100000" w:firstRow="0" w:lastRow="0" w:firstColumn="0" w:lastColumn="0" w:oddVBand="0" w:evenVBand="0" w:oddHBand="1" w:evenHBand="0" w:firstRowFirstColumn="0" w:firstRowLastColumn="0" w:lastRowFirstColumn="0" w:lastRowLastColumn="0"/>
+          <w:trHeight w:val="277"/>
+        </w:trPr>
+        <w:tc>
+          <w:tcPr>
+            <w:cnfStyle w:val="001000000000" w:firstRow="0" w:lastRow="0" w:firstColumn="1" w:lastColumn="0" w:oddVBand="0" w:evenVBand="0" w:oddHBand="0" w:evenHBand="0" w:firstRowFirstColumn="0" w:firstRowLastColumn="0" w:lastRowFirstColumn="0" w:lastRowLastColumn="0"/>
+            <w:tcW w:w="2830" w:type="dxa"/>
+            <w:tcBorders>
+              <w:top w:val="single" w:sz="4" w:space="0" w:color="auto"/>
+              <w:right w:val="single" w:sz="4" w:space="0" w:color="auto"/>
+            </w:tcBorders>
+            <w:noWrap/>
+            <w:hideMark/>
+          </w:tcPr>
+          <w:p>
+            <w:pPr>
+              <w:jc w:val="left"/>
+              <w:rPr>
+                <w:rFonts w:ascii="Arial" w:eastAsia="Times New Roman" w:hAnsi="Arial" w:cs="Arial"/>
+                <w:i w:val="0"/>
+                <w:iCs w:val="0"/>
+                <w:color w:val="000000"/>
+                <w:sz w:val="22"/>
+                <w:lang w:eastAsia="pt-BR"/>
+              </w:rPr>
+            </w:pPr>
+            <w:r>
+              <w:rPr>
+                <w:rFonts w:ascii="Arial" w:hAnsi="Arial" w:cs="Arial"/>
+                <w:i w:val="0"/>
+                <w:iCs w:val="0"/>
+                <w:color w:val="000000"/>
+                <w:sz w:val="22"/>
+                <w:lang w:eastAsia="pt-BR"/>
+              </w:rPr>
+              <w:t xml:space="preserve">The </w:t>
+            </w:r>
+            <w:proofErr w:type="spellStart"/>
+            <w:r>
+              <w:rPr>
+                <w:rFonts w:ascii="Arial" w:hAnsi="Arial" w:cs="Arial"/>
+                <w:i w:val="0"/>
+                <w:iCs w:val="0"/>
+                <w:color w:val="000000"/>
+                <w:sz w:val="22"/>
+                <w:lang w:eastAsia="pt-BR"/>
+              </w:rPr>
+              <w:t>Philosopher's</w:t>
+            </w:r>
+            <w:proofErr w:type="spellEnd"/>
+            <w:r>
+              <w:rPr>
+                <w:rFonts w:ascii="Arial" w:hAnsi="Arial" w:cs="Arial"/>
+                <w:i w:val="0"/>
+                <w:iCs w:val="0"/>
+                <w:color w:val="000000"/>
+                <w:sz w:val="22"/>
+                <w:lang w:eastAsia="pt-BR"/>
+              </w:rPr>
+              <w:t xml:space="preserve"> Stone</w:t>
+            </w:r>
+          </w:p>
+        </w:tc>
+        <w:tc>
+          <w:tcPr>
+            <w:tcW w:w="2005" w:type="dxa"/>
+            <w:tcBorders>
+              <w:top w:val="single" w:sz="4" w:space="0" w:color="auto"/>
+              <w:left w:val="single" w:sz="4" w:space="0" w:color="auto"/>
+            </w:tcBorders>
+            <w:noWrap/>
+            <w:hideMark/>
+          </w:tcPr>
+          <w:p>
+            <w:pPr>
+              <w:cnfStyle w:val="000000100000" w:firstRow="0" w:lastRow="0" w:firstColumn="0" w:lastColumn="0" w:oddVBand="0" w:evenVBand="0" w:oddHBand="1" w:evenHBand="0" w:firstRowFirstColumn="0" w:firstRowLastColumn="0" w:lastRowFirstColumn="0" w:lastRowLastColumn="0"/>
+              <w:rPr>
+                <w:rFonts w:eastAsia="Times New Roman"/>
+                <w:color w:val="000000"/>
+                <w:lang w:eastAsia="pt-BR"/>
+              </w:rPr>
+            </w:pPr>
+            <w:r>
+              <w:rPr>
+                <w:rFonts w:eastAsia="Times New Roman"/>
+                <w:color w:val="000000"/>
+                <w:lang w:eastAsia="pt-BR"/>
+              </w:rPr>
+              <w:t>12273</w:t>
+            </w:r>
+          </w:p>
+        </w:tc>
+        <w:tc>
+          <w:tcPr>
+            <w:tcW w:w="2719" w:type="dxa"/>
+            <w:tcBorders>
+              <w:top w:val="single" w:sz="4" w:space="0" w:color="auto"/>
+            </w:tcBorders>
+            <w:noWrap/>
+            <w:hideMark/>
+          </w:tcPr>
+          <w:p>
+            <w:pPr>
+              <w:cnfStyle w:val="000000100000" w:firstRow="0" w:lastRow="0" w:firstColumn="0" w:lastColumn="0" w:oddVBand="0" w:evenVBand="0" w:oddHBand="1" w:evenHBand="0" w:firstRowFirstColumn="0" w:firstRowLastColumn="0" w:lastRowFirstColumn="0" w:lastRowLastColumn="0"/>
+              <w:rPr>
+                <w:rFonts w:eastAsia="Times New Roman"/>
+                <w:color w:val="000000"/>
+                <w:lang w:eastAsia="pt-BR"/>
+              </w:rPr>
+            </w:pPr>
+            <w:r>
+              <w:rPr>
+                <w:rFonts w:eastAsia="Times New Roman"/>
+                <w:color w:val="000000"/>
+                <w:lang w:eastAsia="pt-BR"/>
+              </w:rPr>
+              <w:t>101227</w:t>
+            </w:r>
+          </w:p>
+        </w:tc>
+        <w:tc>
+          <w:tcPr>
+            <w:tcW w:w="1610" w:type="dxa"/>
+            <w:tcBorders>
+              <w:top w:val="single" w:sz="4" w:space="0" w:color="auto"/>
+            </w:tcBorders>
+            <w:noWrap/>
+            <w:hideMark/>
+          </w:tcPr>
+          <w:p>
+            <w:pPr>
+              <w:jc w:val="left"/>
+              <w:cnfStyle w:val="000000100000" w:firstRow="0" w:lastRow="0" w:firstColumn="0" w:lastColumn="0" w:oddVBand="0" w:evenVBand="0" w:oddHBand="1" w:evenHBand="0" w:firstRowFirstColumn="0" w:firstRowLastColumn="0" w:lastRowFirstColumn="0" w:lastRowLastColumn="0"/>
+              <w:rPr>
+                <w:rFonts w:eastAsia="Times New Roman"/>
+                <w:color w:val="000000"/>
+                <w:lang w:eastAsia="pt-BR"/>
+              </w:rPr>
+            </w:pPr>
+            <w:r>
+              <w:rPr>
+                <w:rFonts w:eastAsia="Times New Roman"/>
+                <w:color w:val="000000"/>
+                <w:lang w:eastAsia="pt-BR"/>
+              </w:rPr>
+              <w:t>1</w:t>
+            </w:r>
+            <w:r>
+              <w:rPr>
+                <w:rFonts w:eastAsia="Times New Roman"/>
+                <w:color w:val="000000"/>
+                <w:lang w:eastAsia="pt-BR"/>
+              </w:rPr>
+              <w:t>2,</w:t>
+            </w:r>
+            <w:r>
+              <w:rPr>
+                <w:rFonts w:eastAsia="Times New Roman"/>
+                <w:color w:val="000000"/>
+                <w:lang w:eastAsia="pt-BR"/>
+              </w:rPr>
+              <w:t>12</w:t>
+            </w:r>
+            <w:r>
+              <w:rPr>
+                <w:rFonts w:eastAsia="Times New Roman"/>
+                <w:color w:val="000000"/>
+                <w:lang w:eastAsia="pt-BR"/>
+              </w:rPr>
+              <w:t>%</w:t>
+            </w:r>
+          </w:p>
+        </w:tc>
+      </w:tr>
+      <w:tr>
+        <w:trPr>
+          <w:trHeight w:val="277"/>
+        </w:trPr>
+        <w:tc>
+          <w:tcPr>
+            <w:cnfStyle w:val="001000000000" w:firstRow="0" w:lastRow="0" w:firstColumn="1" w:lastColumn="0" w:oddVBand="0" w:evenVBand="0" w:oddHBand="0" w:evenHBand="0" w:firstRowFirstColumn="0" w:firstRowLastColumn="0" w:lastRowFirstColumn="0" w:lastRowLastColumn="0"/>
+            <w:tcW w:w="2830" w:type="dxa"/>
+            <w:tcBorders>
+              <w:right w:val="single" w:sz="4" w:space="0" w:color="auto"/>
+            </w:tcBorders>
+            <w:noWrap/>
+            <w:hideMark/>
+          </w:tcPr>
+          <w:p>
+            <w:pPr>
+              <w:jc w:val="left"/>
+              <w:rPr>
+                <w:rFonts w:ascii="Arial" w:eastAsia="Times New Roman" w:hAnsi="Arial" w:cs="Arial"/>
+                <w:i w:val="0"/>
+                <w:iCs w:val="0"/>
+                <w:color w:val="000000"/>
+                <w:sz w:val="22"/>
+                <w:lang w:eastAsia="pt-BR"/>
+              </w:rPr>
+            </w:pPr>
+            <w:r>
+              <w:rPr>
+                <w:rFonts w:ascii="Arial" w:hAnsi="Arial" w:cs="Arial"/>
+                <w:i w:val="0"/>
+                <w:iCs w:val="0"/>
+                <w:color w:val="000000"/>
+                <w:sz w:val="22"/>
+                <w:lang w:eastAsia="pt-BR"/>
+              </w:rPr>
+              <w:t xml:space="preserve">The Chamber </w:t>
+            </w:r>
+            <w:proofErr w:type="spellStart"/>
+            <w:r>
+              <w:rPr>
+                <w:rFonts w:ascii="Arial" w:hAnsi="Arial" w:cs="Arial"/>
+                <w:i w:val="0"/>
+                <w:iCs w:val="0"/>
+                <w:color w:val="000000"/>
+                <w:sz w:val="22"/>
+                <w:lang w:eastAsia="pt-BR"/>
+              </w:rPr>
+              <w:t>of</w:t>
+            </w:r>
+            <w:proofErr w:type="spellEnd"/>
+            <w:r>
+              <w:rPr>
+                <w:rFonts w:ascii="Arial" w:hAnsi="Arial" w:cs="Arial"/>
+                <w:i w:val="0"/>
+                <w:iCs w:val="0"/>
+                <w:color w:val="000000"/>
+                <w:sz w:val="22"/>
+                <w:lang w:eastAsia="pt-BR"/>
+              </w:rPr>
+              <w:t xml:space="preserve"> </w:t>
+            </w:r>
+            <w:proofErr w:type="spellStart"/>
+            <w:r>
+              <w:rPr>
+                <w:rFonts w:ascii="Arial" w:hAnsi="Arial" w:cs="Arial"/>
+                <w:i w:val="0"/>
+                <w:iCs w:val="0"/>
+                <w:color w:val="000000"/>
+                <w:sz w:val="22"/>
+                <w:lang w:eastAsia="pt-BR"/>
+              </w:rPr>
+              <w:t>Secrets</w:t>
+            </w:r>
+            <w:proofErr w:type="spellEnd"/>
+          </w:p>
+        </w:tc>
+        <w:tc>
+          <w:tcPr>
+            <w:tcW w:w="2005" w:type="dxa"/>
+            <w:tcBorders>
+              <w:left w:val="single" w:sz="4" w:space="0" w:color="auto"/>
+            </w:tcBorders>
+            <w:noWrap/>
+            <w:hideMark/>
+          </w:tcPr>
+          <w:p>
+            <w:pPr>
+              <w:cnfStyle w:val="000000000000" w:firstRow="0" w:lastRow="0" w:firstColumn="0" w:lastColumn="0" w:oddVBand="0" w:evenVBand="0" w:oddHBand="0" w:evenHBand="0" w:firstRowFirstColumn="0" w:firstRowLastColumn="0" w:lastRowFirstColumn="0" w:lastRowLastColumn="0"/>
+              <w:rPr>
+                <w:rFonts w:eastAsia="Times New Roman"/>
+                <w:color w:val="000000"/>
+                <w:lang w:eastAsia="pt-BR"/>
+              </w:rPr>
+            </w:pPr>
+            <w:r>
+              <w:rPr>
+                <w:rFonts w:eastAsia="Times New Roman"/>
+                <w:color w:val="000000"/>
+                <w:lang w:eastAsia="pt-BR"/>
+              </w:rPr>
+              <w:t>13243</w:t>
+            </w:r>
+          </w:p>
+        </w:tc>
+        <w:tc>
+          <w:tcPr>
+            <w:tcW w:w="2719" w:type="dxa"/>
+            <w:noWrap/>
+            <w:hideMark/>
+          </w:tcPr>
+          <w:p>
+            <w:pPr>
+              <w:cnfStyle w:val="000000000000" w:firstRow="0" w:lastRow="0" w:firstColumn="0" w:lastColumn="0" w:oddVBand="0" w:evenVBand="0" w:oddHBand="0" w:evenHBand="0" w:firstRowFirstColumn="0" w:firstRowLastColumn="0" w:lastRowFirstColumn="0" w:lastRowLastColumn="0"/>
+              <w:rPr>
+                <w:rFonts w:eastAsia="Times New Roman"/>
+                <w:color w:val="000000"/>
+                <w:lang w:eastAsia="pt-BR"/>
+              </w:rPr>
+            </w:pPr>
+            <w:r>
+              <w:rPr>
+                <w:rFonts w:eastAsia="Times New Roman"/>
+                <w:color w:val="000000"/>
+                <w:lang w:eastAsia="pt-BR"/>
+              </w:rPr>
+              <w:t>111538</w:t>
+            </w:r>
+          </w:p>
+        </w:tc>
+        <w:tc>
+          <w:tcPr>
+            <w:tcW w:w="1610" w:type="dxa"/>
+            <w:noWrap/>
+            <w:hideMark/>
+          </w:tcPr>
+          <w:p>
+            <w:pPr>
+              <w:jc w:val="left"/>
+              <w:cnfStyle w:val="000000000000" w:firstRow="0" w:lastRow="0" w:firstColumn="0" w:lastColumn="0" w:oddVBand="0" w:evenVBand="0" w:oddHBand="0" w:evenHBand="0" w:firstRowFirstColumn="0" w:firstRowLastColumn="0" w:lastRowFirstColumn="0" w:lastRowLastColumn="0"/>
+              <w:rPr>
+                <w:rFonts w:eastAsia="Times New Roman"/>
+                <w:color w:val="000000"/>
+                <w:lang w:eastAsia="pt-BR"/>
+              </w:rPr>
+            </w:pPr>
+            <w:r>
+              <w:rPr>
+                <w:rFonts w:eastAsia="Times New Roman"/>
+                <w:color w:val="000000"/>
+                <w:lang w:eastAsia="pt-BR"/>
+              </w:rPr>
+              <w:t>1</w:t>
+            </w:r>
+            <w:r>
+              <w:rPr>
+                <w:rFonts w:eastAsia="Times New Roman"/>
+                <w:color w:val="000000"/>
+                <w:lang w:eastAsia="pt-BR"/>
+              </w:rPr>
+              <w:t>1,87</w:t>
+            </w:r>
+            <w:r>
+              <w:rPr>
+                <w:rFonts w:eastAsia="Times New Roman"/>
+                <w:color w:val="000000"/>
+                <w:lang w:eastAsia="pt-BR"/>
+              </w:rPr>
+              <w:t>%</w:t>
+            </w:r>
+          </w:p>
+        </w:tc>
+      </w:tr>
+      <w:tr>
+        <w:trPr>
+          <w:cnfStyle w:val="000000100000" w:firstRow="0" w:lastRow="0" w:firstColumn="0" w:lastColumn="0" w:oddVBand="0" w:evenVBand="0" w:oddHBand="1" w:evenHBand="0" w:firstRowFirstColumn="0" w:firstRowLastColumn="0" w:lastRowFirstColumn="0" w:lastRowLastColumn="0"/>
+          <w:trHeight w:val="277"/>
+        </w:trPr>
+        <w:tc>
+          <w:tcPr>
+            <w:cnfStyle w:val="001000000000" w:firstRow="0" w:lastRow="0" w:firstColumn="1" w:lastColumn="0" w:oddVBand="0" w:evenVBand="0" w:oddHBand="0" w:evenHBand="0" w:firstRowFirstColumn="0" w:firstRowLastColumn="0" w:lastRowFirstColumn="0" w:lastRowLastColumn="0"/>
+            <w:tcW w:w="2830" w:type="dxa"/>
+            <w:tcBorders>
+              <w:right w:val="single" w:sz="4" w:space="0" w:color="auto"/>
+            </w:tcBorders>
+            <w:noWrap/>
+            <w:hideMark/>
+          </w:tcPr>
+          <w:p>
+            <w:pPr>
+              <w:jc w:val="left"/>
+              <w:rPr>
+                <w:rFonts w:ascii="Arial" w:eastAsia="Times New Roman" w:hAnsi="Arial" w:cs="Arial"/>
+                <w:i w:val="0"/>
+                <w:iCs w:val="0"/>
+                <w:color w:val="000000"/>
+                <w:sz w:val="22"/>
+                <w:lang w:eastAsia="pt-BR"/>
+              </w:rPr>
+            </w:pPr>
+            <w:r>
+              <w:rPr>
+                <w:rFonts w:ascii="Arial" w:hAnsi="Arial" w:cs="Arial"/>
+                <w:i w:val="0"/>
+                <w:iCs w:val="0"/>
+                <w:color w:val="000000"/>
+                <w:sz w:val="22"/>
+                <w:lang w:eastAsia="pt-BR"/>
+              </w:rPr>
+              <w:t xml:space="preserve">The </w:t>
+            </w:r>
+            <w:proofErr w:type="spellStart"/>
+            <w:r>
+              <w:rPr>
+                <w:rFonts w:ascii="Arial" w:hAnsi="Arial" w:cs="Arial"/>
+                <w:i w:val="0"/>
+                <w:iCs w:val="0"/>
+                <w:color w:val="000000"/>
+                <w:sz w:val="22"/>
+                <w:lang w:eastAsia="pt-BR"/>
+              </w:rPr>
+              <w:t>Prisoner</w:t>
+            </w:r>
+            <w:proofErr w:type="spellEnd"/>
+            <w:r>
+              <w:rPr>
+                <w:rFonts w:ascii="Arial" w:hAnsi="Arial" w:cs="Arial"/>
+                <w:i w:val="0"/>
+                <w:iCs w:val="0"/>
+                <w:color w:val="000000"/>
+                <w:sz w:val="22"/>
+                <w:lang w:eastAsia="pt-BR"/>
+              </w:rPr>
+              <w:t xml:space="preserve"> </w:t>
+            </w:r>
+            <w:proofErr w:type="spellStart"/>
+            <w:r>
+              <w:rPr>
+                <w:rFonts w:ascii="Arial" w:hAnsi="Arial" w:cs="Arial"/>
+                <w:i w:val="0"/>
+                <w:iCs w:val="0"/>
+                <w:color w:val="000000"/>
+                <w:sz w:val="22"/>
+                <w:lang w:eastAsia="pt-BR"/>
+              </w:rPr>
+              <w:t>of</w:t>
+            </w:r>
+            <w:proofErr w:type="spellEnd"/>
+            <w:r>
+              <w:rPr>
+                <w:rFonts w:ascii="Arial" w:hAnsi="Arial" w:cs="Arial"/>
+                <w:i w:val="0"/>
+                <w:iCs w:val="0"/>
+                <w:color w:val="000000"/>
+                <w:sz w:val="22"/>
+                <w:lang w:eastAsia="pt-BR"/>
+              </w:rPr>
+              <w:t xml:space="preserve"> Azkaban</w:t>
+            </w:r>
+          </w:p>
+        </w:tc>
+        <w:tc>
+          <w:tcPr>
+            <w:tcW w:w="2005" w:type="dxa"/>
+            <w:tcBorders>
+              <w:left w:val="single" w:sz="4" w:space="0" w:color="auto"/>
+            </w:tcBorders>
+            <w:noWrap/>
+            <w:hideMark/>
+          </w:tcPr>
+          <w:p>
+            <w:pPr>
+              <w:cnfStyle w:val="000000100000" w:firstRow="0" w:lastRow="0" w:firstColumn="0" w:lastColumn="0" w:oddVBand="0" w:evenVBand="0" w:oddHBand="1" w:evenHBand="0" w:firstRowFirstColumn="0" w:firstRowLastColumn="0" w:lastRowFirstColumn="0" w:lastRowLastColumn="0"/>
+              <w:rPr>
+                <w:rFonts w:eastAsia="Times New Roman"/>
+                <w:color w:val="000000"/>
+                <w:lang w:eastAsia="pt-BR"/>
+              </w:rPr>
+            </w:pPr>
+            <w:r>
+              <w:rPr>
+                <w:rFonts w:eastAsia="Times New Roman"/>
+                <w:color w:val="000000"/>
+                <w:lang w:eastAsia="pt-BR"/>
+              </w:rPr>
+              <w:t>12027</w:t>
+            </w:r>
+          </w:p>
+        </w:tc>
+        <w:tc>
+          <w:tcPr>
+            <w:tcW w:w="2719" w:type="dxa"/>
+            <w:noWrap/>
+            <w:hideMark/>
+          </w:tcPr>
+          <w:p>
+            <w:pPr>
+              <w:cnfStyle w:val="000000100000" w:firstRow="0" w:lastRow="0" w:firstColumn="0" w:lastColumn="0" w:oddVBand="0" w:evenVBand="0" w:oddHBand="1" w:evenHBand="0" w:firstRowFirstColumn="0" w:firstRowLastColumn="0" w:lastRowFirstColumn="0" w:lastRowLastColumn="0"/>
+              <w:rPr>
+                <w:rFonts w:eastAsia="Times New Roman"/>
+                <w:color w:val="000000"/>
+                <w:lang w:eastAsia="pt-BR"/>
+              </w:rPr>
+            </w:pPr>
+            <w:r>
+              <w:rPr>
+                <w:rFonts w:eastAsia="Times New Roman"/>
+                <w:color w:val="000000"/>
+                <w:lang w:eastAsia="pt-BR"/>
+              </w:rPr>
+              <w:t>142306</w:t>
+            </w:r>
+          </w:p>
+        </w:tc>
+        <w:tc>
+          <w:tcPr>
+            <w:tcW w:w="1610" w:type="dxa"/>
+            <w:noWrap/>
+            <w:hideMark/>
+          </w:tcPr>
+          <w:p>
+            <w:pPr>
+              <w:jc w:val="left"/>
+              <w:cnfStyle w:val="000000100000" w:firstRow="0" w:lastRow="0" w:firstColumn="0" w:lastColumn="0" w:oddVBand="0" w:evenVBand="0" w:oddHBand="1" w:evenHBand="0" w:firstRowFirstColumn="0" w:firstRowLastColumn="0" w:lastRowFirstColumn="0" w:lastRowLastColumn="0"/>
+              <w:rPr>
+                <w:rFonts w:eastAsia="Times New Roman"/>
+                <w:color w:val="000000"/>
+                <w:lang w:eastAsia="pt-BR"/>
+              </w:rPr>
+            </w:pPr>
+            <w:r>
+              <w:rPr>
+                <w:rFonts w:eastAsia="Times New Roman"/>
+                <w:color w:val="000000"/>
+                <w:lang w:eastAsia="pt-BR"/>
+              </w:rPr>
+              <w:t>8,4</w:t>
+            </w:r>
+            <w:r>
+              <w:rPr>
+                <w:rFonts w:eastAsia="Times New Roman"/>
+                <w:color w:val="000000"/>
+                <w:lang w:eastAsia="pt-BR"/>
+              </w:rPr>
+              <w:t>5</w:t>
+            </w:r>
+            <w:r>
+              <w:rPr>
+                <w:rFonts w:eastAsia="Times New Roman"/>
+                <w:color w:val="000000"/>
+                <w:lang w:eastAsia="pt-BR"/>
+              </w:rPr>
+              <w:t>%</w:t>
+            </w:r>
+          </w:p>
+        </w:tc>
+      </w:tr>
+      <w:tr>
+        <w:trPr>
+          <w:trHeight w:val="277"/>
+        </w:trPr>
+        <w:tc>
+          <w:tcPr>
+            <w:cnfStyle w:val="001000000000" w:firstRow="0" w:lastRow="0" w:firstColumn="1" w:lastColumn="0" w:oddVBand="0" w:evenVBand="0" w:oddHBand="0" w:evenHBand="0" w:firstRowFirstColumn="0" w:firstRowLastColumn="0" w:lastRowFirstColumn="0" w:lastRowLastColumn="0"/>
+            <w:tcW w:w="2830" w:type="dxa"/>
+            <w:tcBorders>
+              <w:right w:val="single" w:sz="4" w:space="0" w:color="auto"/>
+            </w:tcBorders>
+            <w:noWrap/>
+            <w:hideMark/>
+          </w:tcPr>
+          <w:p>
+            <w:pPr>
+              <w:jc w:val="left"/>
+              <w:rPr>
+                <w:rFonts w:ascii="Arial" w:eastAsia="Times New Roman" w:hAnsi="Arial" w:cs="Arial"/>
+                <w:i w:val="0"/>
+                <w:iCs w:val="0"/>
+                <w:color w:val="000000"/>
+                <w:sz w:val="22"/>
+                <w:lang w:eastAsia="pt-BR"/>
+              </w:rPr>
+            </w:pPr>
+            <w:r>
+              <w:rPr>
+                <w:rFonts w:ascii="Arial" w:hAnsi="Arial" w:cs="Arial"/>
+                <w:i w:val="0"/>
+                <w:iCs w:val="0"/>
+                <w:color w:val="000000"/>
+                <w:sz w:val="22"/>
+                <w:lang w:eastAsia="pt-BR"/>
+              </w:rPr>
+              <w:t xml:space="preserve">The </w:t>
+            </w:r>
+            <w:proofErr w:type="spellStart"/>
+            <w:r>
+              <w:rPr>
+                <w:rFonts w:ascii="Arial" w:hAnsi="Arial" w:cs="Arial"/>
+                <w:i w:val="0"/>
+                <w:iCs w:val="0"/>
+                <w:color w:val="000000"/>
+                <w:sz w:val="22"/>
+                <w:lang w:eastAsia="pt-BR"/>
+              </w:rPr>
+              <w:t>Goblet</w:t>
+            </w:r>
+            <w:proofErr w:type="spellEnd"/>
+            <w:r>
+              <w:rPr>
+                <w:rFonts w:ascii="Arial" w:hAnsi="Arial" w:cs="Arial"/>
+                <w:i w:val="0"/>
+                <w:iCs w:val="0"/>
+                <w:color w:val="000000"/>
+                <w:sz w:val="22"/>
+                <w:lang w:eastAsia="pt-BR"/>
+              </w:rPr>
+              <w:t xml:space="preserve"> </w:t>
+            </w:r>
+            <w:proofErr w:type="spellStart"/>
+            <w:r>
+              <w:rPr>
+                <w:rFonts w:ascii="Arial" w:hAnsi="Arial" w:cs="Arial"/>
+                <w:i w:val="0"/>
+                <w:iCs w:val="0"/>
+                <w:color w:val="000000"/>
+                <w:sz w:val="22"/>
+                <w:lang w:eastAsia="pt-BR"/>
+              </w:rPr>
+              <w:t>of</w:t>
+            </w:r>
+            <w:proofErr w:type="spellEnd"/>
+            <w:r>
+              <w:rPr>
+                <w:rFonts w:ascii="Arial" w:hAnsi="Arial" w:cs="Arial"/>
+                <w:i w:val="0"/>
+                <w:iCs w:val="0"/>
+                <w:color w:val="000000"/>
+                <w:sz w:val="22"/>
+                <w:lang w:eastAsia="pt-BR"/>
+              </w:rPr>
+              <w:t xml:space="preserve"> </w:t>
+            </w:r>
+            <w:proofErr w:type="spellStart"/>
+            <w:r>
+              <w:rPr>
+                <w:rFonts w:ascii="Arial" w:hAnsi="Arial" w:cs="Arial"/>
+                <w:i w:val="0"/>
+                <w:iCs w:val="0"/>
+                <w:color w:val="000000"/>
+                <w:sz w:val="22"/>
+                <w:lang w:eastAsia="pt-BR"/>
+              </w:rPr>
+              <w:t>Fire</w:t>
+            </w:r>
+            <w:proofErr w:type="spellEnd"/>
+          </w:p>
+        </w:tc>
+        <w:tc>
+          <w:tcPr>
+            <w:tcW w:w="2005" w:type="dxa"/>
+            <w:tcBorders>
+              <w:left w:val="single" w:sz="4" w:space="0" w:color="auto"/>
+            </w:tcBorders>
+            <w:noWrap/>
+            <w:hideMark/>
+          </w:tcPr>
+          <w:p>
+            <w:pPr>
+              <w:cnfStyle w:val="000000000000" w:firstRow="0" w:lastRow="0" w:firstColumn="0" w:lastColumn="0" w:oddVBand="0" w:evenVBand="0" w:oddHBand="0" w:evenHBand="0" w:firstRowFirstColumn="0" w:firstRowLastColumn="0" w:lastRowFirstColumn="0" w:lastRowLastColumn="0"/>
+              <w:rPr>
+                <w:rFonts w:eastAsia="Times New Roman"/>
+                <w:color w:val="000000"/>
+                <w:lang w:eastAsia="pt-BR"/>
+              </w:rPr>
+            </w:pPr>
+            <w:r>
+              <w:rPr>
+                <w:rFonts w:eastAsia="Times New Roman"/>
+                <w:color w:val="000000"/>
+                <w:lang w:eastAsia="pt-BR"/>
+              </w:rPr>
+              <w:t>9360</w:t>
+            </w:r>
+          </w:p>
+        </w:tc>
+        <w:tc>
+          <w:tcPr>
+            <w:tcW w:w="2719" w:type="dxa"/>
+            <w:noWrap/>
+            <w:hideMark/>
+          </w:tcPr>
+          <w:p>
+            <w:pPr>
+              <w:cnfStyle w:val="000000000000" w:firstRow="0" w:lastRow="0" w:firstColumn="0" w:lastColumn="0" w:oddVBand="0" w:evenVBand="0" w:oddHBand="0" w:evenHBand="0" w:firstRowFirstColumn="0" w:firstRowLastColumn="0" w:lastRowFirstColumn="0" w:lastRowLastColumn="0"/>
+              <w:rPr>
+                <w:rFonts w:eastAsia="Times New Roman"/>
+                <w:color w:val="000000"/>
+                <w:lang w:eastAsia="pt-BR"/>
+              </w:rPr>
+            </w:pPr>
+            <w:r>
+              <w:rPr>
+                <w:rFonts w:eastAsia="Times New Roman"/>
+                <w:color w:val="000000"/>
+                <w:lang w:eastAsia="pt-BR"/>
+              </w:rPr>
+              <w:t>247523</w:t>
+            </w:r>
+          </w:p>
+        </w:tc>
+        <w:tc>
+          <w:tcPr>
+            <w:tcW w:w="1610" w:type="dxa"/>
+            <w:noWrap/>
+            <w:hideMark/>
+          </w:tcPr>
+          <w:p>
+            <w:pPr>
+              <w:jc w:val="left"/>
+              <w:cnfStyle w:val="000000000000" w:firstRow="0" w:lastRow="0" w:firstColumn="0" w:lastColumn="0" w:oddVBand="0" w:evenVBand="0" w:oddHBand="0" w:evenHBand="0" w:firstRowFirstColumn="0" w:firstRowLastColumn="0" w:lastRowFirstColumn="0" w:lastRowLastColumn="0"/>
+              <w:rPr>
+                <w:rFonts w:eastAsia="Times New Roman"/>
+                <w:color w:val="000000"/>
+                <w:lang w:eastAsia="pt-BR"/>
+              </w:rPr>
+            </w:pPr>
+            <w:r>
+              <w:rPr>
+                <w:rFonts w:eastAsia="Times New Roman"/>
+                <w:color w:val="000000"/>
+                <w:lang w:eastAsia="pt-BR"/>
+              </w:rPr>
+              <w:t>3,</w:t>
+            </w:r>
+            <w:r>
+              <w:rPr>
+                <w:rFonts w:eastAsia="Times New Roman"/>
+                <w:color w:val="000000"/>
+                <w:lang w:eastAsia="pt-BR"/>
+              </w:rPr>
+              <w:t>78</w:t>
+            </w:r>
+            <w:r>
+              <w:rPr>
+                <w:rFonts w:eastAsia="Times New Roman"/>
+                <w:color w:val="000000"/>
+                <w:lang w:eastAsia="pt-BR"/>
+              </w:rPr>
+              <w:t>%</w:t>
+            </w:r>
+          </w:p>
+        </w:tc>
+      </w:tr>
+      <w:tr>
+        <w:trPr>
+          <w:cnfStyle w:val="000000100000" w:firstRow="0" w:lastRow="0" w:firstColumn="0" w:lastColumn="0" w:oddVBand="0" w:evenVBand="0" w:oddHBand="1" w:evenHBand="0" w:firstRowFirstColumn="0" w:firstRowLastColumn="0" w:lastRowFirstColumn="0" w:lastRowLastColumn="0"/>
+          <w:trHeight w:val="277"/>
+        </w:trPr>
+        <w:tc>
+          <w:tcPr>
+            <w:cnfStyle w:val="001000000000" w:firstRow="0" w:lastRow="0" w:firstColumn="1" w:lastColumn="0" w:oddVBand="0" w:evenVBand="0" w:oddHBand="0" w:evenHBand="0" w:firstRowFirstColumn="0" w:firstRowLastColumn="0" w:lastRowFirstColumn="0" w:lastRowLastColumn="0"/>
+            <w:tcW w:w="2830" w:type="dxa"/>
+            <w:tcBorders>
+              <w:right w:val="single" w:sz="4" w:space="0" w:color="auto"/>
+            </w:tcBorders>
+            <w:noWrap/>
+            <w:hideMark/>
+          </w:tcPr>
+          <w:p>
+            <w:pPr>
+              <w:jc w:val="left"/>
+              <w:rPr>
+                <w:rFonts w:ascii="Arial" w:eastAsia="Times New Roman" w:hAnsi="Arial" w:cs="Arial"/>
+                <w:i w:val="0"/>
+                <w:iCs w:val="0"/>
+                <w:color w:val="000000"/>
+                <w:sz w:val="22"/>
+                <w:lang w:val="en-US" w:eastAsia="pt-BR"/>
+              </w:rPr>
+            </w:pPr>
+            <w:r>
+              <w:rPr>
+                <w:rFonts w:ascii="Arial" w:eastAsia="Times New Roman" w:hAnsi="Arial" w:cs="Arial"/>
+                <w:i w:val="0"/>
+                <w:iCs w:val="0"/>
+                <w:color w:val="000000"/>
+                <w:sz w:val="22"/>
+                <w:lang w:val="en-US" w:eastAsia="pt-BR"/>
+              </w:rPr>
+              <w:t>The Order of the Phoenix</w:t>
+            </w:r>
+          </w:p>
+        </w:tc>
+        <w:tc>
+          <w:tcPr>
+            <w:tcW w:w="2005" w:type="dxa"/>
+            <w:tcBorders>
+              <w:left w:val="single" w:sz="4" w:space="0" w:color="auto"/>
+            </w:tcBorders>
+            <w:noWrap/>
+            <w:hideMark/>
+          </w:tcPr>
+          <w:p>
+            <w:pPr>
+              <w:cnfStyle w:val="000000100000" w:firstRow="0" w:lastRow="0" w:firstColumn="0" w:lastColumn="0" w:oddVBand="0" w:evenVBand="0" w:oddHBand="1" w:evenHBand="0" w:firstRowFirstColumn="0" w:firstRowLastColumn="0" w:lastRowFirstColumn="0" w:lastRowLastColumn="0"/>
+              <w:rPr>
+                <w:rFonts w:eastAsia="Times New Roman"/>
+                <w:color w:val="000000"/>
+                <w:lang w:eastAsia="pt-BR"/>
+              </w:rPr>
+            </w:pPr>
+            <w:r>
+              <w:rPr>
+                <w:rFonts w:eastAsia="Times New Roman"/>
+                <w:color w:val="000000"/>
+                <w:lang w:val="en-US" w:eastAsia="pt-BR"/>
+              </w:rPr>
+              <w:t>11501</w:t>
+            </w:r>
+          </w:p>
+        </w:tc>
+        <w:tc>
+          <w:tcPr>
+            <w:tcW w:w="2719" w:type="dxa"/>
+            <w:noWrap/>
+            <w:hideMark/>
+          </w:tcPr>
+          <w:p>
+            <w:pPr>
+              <w:cnfStyle w:val="000000100000" w:firstRow="0" w:lastRow="0" w:firstColumn="0" w:lastColumn="0" w:oddVBand="0" w:evenVBand="0" w:oddHBand="1" w:evenHBand="0" w:firstRowFirstColumn="0" w:firstRowLastColumn="0" w:lastRowFirstColumn="0" w:lastRowLastColumn="0"/>
+              <w:rPr>
+                <w:rFonts w:eastAsia="Times New Roman"/>
+                <w:color w:val="000000"/>
+                <w:lang w:eastAsia="pt-BR"/>
+              </w:rPr>
+            </w:pPr>
+            <w:r>
+              <w:rPr>
+                <w:rFonts w:eastAsia="Times New Roman"/>
+                <w:color w:val="000000"/>
+                <w:lang w:eastAsia="pt-BR"/>
+              </w:rPr>
+              <w:t>332518</w:t>
+            </w:r>
+          </w:p>
+        </w:tc>
+        <w:tc>
+          <w:tcPr>
+            <w:tcW w:w="1610" w:type="dxa"/>
+            <w:noWrap/>
+            <w:hideMark/>
+          </w:tcPr>
+          <w:p>
+            <w:pPr>
+              <w:jc w:val="left"/>
+              <w:cnfStyle w:val="000000100000" w:firstRow="0" w:lastRow="0" w:firstColumn="0" w:lastColumn="0" w:oddVBand="0" w:evenVBand="0" w:oddHBand="1" w:evenHBand="0" w:firstRowFirstColumn="0" w:firstRowLastColumn="0" w:lastRowFirstColumn="0" w:lastRowLastColumn="0"/>
+              <w:rPr>
+                <w:rFonts w:eastAsia="Times New Roman"/>
+                <w:color w:val="000000"/>
+                <w:lang w:eastAsia="pt-BR"/>
+              </w:rPr>
+            </w:pPr>
+            <w:r>
+              <w:rPr>
+                <w:rFonts w:eastAsia="Times New Roman"/>
+                <w:color w:val="000000"/>
+                <w:lang w:eastAsia="pt-BR"/>
+              </w:rPr>
+              <w:t>3,4</w:t>
+            </w:r>
+            <w:r>
+              <w:rPr>
+                <w:rFonts w:eastAsia="Times New Roman"/>
+                <w:color w:val="000000"/>
+                <w:lang w:eastAsia="pt-BR"/>
+              </w:rPr>
+              <w:t>6</w:t>
+            </w:r>
+            <w:r>
+              <w:rPr>
+                <w:rFonts w:eastAsia="Times New Roman"/>
+                <w:color w:val="000000"/>
+                <w:lang w:eastAsia="pt-BR"/>
+              </w:rPr>
+              <w:t>%</w:t>
+            </w:r>
+          </w:p>
+        </w:tc>
+      </w:tr>
+      <w:tr>
+        <w:trPr>
+          <w:trHeight w:val="277"/>
+        </w:trPr>
+        <w:tc>
+          <w:tcPr>
+            <w:cnfStyle w:val="001000000000" w:firstRow="0" w:lastRow="0" w:firstColumn="1" w:lastColumn="0" w:oddVBand="0" w:evenVBand="0" w:oddHBand="0" w:evenHBand="0" w:firstRowFirstColumn="0" w:firstRowLastColumn="0" w:lastRowFirstColumn="0" w:lastRowLastColumn="0"/>
+            <w:tcW w:w="2830" w:type="dxa"/>
+            <w:tcBorders>
+              <w:right w:val="single" w:sz="4" w:space="0" w:color="auto"/>
+            </w:tcBorders>
+            <w:noWrap/>
+            <w:hideMark/>
+          </w:tcPr>
+          <w:p>
+            <w:pPr>
+              <w:jc w:val="left"/>
+              <w:rPr>
+                <w:rFonts w:ascii="Arial" w:eastAsia="Times New Roman" w:hAnsi="Arial" w:cs="Arial"/>
+                <w:i w:val="0"/>
+                <w:iCs w:val="0"/>
+                <w:color w:val="000000"/>
+                <w:sz w:val="22"/>
+                <w:lang w:eastAsia="pt-BR"/>
+              </w:rPr>
+            </w:pPr>
+            <w:r>
+              <w:rPr>
+                <w:rFonts w:ascii="Arial" w:eastAsia="Times New Roman" w:hAnsi="Arial" w:cs="Arial"/>
+                <w:i w:val="0"/>
+                <w:iCs w:val="0"/>
+                <w:color w:val="000000"/>
+                <w:sz w:val="22"/>
+                <w:lang w:val="en-US" w:eastAsia="pt-BR"/>
+              </w:rPr>
+              <w:t>The Half Blood Prince</w:t>
+            </w:r>
+          </w:p>
+        </w:tc>
+        <w:tc>
+          <w:tcPr>
+            <w:tcW w:w="2005" w:type="dxa"/>
+            <w:tcBorders>
+              <w:left w:val="single" w:sz="4" w:space="0" w:color="auto"/>
+            </w:tcBorders>
+            <w:noWrap/>
+            <w:hideMark/>
+          </w:tcPr>
+          <w:p>
+            <w:pPr>
+              <w:cnfStyle w:val="000000000000" w:firstRow="0" w:lastRow="0" w:firstColumn="0" w:lastColumn="0" w:oddVBand="0" w:evenVBand="0" w:oddHBand="0" w:evenHBand="0" w:firstRowFirstColumn="0" w:firstRowLastColumn="0" w:lastRowFirstColumn="0" w:lastRowLastColumn="0"/>
+              <w:rPr>
+                <w:rFonts w:eastAsia="Times New Roman"/>
+                <w:color w:val="000000"/>
+                <w:lang w:eastAsia="pt-BR"/>
+              </w:rPr>
+            </w:pPr>
+            <w:r>
+              <w:rPr>
+                <w:rFonts w:eastAsia="Times New Roman"/>
+                <w:color w:val="000000"/>
+                <w:lang w:eastAsia="pt-BR"/>
+              </w:rPr>
+              <w:t>13849</w:t>
+            </w:r>
+          </w:p>
+        </w:tc>
+        <w:tc>
+          <w:tcPr>
+            <w:tcW w:w="2719" w:type="dxa"/>
+            <w:noWrap/>
+            <w:hideMark/>
+          </w:tcPr>
+          <w:p>
+            <w:pPr>
+              <w:cnfStyle w:val="000000000000" w:firstRow="0" w:lastRow="0" w:firstColumn="0" w:lastColumn="0" w:oddVBand="0" w:evenVBand="0" w:oddHBand="0" w:evenHBand="0" w:firstRowFirstColumn="0" w:firstRowLastColumn="0" w:lastRowFirstColumn="0" w:lastRowLastColumn="0"/>
+              <w:rPr>
+                <w:rFonts w:eastAsia="Times New Roman"/>
+                <w:color w:val="000000"/>
+                <w:lang w:eastAsia="pt-BR"/>
+              </w:rPr>
+            </w:pPr>
+            <w:r>
+              <w:rPr>
+                <w:rFonts w:eastAsia="Times New Roman"/>
+                <w:color w:val="000000"/>
+                <w:lang w:eastAsia="pt-BR"/>
+              </w:rPr>
+              <w:t>220235</w:t>
+            </w:r>
+          </w:p>
+        </w:tc>
+        <w:tc>
+          <w:tcPr>
+            <w:tcW w:w="1610" w:type="dxa"/>
+            <w:noWrap/>
+            <w:hideMark/>
+          </w:tcPr>
+          <w:p>
+            <w:pPr>
+              <w:jc w:val="left"/>
+              <w:cnfStyle w:val="000000000000" w:firstRow="0" w:lastRow="0" w:firstColumn="0" w:lastColumn="0" w:oddVBand="0" w:evenVBand="0" w:oddHBand="0" w:evenHBand="0" w:firstRowFirstColumn="0" w:firstRowLastColumn="0" w:lastRowFirstColumn="0" w:lastRowLastColumn="0"/>
+              <w:rPr>
+                <w:rFonts w:eastAsia="Times New Roman"/>
+                <w:color w:val="000000"/>
+                <w:lang w:eastAsia="pt-BR"/>
+              </w:rPr>
+            </w:pPr>
+            <w:r>
+              <w:rPr>
+                <w:rFonts w:eastAsia="Times New Roman"/>
+                <w:color w:val="000000"/>
+                <w:lang w:eastAsia="pt-BR"/>
+              </w:rPr>
+              <w:t>6,</w:t>
+            </w:r>
+            <w:r>
+              <w:rPr>
+                <w:rFonts w:eastAsia="Times New Roman"/>
+                <w:color w:val="000000"/>
+                <w:lang w:eastAsia="pt-BR"/>
+              </w:rPr>
+              <w:t>29</w:t>
+            </w:r>
+            <w:r>
+              <w:rPr>
+                <w:rFonts w:eastAsia="Times New Roman"/>
+                <w:color w:val="000000"/>
+                <w:lang w:eastAsia="pt-BR"/>
+              </w:rPr>
+              <w:t>%</w:t>
+            </w:r>
+          </w:p>
+        </w:tc>
+      </w:tr>
+      <w:tr>
+        <w:trPr>
+          <w:cnfStyle w:val="000000100000" w:firstRow="0" w:lastRow="0" w:firstColumn="0" w:lastColumn="0" w:oddVBand="0" w:evenVBand="0" w:oddHBand="1" w:evenHBand="0" w:firstRowFirstColumn="0" w:firstRowLastColumn="0" w:lastRowFirstColumn="0" w:lastRowLastColumn="0"/>
+          <w:trHeight w:val="277"/>
+        </w:trPr>
+        <w:tc>
+          <w:tcPr>
+            <w:cnfStyle w:val="001000000000" w:firstRow="0" w:lastRow="0" w:firstColumn="1" w:lastColumn="0" w:oddVBand="0" w:evenVBand="0" w:oddHBand="0" w:evenHBand="0" w:firstRowFirstColumn="0" w:firstRowLastColumn="0" w:lastRowFirstColumn="0" w:lastRowLastColumn="0"/>
+            <w:tcW w:w="2830" w:type="dxa"/>
+            <w:tcBorders>
+              <w:bottom w:val="single" w:sz="4" w:space="0" w:color="auto"/>
+              <w:right w:val="single" w:sz="4" w:space="0" w:color="auto"/>
+            </w:tcBorders>
+            <w:noWrap/>
+            <w:hideMark/>
+          </w:tcPr>
+          <w:p>
+            <w:pPr>
+              <w:jc w:val="left"/>
+              <w:rPr>
+                <w:rFonts w:ascii="Arial" w:eastAsia="Times New Roman" w:hAnsi="Arial" w:cs="Arial"/>
+                <w:i w:val="0"/>
+                <w:iCs w:val="0"/>
+                <w:color w:val="000000"/>
+                <w:sz w:val="22"/>
+                <w:lang w:eastAsia="pt-BR"/>
+              </w:rPr>
+            </w:pPr>
+            <w:r>
+              <w:rPr>
+                <w:rFonts w:ascii="Arial" w:eastAsia="Times New Roman" w:hAnsi="Arial" w:cs="Arial"/>
+                <w:i w:val="0"/>
+                <w:iCs w:val="0"/>
+                <w:color w:val="000000"/>
+                <w:sz w:val="22"/>
+                <w:lang w:val="en-US" w:eastAsia="pt-BR"/>
+              </w:rPr>
+              <w:t>The Deathly Hallows</w:t>
+            </w:r>
+          </w:p>
+        </w:tc>
+        <w:tc>
+          <w:tcPr>
+            <w:tcW w:w="2005" w:type="dxa"/>
+            <w:tcBorders>
+              <w:left w:val="single" w:sz="4" w:space="0" w:color="auto"/>
+              <w:bottom w:val="single" w:sz="4" w:space="0" w:color="auto"/>
+            </w:tcBorders>
+            <w:noWrap/>
+            <w:hideMark/>
+          </w:tcPr>
+          <w:p>
+            <w:pPr>
+              <w:cnfStyle w:val="000000100000" w:firstRow="0" w:lastRow="0" w:firstColumn="0" w:lastColumn="0" w:oddVBand="0" w:evenVBand="0" w:oddHBand="1" w:evenHBand="0" w:firstRowFirstColumn="0" w:firstRowLastColumn="0" w:lastRowFirstColumn="0" w:lastRowLastColumn="0"/>
+              <w:rPr>
+                <w:rFonts w:eastAsia="Times New Roman"/>
+                <w:color w:val="000000"/>
+                <w:lang w:eastAsia="pt-BR"/>
+              </w:rPr>
+            </w:pPr>
+            <w:r>
+              <w:rPr>
+                <w:rFonts w:eastAsia="Times New Roman"/>
+                <w:color w:val="000000"/>
+                <w:lang w:val="en-US" w:eastAsia="pt-BR"/>
+              </w:rPr>
+              <w:t>20186</w:t>
+            </w:r>
+          </w:p>
+        </w:tc>
+        <w:tc>
+          <w:tcPr>
+            <w:tcW w:w="2719" w:type="dxa"/>
+            <w:tcBorders>
+              <w:bottom w:val="single" w:sz="4" w:space="0" w:color="auto"/>
+            </w:tcBorders>
+            <w:noWrap/>
+            <w:hideMark/>
+          </w:tcPr>
+          <w:p>
+            <w:pPr>
+              <w:cnfStyle w:val="000000100000" w:firstRow="0" w:lastRow="0" w:firstColumn="0" w:lastColumn="0" w:oddVBand="0" w:evenVBand="0" w:oddHBand="1" w:evenHBand="0" w:firstRowFirstColumn="0" w:firstRowLastColumn="0" w:lastRowFirstColumn="0" w:lastRowLastColumn="0"/>
+              <w:rPr>
+                <w:rFonts w:eastAsia="Times New Roman"/>
+                <w:color w:val="000000"/>
+                <w:lang w:eastAsia="pt-BR"/>
+              </w:rPr>
+            </w:pPr>
+            <w:r>
+              <w:rPr>
+                <w:rFonts w:eastAsia="Times New Roman"/>
+                <w:color w:val="000000"/>
+                <w:lang w:val="en-US" w:eastAsia="pt-BR"/>
+              </w:rPr>
+              <w:t>255569</w:t>
+            </w:r>
+          </w:p>
+        </w:tc>
+        <w:tc>
+          <w:tcPr>
+            <w:tcW w:w="1610" w:type="dxa"/>
+            <w:tcBorders>
+              <w:bottom w:val="single" w:sz="4" w:space="0" w:color="auto"/>
+            </w:tcBorders>
+            <w:noWrap/>
+            <w:hideMark/>
+          </w:tcPr>
+          <w:p>
+            <w:pPr>
+              <w:jc w:val="left"/>
+              <w:cnfStyle w:val="000000100000" w:firstRow="0" w:lastRow="0" w:firstColumn="0" w:lastColumn="0" w:oddVBand="0" w:evenVBand="0" w:oddHBand="1" w:evenHBand="0" w:firstRowFirstColumn="0" w:firstRowLastColumn="0" w:lastRowFirstColumn="0" w:lastRowLastColumn="0"/>
+              <w:rPr>
+                <w:rFonts w:eastAsia="Times New Roman"/>
+                <w:color w:val="000000"/>
+                <w:lang w:eastAsia="pt-BR"/>
+              </w:rPr>
+            </w:pPr>
+            <w:r>
+              <w:rPr>
+                <w:rFonts w:eastAsia="Times New Roman"/>
+                <w:color w:val="000000"/>
+                <w:lang w:eastAsia="pt-BR"/>
+              </w:rPr>
+              <w:t>7,</w:t>
+            </w:r>
+            <w:r>
+              <w:rPr>
+                <w:rFonts w:eastAsia="Times New Roman"/>
+                <w:color w:val="000000"/>
+                <w:lang w:eastAsia="pt-BR"/>
+              </w:rPr>
+              <w:t>90</w:t>
+            </w:r>
+            <w:r>
+              <w:rPr>
+                <w:rFonts w:eastAsia="Times New Roman"/>
+                <w:color w:val="000000"/>
+                <w:lang w:eastAsia="pt-BR"/>
+              </w:rPr>
+              <w:t>%</w:t>
+            </w:r>
+          </w:p>
+        </w:tc>
+      </w:tr>
+    </w:tbl>
+    <w:p>
+      <w:pPr>
+        <w:spacing w:line="360" w:lineRule="auto"/>
+        <w:rPr>
+          <w:color w:val="000000"/>
+        </w:rPr>
+      </w:pPr>
+      <w:r>
+        <w:rPr>
+          <w:color w:val="000000"/>
+        </w:rPr>
+        <w:t xml:space="preserve">Fonte: </w:t>
+      </w:r>
+      <w:r>
+        <w:rPr>
+          <w:color w:val="000000"/>
+        </w:rPr>
+        <w:t>Resultados originais da pesquisa</w:t>
+      </w:r>
+    </w:p>
+    <w:p>
+      <w:pPr>
+        <w:spacing w:line="360" w:lineRule="auto"/>
+        <w:rPr>
+          <w:color w:val="000000"/>
+        </w:rPr>
+      </w:pPr>
+    </w:p>
+    <w:p>
+      <w:pPr>
+        <w:spacing w:line="360" w:lineRule="auto"/>
+        <w:rPr>
           <w:b/>
         </w:rPr>
       </w:pPr>
@@ -8625,6 +10156,7 @@
         </w:rPr>
       </w:pPr>
       <w:r>
+        <w:lastRenderedPageBreak/>
         <w:t>As ferramentas disponibilizadas pela biblioteca NLTK se demonstraram robustas o suficiente para tratar grande volume de dados sem gargalos;</w:t>
       </w:r>
     </w:p>
@@ -8761,7 +10293,6 @@
         <w:rPr>
           <w:bCs/>
         </w:rPr>
-        <w:lastRenderedPageBreak/>
         <w:t xml:space="preserve"> </w:t>
       </w:r>
     </w:p>
@@ -8949,6 +10480,7 @@
         <w:spacing w:line="360" w:lineRule="auto"/>
       </w:pPr>
       <w:r>
+        <w:lastRenderedPageBreak/>
         <w:tab/>
       </w:r>
       <w:r>
@@ -9775,6 +11307,7 @@
           <w:rFonts w:eastAsia="Times New Roman"/>
           <w:lang w:val="en-US" w:eastAsia="pt-BR"/>
         </w:rPr>
+        <w:lastRenderedPageBreak/>
         <w:t>K</w:t>
       </w:r>
       <w:r>
@@ -10126,7 +11659,6 @@
           <w:rFonts w:eastAsia="Times New Roman"/>
           <w:lang w:val="en-US" w:eastAsia="pt-BR"/>
         </w:rPr>
-        <w:lastRenderedPageBreak/>
         <w:t>F</w:t>
       </w:r>
       <w:r>

</xml_diff>

<commit_message>
Nova versão TCC + Reduções de imagens
</commit_message>
<xml_diff>
--- a/Ajustes/TCC NLTK- Vinicius Andrade Lopes - V2.docx
+++ b/Ajustes/TCC NLTK- Vinicius Andrade Lopes - V2.docx
@@ -779,7 +779,27 @@
         <w:t xml:space="preserve"> </w:t>
       </w:r>
       <w:r>
-        <w:t xml:space="preserve">analisar os livros da saga Harry Potter por meio do processamento de linguagem natural, a fim de extrair informações relevantes para aprimorar o processo de leitura, análise literária e compreensão textual. Para alcançar esse propósito, os dados dos livros foram coletados e submetidos a técnicas de pré-processamento como limpeza dos dados, remoção de palavras irrelevantes, </w:t>
+        <w:t xml:space="preserve">analisar os livros </w:t>
+      </w:r>
+      <w:r>
+        <w:t xml:space="preserve">e os filmes </w:t>
+      </w:r>
+      <w:r>
+        <w:t xml:space="preserve">da saga Harry Potter por meio do processamento de linguagem natural, a fim de extrair informações relevantes para aprimorar o processo de leitura, análise literária e compreensão textual. Para alcançar esse propósito, os dados dos </w:t>
+      </w:r>
+      <w:r>
+        <w:t>“</w:t>
+      </w:r>
+      <w:proofErr w:type="spellStart"/>
+      <w:r>
+        <w:t>datasets</w:t>
+      </w:r>
+      <w:proofErr w:type="spellEnd"/>
+      <w:r>
+        <w:t>”</w:t>
+      </w:r>
+      <w:r>
+        <w:t xml:space="preserve"> foram coletados e submetidos a técnicas de pré-processamento como limpeza dos dados, remoção de palavras irrelevantes, </w:t>
       </w:r>
       <w:proofErr w:type="spellStart"/>
       <w:r>
@@ -846,31 +866,19 @@
         <w:rPr>
           <w:bCs/>
         </w:rPr>
-        <w:t xml:space="preserve"> análise</w:t>
+        <w:t xml:space="preserve"> </w:t>
       </w:r>
       <w:r>
         <w:rPr>
           <w:bCs/>
         </w:rPr>
-        <w:t xml:space="preserve"> de </w:t>
+        <w:t xml:space="preserve">pré-processamento de </w:t>
       </w:r>
       <w:r>
         <w:rPr>
           <w:bCs/>
         </w:rPr>
-        <w:t>dados</w:t>
-      </w:r>
-      <w:r>
-        <w:rPr>
-          <w:bCs/>
-        </w:rPr>
-        <w:t xml:space="preserve"> textuais</w:t>
-      </w:r>
-      <w:r>
-        <w:rPr>
-          <w:bCs/>
-        </w:rPr>
-        <w:t xml:space="preserve">; </w:t>
+        <w:t xml:space="preserve">dados; </w:t>
       </w:r>
       <w:r>
         <w:rPr>
@@ -1159,19 +1167,57 @@
           <w:lang w:val="es-ES"/>
         </w:rPr>
         <w:lastRenderedPageBreak/>
-        <w:t>procesamiento de grandes cantidades de datos industriales, y ha demostrado ser una poderosa herramienta para el análisis de textos literarios.  En ese caso, este proyecto tiene como objetivo analizar los libros de la saga Harry Potter por medio del procesamiento de lenguaje natural, con el fin de extraer informaciones relevantes para mejorar el proceso de lectura, análisis literari</w:t>
+        <w:t>procesamiento de grandes cantidades de datos industriales, y ha demostrado ser una poderosa herramienta para el análisis de textos literarios.  En ese caso, este proyecto tiene como objetivo analizar los libros</w:t>
       </w:r>
       <w:r>
         <w:rPr>
           <w:lang w:val="es-ES"/>
         </w:rPr>
+        <w:t xml:space="preserve"> y las películas</w:t>
+      </w:r>
+      <w:r>
+        <w:rPr>
+          <w:lang w:val="es-ES"/>
+        </w:rPr>
+        <w:t xml:space="preserve"> de la saga Harry Potter por medio del procesamiento de lenguaje natural, con el fin de extraer informaciones relevantes para mejorar el proceso de lectura, análisis literari</w:t>
+      </w:r>
+      <w:r>
+        <w:rPr>
+          <w:lang w:val="es-ES"/>
+        </w:rPr>
         <w:t>o</w:t>
       </w:r>
       <w:r>
         <w:rPr>
           <w:lang w:val="es-ES"/>
         </w:rPr>
-        <w:t xml:space="preserve"> y comprensión textual.  Para alcanzar ese propósito, los datos de los libros fueron colectados y sometidos a técnicas de preprocesamiento como limpieza de datos, remoción de palabras irrelevantes, </w:t>
+        <w:t xml:space="preserve"> y comprensión textual.  Para alcanzar ese propósito, los datos de los </w:t>
+      </w:r>
+      <w:r>
+        <w:rPr>
+          <w:lang w:val="es-ES"/>
+        </w:rPr>
+        <w:t>“</w:t>
+      </w:r>
+      <w:proofErr w:type="spellStart"/>
+      <w:r>
+        <w:rPr>
+          <w:lang w:val="es-ES"/>
+        </w:rPr>
+        <w:t>datasets</w:t>
+      </w:r>
+      <w:proofErr w:type="spellEnd"/>
+      <w:r>
+        <w:rPr>
+          <w:lang w:val="es-ES"/>
+        </w:rPr>
+        <w:t xml:space="preserve">” </w:t>
+      </w:r>
+      <w:r>
+        <w:rPr>
+          <w:lang w:val="es-ES"/>
+        </w:rPr>
+        <w:t xml:space="preserve">fueron colectados y sometidos a técnicas de preprocesamiento como limpieza de datos, remoción de palabras irrelevantes, </w:t>
       </w:r>
       <w:proofErr w:type="spellStart"/>
       <w:r>
@@ -1238,7 +1284,61 @@
         <w:rPr>
           <w:lang w:val="es-ES"/>
         </w:rPr>
-        <w:t xml:space="preserve"> lenguaje natural; inteligencia artificial; análisis de datos textuales; visualización de datos; </w:t>
+        <w:t xml:space="preserve"> lenguaje natural; inteligencia artificial; </w:t>
+      </w:r>
+      <w:r>
+        <w:rPr>
+          <w:bCs/>
+          <w:lang w:val="es-ES"/>
+        </w:rPr>
+        <w:t>preprocesam</w:t>
+      </w:r>
+      <w:r>
+        <w:rPr>
+          <w:bCs/>
+          <w:lang w:val="es-ES"/>
+        </w:rPr>
+        <w:t>i</w:t>
+      </w:r>
+      <w:r>
+        <w:rPr>
+          <w:bCs/>
+          <w:lang w:val="es-ES"/>
+        </w:rPr>
+        <w:t>ento</w:t>
+      </w:r>
+      <w:r>
+        <w:rPr>
+          <w:bCs/>
+          <w:lang w:val="es-ES"/>
+        </w:rPr>
+        <w:t xml:space="preserve"> de da</w:t>
+      </w:r>
+      <w:r>
+        <w:rPr>
+          <w:bCs/>
+          <w:lang w:val="es-ES"/>
+        </w:rPr>
+        <w:t>t</w:t>
+      </w:r>
+      <w:r>
+        <w:rPr>
+          <w:bCs/>
+          <w:lang w:val="es-ES"/>
+        </w:rPr>
+        <w:t>os</w:t>
+      </w:r>
+      <w:r>
+        <w:rPr>
+          <w:lang w:val="es-ES"/>
+        </w:rPr>
+        <w:t xml:space="preserve">; </w:t>
+      </w:r>
+      <w:r>
+        <w:rPr>
+          <w:lang w:val="es-ES"/>
+        </w:rPr>
+        <w:t xml:space="preserve">visualización de datos; </w:t>
       </w:r>
       <w:proofErr w:type="spellStart"/>
       <w:r>
@@ -1761,6 +1861,39 @@
       </w:r>
       <w:r>
         <w:t>.</w:t>
+      </w:r>
+    </w:p>
+    <w:p>
+      <w:pPr>
+        <w:spacing w:line="360" w:lineRule="auto"/>
+        <w:ind w:firstLine="709"/>
+      </w:pPr>
+      <w:r>
+        <w:t xml:space="preserve">No presente trabalho, serão utilizadas técnicas de processamento de linguagem natural nos </w:t>
+      </w:r>
+      <w:r>
+        <w:t>“</w:t>
+      </w:r>
+      <w:proofErr w:type="spellStart"/>
+      <w:r>
+        <w:t>datasets</w:t>
+      </w:r>
+      <w:proofErr w:type="spellEnd"/>
+      <w:r>
+        <w:t>”</w:t>
+      </w:r>
+      <w:r>
+        <w:t xml:space="preserve"> dos livros e filmes da saga Harry Potter. O objetivo é extrair informações </w:t>
+      </w:r>
+      <w:r>
+        <w:lastRenderedPageBreak/>
+        <w:t>relevantes, como frequência de palavras</w:t>
+      </w:r>
+      <w:r>
+        <w:t xml:space="preserve"> </w:t>
+      </w:r>
+      <w:r>
+        <w:t>e padrões de linguagem, que possam auxiliar na análise comparativa entre as versões literárias e cinematográficas. O uso dessas técnicas permitirá uma análise mais aprofundada dos dados, possibilitando uma compreensão mais ampla e precisa das diferenças e semelhanças entre as duas mídias.</w:t>
       </w:r>
     </w:p>
     <w:p>
@@ -1963,7 +2096,11 @@
         <w:t xml:space="preserve"> é um processo extremamente importante na análise de linguagem natural, pois permite manipular conteúdos textuais de maneira mais eficiente. O conceito que engloba essa técnica, segundo </w:t>
       </w:r>
       <w:r>
-        <w:t>Castro (2017), é basicamente uma operação que é capaz de dividir cada sentença de um texto em uma sequência de tokens, onde cada token é uma unidade léxica como, por exemplo, uma palavra ou frase.</w:t>
+        <w:t xml:space="preserve">Castro (2017), é basicamente uma operação que é capaz de dividir cada sentença de um texto em uma sequência de tokens, </w:t>
+      </w:r>
+      <w:r>
+        <w:lastRenderedPageBreak/>
+        <w:t>onde cada token é uma unidade léxica como, por exemplo, uma palavra ou frase.</w:t>
       </w:r>
       <w:r>
         <w:t xml:space="preserve"> </w:t>
@@ -2009,7 +2146,6 @@
         <w:rPr>
           <w:noProof/>
         </w:rPr>
-        <w:lastRenderedPageBreak/>
         <w:drawing>
           <wp:inline distT="0" distB="0" distL="0" distR="0" wp14:anchorId="7EC40CC7" wp14:editId="5BBC1982">
             <wp:extent cx="5759450" cy="1741170"/>
@@ -2293,7 +2429,11 @@
         <w:t xml:space="preserve">onde é possível </w:t>
       </w:r>
       <w:r>
-        <w:t>identificar e categorizar as palavras, símbolos e marcas de pontuaç</w:t>
+        <w:t xml:space="preserve">identificar e categorizar as palavras, símbolos e marcas </w:t>
+      </w:r>
+      <w:r>
+        <w:lastRenderedPageBreak/>
+        <w:t>de pontuaç</w:t>
       </w:r>
       <w:r>
         <w:t>ões</w:t>
@@ -2376,11 +2516,7 @@
         <w:t xml:space="preserve">alta </w:t>
       </w:r>
       <w:r>
-        <w:t xml:space="preserve">precisão. Por exemplo, ao reconhecer uma palavra como um verbo, </w:t>
-      </w:r>
-      <w:r>
-        <w:lastRenderedPageBreak/>
-        <w:t xml:space="preserve">o sistema pode entender que essa palavra se relaciona a uma ação, e, portanto, pode ser utilizada para realizar certas tarefas. Além disso, </w:t>
+        <w:t xml:space="preserve">precisão. Por exemplo, ao reconhecer uma palavra como um verbo, o sistema pode entender que essa palavra se relaciona a uma ação, e, portanto, pode ser utilizada para realizar certas tarefas. Além disso, </w:t>
       </w:r>
       <w:r>
         <w:t xml:space="preserve">a realização da etapa de </w:t>
@@ -2553,7 +2689,11 @@
         <w:t xml:space="preserve"> </w:t>
       </w:r>
       <w:r>
-        <w:t>Modelos formais de representação de conhecimento, conhecidos como ontologias, descrevem as relações entre diferentes conceitos e entidades. São amplamente utilizadas para analisar o significado de palavras e frases em um texto. Elas são projetadas para serem processadas por computadores e podem ser utilizadas em tarefas como extração de informação, classificação de documentos, geração de perguntas-respostas e tradução automática</w:t>
+        <w:t xml:space="preserve">Modelos formais de representação de conhecimento, conhecidos como ontologias, descrevem as relações entre diferentes conceitos e entidades. São amplamente utilizadas para analisar o significado de palavras e </w:t>
+      </w:r>
+      <w:r>
+        <w:lastRenderedPageBreak/>
+        <w:t>frases em um texto. Elas são projetadas para serem processadas por computadores e podem ser utilizadas em tarefas como extração de informação, classificação de documentos, geração de perguntas-respostas e tradução automática</w:t>
       </w:r>
       <w:r>
         <w:t xml:space="preserve"> </w:t>
@@ -2594,11 +2734,7 @@
         <w:t>consegue apurar</w:t>
       </w:r>
       <w:r>
-        <w:t xml:space="preserve"> aspectos como implícito, inferência e como a linguagem é utilizada em diferentes situações </w:t>
-      </w:r>
-      <w:r>
-        <w:lastRenderedPageBreak/>
-        <w:t>sociais e culturais. A compreensão da pragmática é fundamental para se entender como a linguagem funciona na comunicação humana e é amplamente estudada em áreas como a linguística, psicologia e outras disciplinas relacionadas</w:t>
+        <w:t xml:space="preserve"> aspectos como implícito, inferência e como a linguagem é utilizada em diferentes situações sociais e culturais. A compreensão da pragmática é fundamental para se entender como a linguagem funciona na comunicação humana e é amplamente estudada em áreas como a linguística, psicologia e outras disciplinas relacionadas</w:t>
       </w:r>
       <w:r>
         <w:t xml:space="preserve"> (Vicent</w:t>
@@ -2818,7 +2954,11 @@
         <w:t xml:space="preserve">analíticas </w:t>
       </w:r>
       <w:r>
-        <w:t>robustas para trabalhar com dados estruturados</w:t>
+        <w:t xml:space="preserve">robustas para trabalhar </w:t>
+      </w:r>
+      <w:r>
+        <w:lastRenderedPageBreak/>
+        <w:t>com dados estruturados</w:t>
       </w:r>
       <w:r>
         <w:t xml:space="preserve"> e </w:t>
@@ -2901,7 +3041,6 @@
         <w:ind w:firstLine="709"/>
       </w:pPr>
       <w:r>
-        <w:lastRenderedPageBreak/>
         <w:t xml:space="preserve">No entanto, para ter acesso a todas as ferramentas de análise de dados disponibilizadas pela linguagem, é necessário instalar algumas dependências do </w:t>
       </w:r>
       <w:proofErr w:type="spellStart"/>
@@ -3131,7 +3270,11 @@
         <w:t>sequência</w:t>
       </w:r>
       <w:r>
-        <w:t>s de caracteres ou determinadas combinações considerando os parâmetros definidos pelo usuário. Pode-se obter resultados significativos utilizando essa ferramenta como, por exemplo, separar letras de números, identificar documentos seguindo padrões de caracteres (CPF, por exemplo), identificar extensões de documentos, dentre outros parâmetros. De forma simplificada, o desenvolvi</w:t>
+        <w:t xml:space="preserve">s de caracteres ou determinadas combinações considerando os parâmetros definidos pelo usuário. Pode-se obter resultados significativos utilizando essa ferramenta como, por exemplo, separar letras de números, identificar documentos seguindo padrões de caracteres (CPF, por exemplo), </w:t>
+      </w:r>
+      <w:r>
+        <w:lastRenderedPageBreak/>
+        <w:t>identificar extensões de documentos, dentre outros parâmetros. De forma simplificada, o desenvolvi</w:t>
       </w:r>
       <w:r>
         <w:t>mento</w:t>
@@ -3667,7 +3810,6 @@
         <w:ind w:left="0" w:firstLine="709"/>
       </w:pPr>
       <w:r>
-        <w:lastRenderedPageBreak/>
         <w:t xml:space="preserve">Conforme informado anteriormente, a biblioteca NLTK disponibiliza diversos módulos de trabalho, que se tornam acessíveis após a etapa </w:t>
       </w:r>
       <w:proofErr w:type="gramStart"/>
@@ -3955,16 +4097,17 @@
     <w:p>
       <w:pPr>
         <w:spacing w:line="360" w:lineRule="auto"/>
+        <w:jc w:val="center"/>
       </w:pPr>
       <w:r>
         <w:rPr>
           <w:noProof/>
         </w:rPr>
         <w:drawing>
-          <wp:inline distT="0" distB="0" distL="0" distR="0" wp14:anchorId="34A8CB7E" wp14:editId="3F74E28B">
-            <wp:extent cx="5759450" cy="3815715"/>
-            <wp:effectExtent l="0" t="0" r="6350" b="0"/>
-            <wp:docPr id="14" name="Imagem 14" descr="Texto&#10;&#10;Descrição gerada automaticamente"/>
+          <wp:inline distT="0" distB="0" distL="0" distR="0" wp14:anchorId="652D85F8" wp14:editId="4D76B440">
+            <wp:extent cx="5759450" cy="1915795"/>
+            <wp:effectExtent l="0" t="0" r="6350" b="1905"/>
+            <wp:docPr id="2137975589" name="Imagem 1" descr="Interface gráfica do usuário, Texto, Aplicativo&#10;&#10;Descrição gerada automaticamente"/>
             <wp:cNvGraphicFramePr>
               <a:graphicFrameLocks xmlns:a="http://schemas.openxmlformats.org/drawingml/2006/main" noChangeAspect="1"/>
             </wp:cNvGraphicFramePr>
@@ -3972,7 +4115,7 @@
               <a:graphicData uri="http://schemas.openxmlformats.org/drawingml/2006/picture">
                 <pic:pic xmlns:pic="http://schemas.openxmlformats.org/drawingml/2006/picture">
                   <pic:nvPicPr>
-                    <pic:cNvPr id="14" name="Imagem 14" descr="Texto&#10;&#10;Descrição gerada automaticamente"/>
+                    <pic:cNvPr id="2137975589" name="Imagem 1" descr="Interface gráfica do usuário, Texto, Aplicativo&#10;&#10;Descrição gerada automaticamente"/>
                     <pic:cNvPicPr/>
                   </pic:nvPicPr>
                   <pic:blipFill>
@@ -3990,7 +4133,7 @@
                   <pic:spPr>
                     <a:xfrm>
                       <a:off x="0" y="0"/>
-                      <a:ext cx="5759450" cy="3815715"/>
+                      <a:ext cx="5759450" cy="1915795"/>
                     </a:xfrm>
                     <a:prstGeom prst="rect">
                       <a:avLst/>
@@ -4083,20 +4226,26 @@
         <w:rPr>
           <w:color w:val="000000"/>
         </w:rPr>
+        <w:t>A biblioteca NLTK disponibiliza alguns conteúdos em português, como obras do escritor Joaqui</w:t>
+      </w:r>
+      <w:r>
+        <w:rPr>
+          <w:color w:val="000000"/>
+        </w:rPr>
+        <w:t>m</w:t>
+      </w:r>
+      <w:r>
+        <w:rPr>
+          <w:color w:val="000000"/>
+        </w:rPr>
+        <w:t xml:space="preserve"> Maria Machado de Assis. Executando o trecho de código apresentado na </w:t>
+      </w:r>
+      <w:r>
+        <w:rPr>
+          <w:color w:val="000000"/>
+        </w:rPr>
         <w:lastRenderedPageBreak/>
-        <w:t>A biblioteca NLTK disponibiliza alguns conteúdos em português, como obras do escritor Joaqui</w:t>
-      </w:r>
-      <w:r>
-        <w:rPr>
-          <w:color w:val="000000"/>
-        </w:rPr>
-        <w:t>m</w:t>
-      </w:r>
-      <w:r>
-        <w:rPr>
-          <w:color w:val="000000"/>
-        </w:rPr>
-        <w:t xml:space="preserve"> Maria Machado de Assis. Executando o trecho de código apresentado na Figura 6, é possível visualizar algumas das obras disponibilizadas publicamente</w:t>
+        <w:t>Figura 6, é possível visualizar algumas das obras disponibilizadas publicamente</w:t>
       </w:r>
       <w:r>
         <w:rPr>
@@ -4115,16 +4264,25 @@
     <w:p>
       <w:pPr>
         <w:spacing w:line="360" w:lineRule="auto"/>
+        <w:rPr>
+          <w:color w:val="000000"/>
+        </w:rPr>
+      </w:pPr>
+    </w:p>
+    <w:p>
+      <w:pPr>
+        <w:spacing w:line="360" w:lineRule="auto"/>
+        <w:jc w:val="center"/>
       </w:pPr>
       <w:r>
         <w:rPr>
           <w:noProof/>
         </w:rPr>
         <w:drawing>
-          <wp:inline distT="0" distB="0" distL="0" distR="0" wp14:anchorId="6BD9744A" wp14:editId="1C9C7403">
-            <wp:extent cx="5759450" cy="3109595"/>
+          <wp:inline distT="0" distB="0" distL="0" distR="0" wp14:anchorId="492DEF59" wp14:editId="4320D27C">
+            <wp:extent cx="5759450" cy="2601595"/>
             <wp:effectExtent l="0" t="0" r="6350" b="1905"/>
-            <wp:docPr id="16" name="Imagem 16" descr="Texto&#10;&#10;Descrição gerada automaticamente"/>
+            <wp:docPr id="1124888873" name="Imagem 2" descr="Texto&#10;&#10;Descrição gerada automaticamente"/>
             <wp:cNvGraphicFramePr>
               <a:graphicFrameLocks xmlns:a="http://schemas.openxmlformats.org/drawingml/2006/main" noChangeAspect="1"/>
             </wp:cNvGraphicFramePr>
@@ -4132,7 +4290,7 @@
               <a:graphicData uri="http://schemas.openxmlformats.org/drawingml/2006/picture">
                 <pic:pic xmlns:pic="http://schemas.openxmlformats.org/drawingml/2006/picture">
                   <pic:nvPicPr>
-                    <pic:cNvPr id="16" name="Imagem 16" descr="Texto&#10;&#10;Descrição gerada automaticamente"/>
+                    <pic:cNvPr id="1124888873" name="Imagem 2" descr="Texto&#10;&#10;Descrição gerada automaticamente"/>
                     <pic:cNvPicPr/>
                   </pic:nvPicPr>
                   <pic:blipFill>
@@ -4150,7 +4308,7 @@
                   <pic:spPr>
                     <a:xfrm>
                       <a:off x="0" y="0"/>
-                      <a:ext cx="5759450" cy="3109595"/>
+                      <a:ext cx="5759450" cy="2601595"/>
                     </a:xfrm>
                     <a:prstGeom prst="rect">
                       <a:avLst/>
@@ -4324,9 +4482,9 @@
           <w:noProof/>
         </w:rPr>
         <w:drawing>
-          <wp:inline distT="0" distB="0" distL="0" distR="0" wp14:anchorId="38C6DC61" wp14:editId="302EFD2B">
+          <wp:inline distT="0" distB="0" distL="0" distR="0" wp14:anchorId="38C6DC61" wp14:editId="15133EE8">
             <wp:extent cx="5759450" cy="1907540"/>
-            <wp:effectExtent l="0" t="0" r="6350" b="0"/>
+            <wp:effectExtent l="0" t="0" r="0" b="3175"/>
             <wp:docPr id="19" name="Imagem 19" descr="Interface gráfica do usuário, Texto&#10;&#10;Descrição gerada automaticamente"/>
             <wp:cNvGraphicFramePr>
               <a:graphicFrameLocks xmlns:a="http://schemas.openxmlformats.org/drawingml/2006/main" noChangeAspect="1"/>
@@ -4381,7 +4539,6 @@
           <w:sz w:val="22"/>
           <w:szCs w:val="22"/>
         </w:rPr>
-        <w:lastRenderedPageBreak/>
         <w:t>Figura 7.  Visualização das informações contidas no conjunto de dados textuais</w:t>
       </w:r>
       <w:r>
@@ -4414,6 +4571,7 @@
         <w:rPr>
           <w:color w:val="000000"/>
         </w:rPr>
+        <w:lastRenderedPageBreak/>
         <w:t>No entanto, devido a diversidade proporcionada pela biblioteca NLTK, é possível utilizar todas as funç</w:t>
       </w:r>
       <w:r>
@@ -4802,22 +4960,28 @@
         <w:rPr>
           <w:color w:val="000000"/>
         </w:rPr>
+        <w:t>Com o Google Drive importado para o projeto, a próxima tarefa seria realizar a leitura de um arquivo .</w:t>
+      </w:r>
+      <w:proofErr w:type="spellStart"/>
+      <w:r>
+        <w:rPr>
+          <w:color w:val="000000"/>
+        </w:rPr>
+        <w:t>txt</w:t>
+      </w:r>
+      <w:proofErr w:type="spellEnd"/>
+      <w:r>
+        <w:rPr>
+          <w:color w:val="000000"/>
+        </w:rPr>
+        <w:t xml:space="preserve"> que se encontra dentro de algum caminho. Sendo assim, os arquivos </w:t>
+      </w:r>
+      <w:r>
+        <w:rPr>
+          <w:color w:val="000000"/>
+        </w:rPr>
         <w:lastRenderedPageBreak/>
-        <w:t>Com o Google Drive importado para o projeto, a próxima tarefa seria realizar a leitura de um arquivo .</w:t>
-      </w:r>
-      <w:proofErr w:type="spellStart"/>
-      <w:r>
-        <w:rPr>
-          <w:color w:val="000000"/>
-        </w:rPr>
-        <w:t>txt</w:t>
-      </w:r>
-      <w:proofErr w:type="spellEnd"/>
-      <w:r>
-        <w:rPr>
-          <w:color w:val="000000"/>
-        </w:rPr>
-        <w:t xml:space="preserve"> que se encontra dentro de algum caminho. Sendo assim, os arquivos escolhidos para serem analisados são os livros da saga Harry Potter, elaborados pela escritora </w:t>
+        <w:t xml:space="preserve">escolhidos para serem analisados são os livros da saga Harry Potter, elaborados pela escritora </w:t>
       </w:r>
       <w:r>
         <w:rPr>
@@ -4827,6 +4991,13 @@
       </w:r>
       <w:r>
         <w:rPr>
+          <w:rStyle w:val="Refdenotaderodap"/>
+          <w:color w:val="000000"/>
+        </w:rPr>
+        <w:footnoteReference w:id="8"/>
+      </w:r>
+      <w:r>
+        <w:rPr>
           <w:color w:val="000000"/>
         </w:rPr>
         <w:t>, popularmente conhecida como J. K. Rowling.</w:t>
@@ -4849,9 +5020,9 @@
           <w:noProof/>
         </w:rPr>
         <w:drawing>
-          <wp:inline distT="0" distB="0" distL="0" distR="0" wp14:anchorId="4D50D96D" wp14:editId="076C3F9C">
-            <wp:extent cx="5759450" cy="2752725"/>
-            <wp:effectExtent l="0" t="0" r="6350" b="3175"/>
+          <wp:inline distT="0" distB="0" distL="0" distR="0" wp14:anchorId="4D50D96D" wp14:editId="3C950274">
+            <wp:extent cx="5966829" cy="2851841"/>
+            <wp:effectExtent l="0" t="0" r="2540" b="5715"/>
             <wp:docPr id="12" name="Imagem 12" descr="Interface gráfica do usuário, Texto, Aplicativo&#10;&#10;Descrição gerada automaticamente"/>
             <wp:cNvGraphicFramePr>
               <a:graphicFrameLocks xmlns:a="http://schemas.openxmlformats.org/drawingml/2006/main" noChangeAspect="1"/>
@@ -4878,7 +5049,7 @@
                   <pic:spPr>
                     <a:xfrm>
                       <a:off x="0" y="0"/>
-                      <a:ext cx="5759450" cy="2752725"/>
+                      <a:ext cx="5984045" cy="2860069"/>
                     </a:xfrm>
                     <a:prstGeom prst="rect">
                       <a:avLst/>
@@ -5051,9 +5222,15 @@
     </w:p>
     <w:p>
       <w:pPr>
-        <w:pStyle w:val="PargrafodaLista"/>
         <w:spacing w:line="360" w:lineRule="auto"/>
-        <w:ind w:left="0" w:firstLine="709"/>
+        <w:rPr>
+          <w:color w:val="000000"/>
+        </w:rPr>
+      </w:pPr>
+    </w:p>
+    <w:p>
+      <w:pPr>
+        <w:spacing w:line="360" w:lineRule="auto"/>
         <w:rPr>
           <w:color w:val="000000"/>
         </w:rPr>
@@ -5537,9 +5714,7 @@
     </w:p>
     <w:p>
       <w:pPr>
-        <w:pStyle w:val="PargrafodaLista"/>
         <w:spacing w:line="360" w:lineRule="auto"/>
-        <w:ind w:left="0" w:firstLine="709"/>
         <w:rPr>
           <w:color w:val="000000"/>
         </w:rPr>
@@ -5548,11 +5723,28 @@
     <w:p>
       <w:pPr>
         <w:spacing w:line="360" w:lineRule="auto"/>
+        <w:rPr>
+          <w:color w:val="000000"/>
+        </w:rPr>
+      </w:pPr>
+    </w:p>
+    <w:p>
+      <w:pPr>
+        <w:spacing w:line="360" w:lineRule="auto"/>
+        <w:rPr>
+          <w:color w:val="000000"/>
+        </w:rPr>
+      </w:pPr>
+    </w:p>
+    <w:p>
+      <w:pPr>
+        <w:spacing w:line="360" w:lineRule="auto"/>
       </w:pPr>
       <w:r>
         <w:rPr>
           <w:noProof/>
         </w:rPr>
+        <w:lastRenderedPageBreak/>
         <w:drawing>
           <wp:inline distT="0" distB="0" distL="0" distR="0" wp14:anchorId="573E5EA0" wp14:editId="03284605">
             <wp:extent cx="5759450" cy="843915"/>
@@ -5611,7 +5803,6 @@
           <w:sz w:val="22"/>
           <w:szCs w:val="22"/>
         </w:rPr>
-        <w:lastRenderedPageBreak/>
         <w:t>Figura 1</w:t>
       </w:r>
       <w:r>
@@ -5785,9 +5976,9 @@
           <w:color w:val="000000"/>
         </w:rPr>
         <w:drawing>
-          <wp:inline distT="0" distB="0" distL="0" distR="0" wp14:anchorId="16AEAD72" wp14:editId="4CF43FDB">
-            <wp:extent cx="4987001" cy="2779414"/>
-            <wp:effectExtent l="0" t="0" r="4445" b="1905"/>
+          <wp:inline distT="0" distB="0" distL="0" distR="0" wp14:anchorId="16AEAD72" wp14:editId="4290D94D">
+            <wp:extent cx="5588040" cy="3114392"/>
+            <wp:effectExtent l="0" t="0" r="0" b="0"/>
             <wp:docPr id="703189715" name="Imagem 1" descr="Gráfico, Gráfico de barras&#10;&#10;Descrição gerada automaticamente"/>
             <wp:cNvGraphicFramePr>
               <a:graphicFrameLocks xmlns:a="http://schemas.openxmlformats.org/drawingml/2006/main" noChangeAspect="1"/>
@@ -5814,7 +6005,7 @@
                   <pic:spPr>
                     <a:xfrm>
                       <a:off x="0" y="0"/>
-                      <a:ext cx="5013594" cy="2794235"/>
+                      <a:ext cx="5655856" cy="3152188"/>
                     </a:xfrm>
                     <a:prstGeom prst="rect">
                       <a:avLst/>
@@ -5866,7 +6057,7 @@
           <w:sz w:val="22"/>
           <w:szCs w:val="22"/>
         </w:rPr>
-        <w:t>Dez p</w:t>
+        <w:t>P</w:t>
       </w:r>
       <w:r>
         <w:rPr>
@@ -5938,9 +6129,9 @@
         </w:rPr>
         <w:lastRenderedPageBreak/>
         <w:drawing>
-          <wp:inline distT="0" distB="0" distL="0" distR="0" wp14:anchorId="4ADD7FA9" wp14:editId="51704047">
-            <wp:extent cx="4943705" cy="2716040"/>
-            <wp:effectExtent l="0" t="0" r="0" b="1905"/>
+          <wp:inline distT="0" distB="0" distL="0" distR="0" wp14:anchorId="4ADD7FA9" wp14:editId="4042D567">
+            <wp:extent cx="5495454" cy="3019167"/>
+            <wp:effectExtent l="0" t="0" r="3810" b="3810"/>
             <wp:docPr id="27" name="Imagem 27" descr="Gráfico, Gráfico de barras&#10;&#10;Descrição gerada automaticamente"/>
             <wp:cNvGraphicFramePr>
               <a:graphicFrameLocks xmlns:a="http://schemas.openxmlformats.org/drawingml/2006/main" noChangeAspect="1"/>
@@ -5967,7 +6158,7 @@
                   <pic:spPr>
                     <a:xfrm>
                       <a:off x="0" y="0"/>
-                      <a:ext cx="4974919" cy="2733189"/>
+                      <a:ext cx="5577065" cy="3064004"/>
                     </a:xfrm>
                     <a:prstGeom prst="rect">
                       <a:avLst/>
@@ -6003,7 +6194,7 @@
           <w:sz w:val="22"/>
           <w:szCs w:val="22"/>
         </w:rPr>
-        <w:t>Dez p</w:t>
+        <w:t>P</w:t>
       </w:r>
       <w:r>
         <w:rPr>
@@ -6393,7 +6584,7 @@
           <w:rStyle w:val="Refdenotaderodap"/>
           <w:color w:val="000000"/>
         </w:rPr>
-        <w:footnoteReference w:id="8"/>
+        <w:footnoteReference w:id="9"/>
       </w:r>
       <w:r>
         <w:rPr>
@@ -7265,6 +7456,141 @@
     </w:p>
     <w:p>
       <w:pPr>
+        <w:pStyle w:val="PargrafodaLista"/>
+        <w:spacing w:line="360" w:lineRule="auto"/>
+        <w:ind w:left="0" w:firstLine="709"/>
+        <w:rPr>
+          <w:color w:val="000000"/>
+        </w:rPr>
+      </w:pPr>
+      <w:r>
+        <w:rPr>
+          <w:color w:val="000000"/>
+        </w:rPr>
+        <w:t>A</w:t>
+      </w:r>
+      <w:r>
+        <w:rPr>
+          <w:color w:val="000000"/>
+        </w:rPr>
+        <w:t xml:space="preserve">pós </w:t>
+      </w:r>
+      <w:r>
+        <w:rPr>
+          <w:color w:val="000000"/>
+        </w:rPr>
+        <w:t>a implementação das</w:t>
+      </w:r>
+      <w:r>
+        <w:rPr>
+          <w:color w:val="000000"/>
+        </w:rPr>
+        <w:t xml:space="preserve"> técnicas descritas na base de dados relacionada aos livros, </w:t>
+      </w:r>
+      <w:r>
+        <w:rPr>
+          <w:color w:val="000000"/>
+        </w:rPr>
+        <w:t>foi adicionado “</w:t>
+      </w:r>
+      <w:proofErr w:type="spellStart"/>
+      <w:r>
+        <w:rPr>
+          <w:color w:val="000000"/>
+        </w:rPr>
+        <w:t>datasets</w:t>
+      </w:r>
+      <w:proofErr w:type="spellEnd"/>
+      <w:r>
+        <w:rPr>
+          <w:color w:val="000000"/>
+        </w:rPr>
+        <w:t>” contento os diálogos dos personagens que foram adaptados para o</w:t>
+      </w:r>
+      <w:r>
+        <w:rPr>
+          <w:color w:val="000000"/>
+        </w:rPr>
+        <w:t>s</w:t>
+      </w:r>
+      <w:r>
+        <w:rPr>
+          <w:color w:val="000000"/>
+        </w:rPr>
+        <w:t xml:space="preserve"> filme</w:t>
+      </w:r>
+      <w:r>
+        <w:rPr>
+          <w:color w:val="000000"/>
+        </w:rPr>
+        <w:t>s da saga</w:t>
+      </w:r>
+      <w:r>
+        <w:rPr>
+          <w:color w:val="000000"/>
+        </w:rPr>
+        <w:t xml:space="preserve">.  Sendo assim, as mesmas técnicas de pré-processamento foram aplicadas </w:t>
+      </w:r>
+      <w:r>
+        <w:rPr>
+          <w:color w:val="000000"/>
+        </w:rPr>
+        <w:lastRenderedPageBreak/>
+        <w:t xml:space="preserve">nos dados textuais dos filmes com o intuído de fazer uma comparação das </w:t>
+      </w:r>
+      <w:r>
+        <w:rPr>
+          <w:color w:val="000000"/>
+        </w:rPr>
+        <w:t>frequências</w:t>
+      </w:r>
+      <w:r>
+        <w:rPr>
+          <w:color w:val="000000"/>
+        </w:rPr>
+        <w:t xml:space="preserve"> de palavras que tem em cada “</w:t>
+      </w:r>
+      <w:proofErr w:type="spellStart"/>
+      <w:r>
+        <w:rPr>
+          <w:color w:val="000000"/>
+        </w:rPr>
+        <w:t>dataset</w:t>
+      </w:r>
+      <w:proofErr w:type="spellEnd"/>
+      <w:r>
+        <w:rPr>
+          <w:color w:val="000000"/>
+        </w:rPr>
+        <w:t>”.</w:t>
+      </w:r>
+    </w:p>
+    <w:p>
+      <w:pPr>
+        <w:pStyle w:val="PargrafodaLista"/>
+        <w:spacing w:line="360" w:lineRule="auto"/>
+        <w:ind w:left="0" w:firstLine="709"/>
+        <w:rPr>
+          <w:color w:val="000000"/>
+        </w:rPr>
+      </w:pPr>
+      <w:r>
+        <w:rPr>
+          <w:color w:val="000000"/>
+        </w:rPr>
+        <w:t>As Tabelas 1 e 2 representam um comparativo entre os dados textuais demonstrados pelos diálogos dos filmes e os dados textuais que foram extraídos dos livros. Ambas as tabelas exemplificam o impacto da etapa de pré-processamento para normalização das bases de dados.</w:t>
+      </w:r>
+    </w:p>
+    <w:p>
+      <w:pPr>
+        <w:spacing w:line="360" w:lineRule="auto"/>
+        <w:rPr>
+          <w:color w:val="000000"/>
+        </w:rPr>
+      </w:pPr>
+    </w:p>
+    <w:p>
+      <w:pPr>
         <w:spacing w:line="360" w:lineRule="auto"/>
         <w:rPr>
           <w:color w:val="000000"/>
@@ -7484,7 +7810,6 @@
                 <w:sz w:val="22"/>
                 <w:lang w:eastAsia="pt-BR"/>
               </w:rPr>
-              <w:lastRenderedPageBreak/>
               <w:t xml:space="preserve">The </w:t>
             </w:r>
             <w:proofErr w:type="spellStart"/>
@@ -8562,31 +8887,21 @@
     </w:tbl>
     <w:p>
       <w:pPr>
-        <w:spacing w:line="360" w:lineRule="auto"/>
-        <w:rPr>
-          <w:color w:val="000000"/>
-        </w:rPr>
-      </w:pPr>
-      <w:r>
-        <w:rPr>
-          <w:color w:val="000000"/>
-        </w:rPr>
-        <w:t xml:space="preserve">Fonte: </w:t>
-      </w:r>
-      <w:r>
-        <w:rPr>
-          <w:color w:val="000000"/>
-        </w:rPr>
-        <w:t>Resultados originais da pesquisa</w:t>
-      </w:r>
-    </w:p>
-    <w:p>
-      <w:pPr>
-        <w:spacing w:line="360" w:lineRule="auto"/>
-        <w:rPr>
-          <w:color w:val="000000"/>
-        </w:rPr>
-      </w:pPr>
+        <w:pStyle w:val="NormalWeb"/>
+        <w:rPr>
+          <w:rFonts w:ascii="ArialMT" w:hAnsi="ArialMT"/>
+          <w:sz w:val="22"/>
+          <w:szCs w:val="22"/>
+        </w:rPr>
+      </w:pPr>
+      <w:r>
+        <w:rPr>
+          <w:rFonts w:ascii="ArialMT" w:hAnsi="ArialMT"/>
+          <w:sz w:val="22"/>
+          <w:szCs w:val="22"/>
+        </w:rPr>
+        <w:t>Fonte: Resultados originais da pesquisa</w:t>
+      </w:r>
     </w:p>
     <w:p>
       <w:pPr>
@@ -9912,62 +10227,305 @@
     </w:tbl>
     <w:p>
       <w:pPr>
+        <w:pStyle w:val="NormalWeb"/>
+        <w:rPr>
+          <w:rFonts w:ascii="ArialMT" w:hAnsi="ArialMT"/>
+          <w:sz w:val="22"/>
+          <w:szCs w:val="22"/>
+        </w:rPr>
+      </w:pPr>
+      <w:r>
+        <w:rPr>
+          <w:rFonts w:ascii="ArialMT" w:hAnsi="ArialMT"/>
+          <w:sz w:val="22"/>
+          <w:szCs w:val="22"/>
+        </w:rPr>
+        <w:t>Fonte: Resultados originais da pesquisa</w:t>
+      </w:r>
+    </w:p>
+    <w:p>
+      <w:pPr>
+        <w:pStyle w:val="PargrafodaLista"/>
         <w:spacing w:line="360" w:lineRule="auto"/>
-        <w:rPr>
-          <w:color w:val="000000"/>
-        </w:rPr>
-      </w:pPr>
-      <w:r>
-        <w:rPr>
-          <w:color w:val="000000"/>
-        </w:rPr>
-        <w:t xml:space="preserve">Fonte: </w:t>
-      </w:r>
-      <w:r>
-        <w:rPr>
-          <w:color w:val="000000"/>
-        </w:rPr>
-        <w:t>Resultados originais da pesquisa</w:t>
-      </w:r>
-    </w:p>
-    <w:p>
-      <w:pPr>
+        <w:ind w:left="0" w:firstLine="709"/>
+        <w:rPr>
+          <w:color w:val="000000"/>
+        </w:rPr>
+      </w:pPr>
+      <w:r>
+        <w:rPr>
+          <w:color w:val="000000"/>
+        </w:rPr>
+        <w:t xml:space="preserve">Com esse resultado, é possível notar que as frequências de palavras que foram </w:t>
+      </w:r>
+      <w:r>
+        <w:rPr>
+          <w:color w:val="000000"/>
+        </w:rPr>
+        <w:t>expressas</w:t>
+      </w:r>
+      <w:r>
+        <w:rPr>
+          <w:color w:val="000000"/>
+        </w:rPr>
+        <w:t xml:space="preserve"> durante o filme são menores que as descritas nos livros. </w:t>
+      </w:r>
+      <w:r>
+        <w:rPr>
+          <w:color w:val="000000"/>
+        </w:rPr>
+        <w:t xml:space="preserve">Porém, essa queda é justificada. De acordo com </w:t>
+      </w:r>
+      <w:r>
+        <w:rPr>
+          <w:color w:val="000000"/>
+        </w:rPr>
+        <w:t xml:space="preserve">Desmond e </w:t>
+      </w:r>
+      <w:proofErr w:type="spellStart"/>
+      <w:r>
+        <w:rPr>
+          <w:color w:val="000000"/>
+        </w:rPr>
+        <w:t>Hawkes</w:t>
+      </w:r>
+      <w:proofErr w:type="spellEnd"/>
+      <w:r>
+        <w:rPr>
+          <w:color w:val="000000"/>
+        </w:rPr>
+        <w:t xml:space="preserve"> (2006)</w:t>
+      </w:r>
+      <w:r>
+        <w:rPr>
+          <w:color w:val="000000"/>
+        </w:rPr>
+        <w:t xml:space="preserve">, </w:t>
+      </w:r>
+      <w:r>
+        <w:rPr>
+          <w:color w:val="000000"/>
+        </w:rPr>
+        <w:t>a adaptação cinematográfica de um livro é um processo complexo que envolve a seleção e transformação de elementos da obra original para o formato audiovisual.</w:t>
+      </w:r>
+      <w:r>
+        <w:rPr>
+          <w:color w:val="000000"/>
+        </w:rPr>
+        <w:t xml:space="preserve"> Uma das principais tarefas da adaptação de livros para filmes está relacionada ao entendimento central da história, o que pode acarretar </w:t>
+      </w:r>
+      <w:r>
+        <w:rPr>
+          <w:color w:val="000000"/>
+        </w:rPr>
+        <w:t>a</w:t>
+      </w:r>
+      <w:r>
+        <w:rPr>
+          <w:color w:val="000000"/>
+        </w:rPr>
+        <w:t xml:space="preserve"> eliminação de cenas ou personagens inteiros e, consequentemente, na redução da quantidade de palavras utilizadas.</w:t>
+      </w:r>
+    </w:p>
+    <w:p>
+      <w:pPr>
+        <w:pStyle w:val="PargrafodaLista"/>
         <w:spacing w:line="360" w:lineRule="auto"/>
-        <w:rPr>
-          <w:color w:val="000000"/>
-        </w:rPr>
-      </w:pPr>
-    </w:p>
-    <w:p>
-      <w:pPr>
+        <w:ind w:left="0" w:firstLine="709"/>
+        <w:rPr>
+          <w:color w:val="000000"/>
+        </w:rPr>
+      </w:pPr>
+      <w:r>
+        <w:rPr>
+          <w:color w:val="000000"/>
+        </w:rPr>
+        <w:lastRenderedPageBreak/>
+        <w:t xml:space="preserve">De forma resumida, os livros precisam descrever detalhadamente um local, um personagem, uma ação ou reação de uma cena específica, animais místicos, funcionamento de uma magia e diversas outras ações que ocorrem no decorrer da história. Já no filmes, esses cenários são substituídos por imagens, não sendo necessário descrever, de forma textual, suas características. </w:t>
+      </w:r>
+      <w:r>
+        <w:rPr>
+          <w:color w:val="000000"/>
+        </w:rPr>
+        <w:t>Outra razão</w:t>
+      </w:r>
+      <w:r>
+        <w:rPr>
+          <w:color w:val="000000"/>
+        </w:rPr>
+        <w:t xml:space="preserve"> </w:t>
+      </w:r>
+      <w:r>
+        <w:rPr>
+          <w:color w:val="000000"/>
+        </w:rPr>
+        <w:t>que impacta diretamente na redução da frequência de palavras</w:t>
+      </w:r>
+      <w:r>
+        <w:rPr>
+          <w:color w:val="000000"/>
+        </w:rPr>
+        <w:t xml:space="preserve"> </w:t>
+      </w:r>
+      <w:r>
+        <w:rPr>
+          <w:color w:val="000000"/>
+        </w:rPr>
+        <w:t>está relacionada</w:t>
+      </w:r>
+      <w:r>
+        <w:rPr>
+          <w:color w:val="000000"/>
+        </w:rPr>
+        <w:t xml:space="preserve"> o</w:t>
+      </w:r>
+      <w:r>
+        <w:rPr>
+          <w:color w:val="000000"/>
+        </w:rPr>
+        <w:t>s</w:t>
+      </w:r>
+      <w:r>
+        <w:rPr>
+          <w:color w:val="000000"/>
+        </w:rPr>
+        <w:t xml:space="preserve"> diálogo</w:t>
+      </w:r>
+      <w:r>
+        <w:rPr>
+          <w:color w:val="000000"/>
+        </w:rPr>
+        <w:t>s</w:t>
+      </w:r>
+      <w:r>
+        <w:rPr>
+          <w:color w:val="000000"/>
+        </w:rPr>
+        <w:t xml:space="preserve"> nos filmes de Harry Potter</w:t>
+      </w:r>
+      <w:r>
+        <w:rPr>
+          <w:color w:val="000000"/>
+        </w:rPr>
+        <w:t>, que são</w:t>
+      </w:r>
+      <w:r>
+        <w:rPr>
+          <w:color w:val="000000"/>
+        </w:rPr>
+        <w:t xml:space="preserve"> mais sucinto do que nos livros</w:t>
+      </w:r>
+      <w:r>
+        <w:rPr>
+          <w:color w:val="000000"/>
+        </w:rPr>
+        <w:t xml:space="preserve"> </w:t>
+      </w:r>
+      <w:r>
+        <w:rPr>
+          <w:color w:val="000000"/>
+        </w:rPr>
+        <w:t>(</w:t>
+      </w:r>
+      <w:proofErr w:type="spellStart"/>
+      <w:r>
+        <w:rPr>
+          <w:color w:val="000000"/>
+        </w:rPr>
+        <w:t>B</w:t>
+      </w:r>
+      <w:r>
+        <w:rPr>
+          <w:color w:val="000000"/>
+        </w:rPr>
+        <w:t>urkhardt</w:t>
+      </w:r>
+      <w:proofErr w:type="spellEnd"/>
+      <w:r>
+        <w:rPr>
+          <w:color w:val="000000"/>
+        </w:rPr>
+        <w:t xml:space="preserve">; </w:t>
+      </w:r>
+      <w:proofErr w:type="spellStart"/>
+      <w:r>
+        <w:rPr>
+          <w:color w:val="000000"/>
+        </w:rPr>
+        <w:t>G</w:t>
+      </w:r>
+      <w:r>
+        <w:rPr>
+          <w:color w:val="000000"/>
+        </w:rPr>
+        <w:t>auvain</w:t>
+      </w:r>
+      <w:proofErr w:type="spellEnd"/>
+      <w:r>
+        <w:rPr>
+          <w:color w:val="000000"/>
+        </w:rPr>
+        <w:t>, 2013</w:t>
+      </w:r>
+      <w:r>
+        <w:rPr>
+          <w:color w:val="000000"/>
+        </w:rPr>
+        <w:t>).</w:t>
+      </w:r>
+    </w:p>
+    <w:p>
+      <w:pPr>
+        <w:pStyle w:val="PargrafodaLista"/>
         <w:spacing w:line="360" w:lineRule="auto"/>
-        <w:rPr>
-          <w:color w:val="000000"/>
-        </w:rPr>
-      </w:pPr>
-      <w:r>
-        <w:rPr>
-          <w:color w:val="000000"/>
-        </w:rPr>
-        <w:t xml:space="preserve">Tabela </w:t>
-      </w:r>
-      <w:r>
-        <w:rPr>
-          <w:color w:val="000000"/>
-        </w:rPr>
-        <w:t>3</w:t>
-      </w:r>
-      <w:r>
-        <w:rPr>
-          <w:color w:val="000000"/>
-        </w:rPr>
-        <w:t xml:space="preserve">. </w:t>
-      </w:r>
-      <w:r>
-        <w:rPr>
-          <w:color w:val="000000"/>
-        </w:rPr>
-        <w:t>Proporção de “</w:t>
+        <w:ind w:left="0" w:firstLine="709"/>
+        <w:rPr>
+          <w:color w:val="000000"/>
+        </w:rPr>
+      </w:pPr>
+      <w:r>
+        <w:rPr>
+          <w:color w:val="000000"/>
+        </w:rPr>
+        <w:t>Outra variável a ser mensurada é a proporção de “</w:t>
+      </w:r>
+      <w:proofErr w:type="spellStart"/>
+      <w:r>
+        <w:rPr>
+          <w:color w:val="000000"/>
+        </w:rPr>
+        <w:t>stopwords</w:t>
+      </w:r>
+      <w:proofErr w:type="spellEnd"/>
+      <w:r>
+        <w:rPr>
+          <w:color w:val="000000"/>
+        </w:rPr>
+        <w:t>” e caracteres especiais que foram removidos em ambas as fontes de dados textuais. As Tabelas 3 e 4 representam detalhadamente essa proporção em todos os livros e filmes, bem como a média total que foi removida.</w:t>
+      </w:r>
+    </w:p>
+    <w:p>
+      <w:pPr>
+        <w:pStyle w:val="PargrafodaLista"/>
+        <w:spacing w:line="360" w:lineRule="auto"/>
+        <w:ind w:left="0" w:firstLine="709"/>
+        <w:rPr>
+          <w:color w:val="000000"/>
+        </w:rPr>
+      </w:pPr>
+    </w:p>
+    <w:p>
+      <w:pPr>
+        <w:spacing w:line="360" w:lineRule="auto"/>
+        <w:rPr>
+          <w:color w:val="000000"/>
+        </w:rPr>
+      </w:pPr>
+      <w:r>
+        <w:rPr>
+          <w:color w:val="000000"/>
+        </w:rPr>
+        <w:t>Tabela 3. Proporção de “</w:t>
       </w:r>
       <w:proofErr w:type="spellStart"/>
       <w:r>
@@ -11439,6 +11997,24 @@
     </w:tbl>
     <w:p>
       <w:pPr>
+        <w:pStyle w:val="NormalWeb"/>
+        <w:rPr>
+          <w:rFonts w:ascii="ArialMT" w:hAnsi="ArialMT"/>
+          <w:sz w:val="22"/>
+          <w:szCs w:val="22"/>
+        </w:rPr>
+      </w:pPr>
+      <w:r>
+        <w:rPr>
+          <w:rFonts w:ascii="ArialMT" w:hAnsi="ArialMT"/>
+          <w:sz w:val="22"/>
+          <w:szCs w:val="22"/>
+        </w:rPr>
+        <w:t>Fonte: Resultados originais da pesquisa</w:t>
+      </w:r>
+    </w:p>
+    <w:p>
+      <w:pPr>
         <w:spacing w:line="360" w:lineRule="auto"/>
         <w:rPr>
           <w:color w:val="000000"/>
@@ -11448,47 +12024,7 @@
         <w:rPr>
           <w:color w:val="000000"/>
         </w:rPr>
-        <w:t xml:space="preserve">Fonte: </w:t>
-      </w:r>
-      <w:r>
-        <w:rPr>
-          <w:color w:val="000000"/>
-        </w:rPr>
-        <w:t>Resultados originais da pesquisa</w:t>
-      </w:r>
-    </w:p>
-    <w:p>
-      <w:pPr>
-        <w:spacing w:line="360" w:lineRule="auto"/>
-        <w:rPr>
-          <w:color w:val="000000"/>
-        </w:rPr>
-      </w:pPr>
-    </w:p>
-    <w:p>
-      <w:pPr>
-        <w:spacing w:line="360" w:lineRule="auto"/>
-        <w:rPr>
-          <w:color w:val="000000"/>
-        </w:rPr>
-      </w:pPr>
-      <w:r>
-        <w:rPr>
-          <w:color w:val="000000"/>
-        </w:rPr>
-        <w:t xml:space="preserve">Tabela </w:t>
-      </w:r>
-      <w:r>
-        <w:rPr>
-          <w:color w:val="000000"/>
-        </w:rPr>
-        <w:t>4</w:t>
-      </w:r>
-      <w:r>
-        <w:rPr>
-          <w:color w:val="000000"/>
-        </w:rPr>
-        <w:t>. Proporção de “</w:t>
+        <w:t>Tabela 4. Proporção de “</w:t>
       </w:r>
       <w:proofErr w:type="spellStart"/>
       <w:r>
@@ -11502,19 +12038,7 @@
         <w:rPr>
           <w:color w:val="000000"/>
         </w:rPr>
-        <w:t>” e caracteres especiais removidos na base de dados relacionadas a</w:t>
-      </w:r>
-      <w:r>
-        <w:rPr>
-          <w:color w:val="000000"/>
-        </w:rPr>
-        <w:t>os livros</w:t>
-      </w:r>
-      <w:r>
-        <w:rPr>
-          <w:color w:val="000000"/>
-        </w:rPr>
-        <w:t>, após a etapa de pré-processamento dos dados.</w:t>
+        <w:t>” e caracteres especiais removidos na base de dados relacionadas aos livros, após a etapa de pré-processamento dos dados.</w:t>
       </w:r>
     </w:p>
     <w:tbl>
@@ -11852,15 +12376,7 @@
                 <w:color w:val="000000"/>
                 <w:lang w:eastAsia="pt-BR"/>
               </w:rPr>
-              <w:t>3</w:t>
-            </w:r>
-            <w:r>
-              <w:rPr>
-                <w:rFonts w:eastAsia="Times New Roman"/>
-                <w:color w:val="000000"/>
-                <w:lang w:eastAsia="pt-BR"/>
-              </w:rPr>
-              <w:t>9,42</w:t>
+              <w:t>39,42</w:t>
             </w:r>
             <w:r>
               <w:rPr>
@@ -12032,15 +12548,7 @@
                 <w:color w:val="000000"/>
                 <w:lang w:eastAsia="pt-BR"/>
               </w:rPr>
-              <w:t>4</w:t>
-            </w:r>
-            <w:r>
-              <w:rPr>
-                <w:rFonts w:eastAsia="Times New Roman"/>
-                <w:color w:val="000000"/>
-                <w:lang w:eastAsia="pt-BR"/>
-              </w:rPr>
-              <w:t>0,43</w:t>
+              <w:t>40,43</w:t>
             </w:r>
             <w:r>
               <w:rPr>
@@ -12224,15 +12732,7 @@
                 <w:color w:val="000000"/>
                 <w:lang w:eastAsia="pt-BR"/>
               </w:rPr>
-              <w:t>39,</w:t>
-            </w:r>
-            <w:r>
-              <w:rPr>
-                <w:rFonts w:eastAsia="Times New Roman"/>
-                <w:color w:val="000000"/>
-                <w:lang w:eastAsia="pt-BR"/>
-              </w:rPr>
-              <w:t>61</w:t>
+              <w:t>39,61</w:t>
             </w:r>
             <w:r>
               <w:rPr>
@@ -12548,15 +13048,7 @@
                 <w:color w:val="000000"/>
                 <w:lang w:eastAsia="pt-BR"/>
               </w:rPr>
-              <w:t>39,</w:t>
-            </w:r>
-            <w:r>
-              <w:rPr>
-                <w:rFonts w:eastAsia="Times New Roman"/>
-                <w:color w:val="000000"/>
-                <w:lang w:eastAsia="pt-BR"/>
-              </w:rPr>
-              <w:t>70</w:t>
+              <w:t>39,70</w:t>
             </w:r>
             <w:r>
               <w:rPr>
@@ -12683,15 +13175,7 @@
                 <w:color w:val="000000"/>
                 <w:lang w:eastAsia="pt-BR"/>
               </w:rPr>
-              <w:t>3</w:t>
-            </w:r>
-            <w:r>
-              <w:rPr>
-                <w:rFonts w:eastAsia="Times New Roman"/>
-                <w:color w:val="000000"/>
-                <w:lang w:eastAsia="pt-BR"/>
-              </w:rPr>
-              <w:t>9,03</w:t>
+              <w:t>39,03</w:t>
             </w:r>
             <w:r>
               <w:rPr>
@@ -12835,15 +13319,7 @@
                 <w:color w:val="000000"/>
                 <w:lang w:eastAsia="pt-BR"/>
               </w:rPr>
-              <w:t>3</w:t>
-            </w:r>
-            <w:r>
-              <w:rPr>
-                <w:rFonts w:eastAsia="Times New Roman"/>
-                <w:color w:val="000000"/>
-                <w:lang w:eastAsia="pt-BR"/>
-              </w:rPr>
-              <w:t>9,34</w:t>
+              <w:t>39,34</w:t>
             </w:r>
             <w:r>
               <w:rPr>
@@ -12975,23 +13451,7 @@
                 <w:color w:val="000000"/>
                 <w:lang w:eastAsia="pt-BR"/>
               </w:rPr>
-              <w:t>39,6</w:t>
-            </w:r>
-            <w:r>
-              <w:rPr>
-                <w:rFonts w:eastAsia="Times New Roman"/>
-                <w:color w:val="000000"/>
-                <w:lang w:eastAsia="pt-BR"/>
-              </w:rPr>
-              <w:t>0</w:t>
-            </w:r>
-            <w:r>
-              <w:rPr>
-                <w:rFonts w:eastAsia="Times New Roman"/>
-                <w:color w:val="000000"/>
-                <w:lang w:eastAsia="pt-BR"/>
-              </w:rPr>
-              <w:t>%</w:t>
+              <w:t>39,60%</w:t>
             </w:r>
           </w:p>
         </w:tc>
@@ -12999,52 +13459,57 @@
     </w:tbl>
     <w:p>
       <w:pPr>
+        <w:pStyle w:val="NormalWeb"/>
+        <w:rPr>
+          <w:rFonts w:ascii="ArialMT" w:hAnsi="ArialMT"/>
+          <w:sz w:val="22"/>
+          <w:szCs w:val="22"/>
+        </w:rPr>
+      </w:pPr>
+      <w:r>
+        <w:rPr>
+          <w:rFonts w:ascii="ArialMT" w:hAnsi="ArialMT"/>
+          <w:sz w:val="22"/>
+          <w:szCs w:val="22"/>
+        </w:rPr>
+        <w:t>Fonte: Resultados originais da pesquisa</w:t>
+      </w:r>
+    </w:p>
+    <w:p>
+      <w:pPr>
+        <w:pStyle w:val="PargrafodaLista"/>
         <w:spacing w:line="360" w:lineRule="auto"/>
-        <w:rPr>
-          <w:color w:val="000000"/>
-        </w:rPr>
-      </w:pPr>
-      <w:r>
-        <w:rPr>
-          <w:color w:val="000000"/>
-        </w:rPr>
-        <w:lastRenderedPageBreak/>
-        <w:t xml:space="preserve">Fonte: </w:t>
-      </w:r>
-      <w:r>
-        <w:rPr>
-          <w:color w:val="000000"/>
-        </w:rPr>
-        <w:t>Resultados originais da pesquisa</w:t>
-      </w:r>
-    </w:p>
-    <w:p>
-      <w:pPr>
+        <w:ind w:left="0" w:firstLine="709"/>
+        <w:rPr>
+          <w:bCs/>
+          <w:color w:val="000000"/>
+        </w:rPr>
+      </w:pPr>
+      <w:r>
+        <w:rPr>
+          <w:bCs/>
+        </w:rPr>
+        <w:t xml:space="preserve">Como pode ser observado, a remoção foi equilibrada em ambos os lados, demonstrando que o entendimento da base de dados que foi implementado durante a análise dos livros, pode ser facilmente replicado na análise dos diálogos </w:t>
+      </w:r>
+      <w:r>
+        <w:rPr>
+          <w:bCs/>
+        </w:rPr>
+        <w:t>n</w:t>
+      </w:r>
+      <w:r>
+        <w:rPr>
+          <w:bCs/>
+        </w:rPr>
+        <w:t>os filmes.</w:t>
+      </w:r>
+    </w:p>
+    <w:p>
+      <w:pPr>
+        <w:pStyle w:val="PargrafodaLista"/>
         <w:spacing w:line="360" w:lineRule="auto"/>
-        <w:rPr>
-          <w:color w:val="000000"/>
-        </w:rPr>
-      </w:pPr>
-    </w:p>
-    <w:p>
-      <w:pPr>
-        <w:spacing w:line="360" w:lineRule="auto"/>
-        <w:rPr>
-          <w:color w:val="000000"/>
-        </w:rPr>
-      </w:pPr>
-    </w:p>
-    <w:p>
-      <w:pPr>
-        <w:spacing w:line="360" w:lineRule="auto"/>
-        <w:rPr>
-          <w:color w:val="000000"/>
-        </w:rPr>
-      </w:pPr>
-    </w:p>
-    <w:p>
-      <w:pPr>
-        <w:spacing w:line="360" w:lineRule="auto"/>
+        <w:ind w:left="0"/>
+        <w:jc w:val="left"/>
         <w:rPr>
           <w:b/>
         </w:rPr>
@@ -13385,7 +13850,6 @@
         <w:rPr>
           <w:bCs/>
         </w:rPr>
-        <w:lastRenderedPageBreak/>
         <w:t xml:space="preserve">Conforme mencionado, a biblioteca NLTK disponibiliza funções probabilísticas e estatísticas. Uma das técnicas de estatística disponibilizadas é a de </w:t>
       </w:r>
       <w:proofErr w:type="spellStart"/>
@@ -13425,6 +13889,7 @@
         <w:rPr>
           <w:bCs/>
         </w:rPr>
+        <w:lastRenderedPageBreak/>
         <w:t>Implementação do processamento de dados textuais seguindo as categorias disponibilizadas pela biblioteca;</w:t>
       </w:r>
     </w:p>
@@ -13925,7 +14390,6 @@
           <w:rFonts w:eastAsia="Times New Roman"/>
           <w:lang w:val="en-US" w:eastAsia="pt-BR"/>
         </w:rPr>
-        <w:lastRenderedPageBreak/>
         <w:t xml:space="preserve">Yang, </w:t>
       </w:r>
       <w:proofErr w:type="spellStart"/>
@@ -14018,6 +14482,7 @@
           <w:rFonts w:eastAsia="Times New Roman"/>
           <w:lang w:val="en-US" w:eastAsia="pt-BR"/>
         </w:rPr>
+        <w:lastRenderedPageBreak/>
         <w:t>P</w:t>
       </w:r>
       <w:r>
@@ -14911,7 +15376,6 @@
           <w:rFonts w:eastAsia="Times New Roman"/>
           <w:lang w:val="en-US" w:eastAsia="pt-BR"/>
         </w:rPr>
-        <w:lastRenderedPageBreak/>
         <w:t>S</w:t>
       </w:r>
       <w:r>
@@ -15045,6 +15509,7 @@
           <w:rFonts w:eastAsia="Times New Roman"/>
           <w:lang w:val="en-US" w:eastAsia="pt-BR"/>
         </w:rPr>
+        <w:lastRenderedPageBreak/>
         <w:t>M</w:t>
       </w:r>
       <w:r>
@@ -15192,7 +15657,7 @@
         <w:jc w:val="left"/>
         <w:rPr>
           <w:rFonts w:eastAsia="Times New Roman"/>
-          <w:lang w:eastAsia="pt-BR"/>
+          <w:lang w:val="en-US" w:eastAsia="pt-BR"/>
         </w:rPr>
       </w:pPr>
     </w:p>
@@ -15202,7 +15667,67 @@
         <w:jc w:val="left"/>
         <w:rPr>
           <w:rFonts w:eastAsia="Times New Roman"/>
-          <w:lang w:eastAsia="pt-BR"/>
+          <w:lang w:val="en-US" w:eastAsia="pt-BR"/>
+        </w:rPr>
+      </w:pPr>
+      <w:r>
+        <w:rPr>
+          <w:rFonts w:eastAsia="Times New Roman"/>
+          <w:lang w:val="en-US" w:eastAsia="pt-BR"/>
+        </w:rPr>
+        <w:t>Desmond, John, and Peter Hawkes. Adaptation: Studying film and literature. McGraw-Hill Humanities Social, 2006.</w:t>
+      </w:r>
+    </w:p>
+    <w:p>
+      <w:pPr>
+        <w:spacing w:line="240" w:lineRule="auto"/>
+        <w:jc w:val="left"/>
+        <w:rPr>
+          <w:rFonts w:eastAsia="Times New Roman"/>
+          <w:lang w:val="en-US" w:eastAsia="pt-BR"/>
+        </w:rPr>
+      </w:pPr>
+    </w:p>
+    <w:p>
+      <w:pPr>
+        <w:spacing w:line="240" w:lineRule="auto"/>
+        <w:jc w:val="left"/>
+        <w:rPr>
+          <w:rFonts w:eastAsia="Times New Roman"/>
+          <w:lang w:val="en-US" w:eastAsia="pt-BR"/>
+        </w:rPr>
+      </w:pPr>
+      <w:r>
+        <w:rPr>
+          <w:rFonts w:eastAsia="Times New Roman"/>
+          <w:lang w:val="en-US" w:eastAsia="pt-BR"/>
+        </w:rPr>
+        <w:t xml:space="preserve">Burkhardt, J. M., &amp; </w:t>
+      </w:r>
+      <w:proofErr w:type="spellStart"/>
+      <w:r>
+        <w:rPr>
+          <w:rFonts w:eastAsia="Times New Roman"/>
+          <w:lang w:val="en-US" w:eastAsia="pt-BR"/>
+        </w:rPr>
+        <w:t>Gauvain</w:t>
+      </w:r>
+      <w:proofErr w:type="spellEnd"/>
+      <w:r>
+        <w:rPr>
+          <w:rFonts w:eastAsia="Times New Roman"/>
+          <w:lang w:val="en-US" w:eastAsia="pt-BR"/>
+        </w:rPr>
+        <w:t>, M. C. (2013). Comparing the Books to the Movies: A Study of Harry Potter and the Philosopher's Stone. Children's Literature in Education, 44(3), 257-273.</w:t>
+      </w:r>
+    </w:p>
+    <w:p>
+      <w:pPr>
+        <w:spacing w:line="240" w:lineRule="auto"/>
+        <w:jc w:val="left"/>
+        <w:rPr>
+          <w:rFonts w:eastAsia="Times New Roman"/>
+          <w:lang w:val="en-US" w:eastAsia="pt-BR"/>
         </w:rPr>
       </w:pPr>
     </w:p>
@@ -15785,11 +16310,6 @@
     <w:p>
       <w:pPr>
         <w:pStyle w:val="Textodenotaderodap"/>
-        <w:rPr>
-          <w:rFonts w:ascii="Arial" w:hAnsi="Arial" w:cs="Arial"/>
-          <w:sz w:val="18"/>
-          <w:szCs w:val="18"/>
-        </w:rPr>
       </w:pPr>
       <w:r>
         <w:rPr>
@@ -15801,41 +16321,53 @@
         <w:footnoteRef/>
       </w:r>
       <w:r>
-        <w:t xml:space="preserve"> </w:t>
-      </w:r>
-      <w:r>
-        <w:rPr>
+        <w:rPr>
+          <w:rStyle w:val="Refdenotaderodap"/>
           <w:rFonts w:ascii="Arial" w:hAnsi="Arial" w:cs="Arial"/>
           <w:sz w:val="18"/>
           <w:szCs w:val="18"/>
         </w:rPr>
-        <w:t>No universo de Harry Potter, “</w:t>
-      </w:r>
-      <w:proofErr w:type="spellStart"/>
+        <w:t xml:space="preserve"> </w:t>
+      </w:r>
       <w:r>
         <w:rPr>
           <w:rFonts w:ascii="Arial" w:hAnsi="Arial" w:cs="Arial"/>
           <w:sz w:val="18"/>
           <w:szCs w:val="18"/>
         </w:rPr>
-        <w:t>Basilisk</w:t>
-      </w:r>
-      <w:proofErr w:type="spellEnd"/>
-      <w:r>
+        <w:t xml:space="preserve">Bibliografia disponível em: </w:t>
+      </w:r>
+      <w:hyperlink r:id="rId6" w:history="1">
+        <w:r>
+          <w:rPr>
+            <w:rStyle w:val="Hyperlink"/>
+          </w:rPr>
+          <w:t>https://www.jkrowling.com/about/</w:t>
+        </w:r>
+      </w:hyperlink>
+    </w:p>
+  </w:footnote>
+  <w:footnote w:id="9">
+    <w:p>
+      <w:pPr>
+        <w:pStyle w:val="Textodenotaderodap"/>
         <w:rPr>
           <w:rFonts w:ascii="Arial" w:hAnsi="Arial" w:cs="Arial"/>
           <w:sz w:val="18"/>
           <w:szCs w:val="18"/>
         </w:rPr>
-        <w:t xml:space="preserve">” é </w:t>
-      </w:r>
-      <w:r>
-        <w:rPr>
+      </w:pPr>
+      <w:r>
+        <w:rPr>
+          <w:rStyle w:val="Refdenotaderodap"/>
           <w:rFonts w:ascii="Arial" w:hAnsi="Arial" w:cs="Arial"/>
           <w:sz w:val="18"/>
           <w:szCs w:val="18"/>
         </w:rPr>
-        <w:t xml:space="preserve">uma </w:t>
+        <w:footnoteRef/>
+      </w:r>
+      <w:r>
+        <w:t xml:space="preserve"> </w:t>
       </w:r>
       <w:r>
         <w:rPr>
@@ -15843,23 +16375,25 @@
           <w:sz w:val="18"/>
           <w:szCs w:val="18"/>
         </w:rPr>
-        <w:t xml:space="preserve">serpente </w:t>
-      </w:r>
+        <w:t>No universo de Harry Potter, “</w:t>
+      </w:r>
+      <w:proofErr w:type="spellStart"/>
       <w:r>
         <w:rPr>
           <w:rFonts w:ascii="Arial" w:hAnsi="Arial" w:cs="Arial"/>
           <w:sz w:val="18"/>
           <w:szCs w:val="18"/>
         </w:rPr>
-        <w:t xml:space="preserve">que pode crescer imensamente. É uma criatura mágica e rara, </w:t>
-      </w:r>
+        <w:t>Basilisk</w:t>
+      </w:r>
+      <w:proofErr w:type="spellEnd"/>
       <w:r>
         <w:rPr>
           <w:rFonts w:ascii="Arial" w:hAnsi="Arial" w:cs="Arial"/>
           <w:sz w:val="18"/>
           <w:szCs w:val="18"/>
         </w:rPr>
-        <w:t>também</w:t>
+        <w:t xml:space="preserve">” é </w:t>
       </w:r>
       <w:r>
         <w:rPr>
@@ -15867,7 +16401,7 @@
           <w:sz w:val="18"/>
           <w:szCs w:val="18"/>
         </w:rPr>
-        <w:t xml:space="preserve"> </w:t>
+        <w:t xml:space="preserve">uma </w:t>
       </w:r>
       <w:r>
         <w:rPr>
@@ -15875,53 +16409,85 @@
           <w:sz w:val="18"/>
           <w:szCs w:val="18"/>
         </w:rPr>
-        <w:t xml:space="preserve">conhecida como o “King </w:t>
-      </w:r>
-      <w:proofErr w:type="spellStart"/>
+        <w:t xml:space="preserve">serpente </w:t>
+      </w:r>
       <w:r>
         <w:rPr>
           <w:rFonts w:ascii="Arial" w:hAnsi="Arial" w:cs="Arial"/>
           <w:sz w:val="18"/>
           <w:szCs w:val="18"/>
         </w:rPr>
-        <w:t>of</w:t>
-      </w:r>
-      <w:proofErr w:type="spellEnd"/>
+        <w:t xml:space="preserve">que pode crescer imensamente. É uma criatura mágica e rara, </w:t>
+      </w:r>
       <w:r>
         <w:rPr>
           <w:rFonts w:ascii="Arial" w:hAnsi="Arial" w:cs="Arial"/>
           <w:sz w:val="18"/>
           <w:szCs w:val="18"/>
         </w:rPr>
-        <w:t xml:space="preserve"> </w:t>
-      </w:r>
-      <w:proofErr w:type="spellStart"/>
+        <w:t>também</w:t>
+      </w:r>
       <w:r>
         <w:rPr>
           <w:rFonts w:ascii="Arial" w:hAnsi="Arial" w:cs="Arial"/>
           <w:sz w:val="18"/>
           <w:szCs w:val="18"/>
         </w:rPr>
-        <w:t>Serpents</w:t>
-      </w:r>
-      <w:proofErr w:type="spellEnd"/>
+        <w:t xml:space="preserve"> </w:t>
+      </w:r>
       <w:r>
         <w:rPr>
           <w:rFonts w:ascii="Arial" w:hAnsi="Arial" w:cs="Arial"/>
           <w:sz w:val="18"/>
           <w:szCs w:val="18"/>
         </w:rPr>
-        <w:t>”</w:t>
-      </w:r>
+        <w:t xml:space="preserve">conhecida como o “King </w:t>
+      </w:r>
+      <w:proofErr w:type="spellStart"/>
       <w:r>
         <w:rPr>
           <w:rFonts w:ascii="Arial" w:hAnsi="Arial" w:cs="Arial"/>
           <w:sz w:val="18"/>
           <w:szCs w:val="18"/>
         </w:rPr>
+        <w:t>of</w:t>
+      </w:r>
+      <w:proofErr w:type="spellEnd"/>
+      <w:r>
+        <w:rPr>
+          <w:rFonts w:ascii="Arial" w:hAnsi="Arial" w:cs="Arial"/>
+          <w:sz w:val="18"/>
+          <w:szCs w:val="18"/>
+        </w:rPr>
+        <w:t xml:space="preserve"> </w:t>
+      </w:r>
+      <w:proofErr w:type="spellStart"/>
+      <w:r>
+        <w:rPr>
+          <w:rFonts w:ascii="Arial" w:hAnsi="Arial" w:cs="Arial"/>
+          <w:sz w:val="18"/>
+          <w:szCs w:val="18"/>
+        </w:rPr>
+        <w:t>Serpents</w:t>
+      </w:r>
+      <w:proofErr w:type="spellEnd"/>
+      <w:r>
+        <w:rPr>
+          <w:rFonts w:ascii="Arial" w:hAnsi="Arial" w:cs="Arial"/>
+          <w:sz w:val="18"/>
+          <w:szCs w:val="18"/>
+        </w:rPr>
+        <w:t>”</w:t>
+      </w:r>
+      <w:r>
+        <w:rPr>
+          <w:rFonts w:ascii="Arial" w:hAnsi="Arial" w:cs="Arial"/>
+          <w:sz w:val="18"/>
+          <w:szCs w:val="18"/>
+        </w:rPr>
         <w:t xml:space="preserve">. Mais detalhes: </w:t>
       </w:r>
-      <w:hyperlink r:id="rId6" w:history="1">
+      <w:hyperlink r:id="rId7" w:history="1">
         <w:r>
           <w:rPr>
             <w:rStyle w:val="Hyperlink"/>

</xml_diff>

<commit_message>
Formatação textual + referencias
</commit_message>
<xml_diff>
--- a/Ajustes/TCC NLTK- Vinicius Andrade Lopes - V2.docx
+++ b/Ajustes/TCC NLTK- Vinicius Andrade Lopes - V2.docx
@@ -1305,14 +1305,7 @@
           <w:bCs/>
           <w:lang w:val="es-ES"/>
         </w:rPr>
-        <w:t>ento</w:t>
-      </w:r>
-      <w:r>
-        <w:rPr>
-          <w:bCs/>
-          <w:lang w:val="es-ES"/>
-        </w:rPr>
-        <w:t xml:space="preserve"> de da</w:t>
+        <w:t>ento de da</w:t>
       </w:r>
       <w:r>
         <w:rPr>
@@ -10353,13 +10346,7 @@
         <w:rPr>
           <w:color w:val="000000"/>
         </w:rPr>
-        <w:t xml:space="preserve"> </w:t>
-      </w:r>
-      <w:r>
-        <w:rPr>
-          <w:color w:val="000000"/>
-        </w:rPr>
-        <w:t>que impacta diretamente na redução da frequência de palavras</w:t>
+        <w:t xml:space="preserve"> que impacta diretamente na redução da frequência de palavras</w:t>
       </w:r>
       <w:r>
         <w:rPr>
@@ -13508,10 +13495,10 @@
       <w:pPr>
         <w:pStyle w:val="PargrafodaLista"/>
         <w:spacing w:line="360" w:lineRule="auto"/>
-        <w:ind w:left="0"/>
-        <w:jc w:val="left"/>
-        <w:rPr>
-          <w:b/>
+        <w:ind w:left="0" w:firstLine="709"/>
+        <w:rPr>
+          <w:bCs/>
+          <w:color w:val="000000"/>
         </w:rPr>
       </w:pPr>
     </w:p>
@@ -14039,14 +14026,6 @@
     <w:bookmarkEnd w:id="15"/>
     <w:p>
       <w:pPr>
-        <w:spacing w:line="360" w:lineRule="auto"/>
-        <w:rPr>
-          <w:b/>
-        </w:rPr>
-      </w:pPr>
-    </w:p>
-    <w:p>
-      <w:pPr>
         <w:spacing w:line="240" w:lineRule="auto"/>
         <w:jc w:val="left"/>
         <w:rPr>
@@ -14054,45 +14033,6 @@
           <w:lang w:val="en-US" w:eastAsia="pt-BR"/>
         </w:rPr>
       </w:pPr>
-      <w:r>
-        <w:rPr>
-          <w:rFonts w:eastAsia="Times New Roman"/>
-          <w:lang w:eastAsia="pt-BR"/>
-        </w:rPr>
-        <w:t xml:space="preserve">Borges, Luiz Eduardo. Python para desenvolvedores: aborda Python 3.3. </w:t>
-      </w:r>
-      <w:proofErr w:type="spellStart"/>
-      <w:r>
-        <w:rPr>
-          <w:rFonts w:eastAsia="Times New Roman"/>
-          <w:lang w:val="en-US" w:eastAsia="pt-BR"/>
-        </w:rPr>
-        <w:t>Novatec</w:t>
-      </w:r>
-      <w:proofErr w:type="spellEnd"/>
-      <w:r>
-        <w:rPr>
-          <w:rFonts w:eastAsia="Times New Roman"/>
-          <w:lang w:val="en-US" w:eastAsia="pt-BR"/>
-        </w:rPr>
-        <w:t xml:space="preserve"> </w:t>
-      </w:r>
-      <w:proofErr w:type="spellStart"/>
-      <w:r>
-        <w:rPr>
-          <w:rFonts w:eastAsia="Times New Roman"/>
-          <w:lang w:val="en-US" w:eastAsia="pt-BR"/>
-        </w:rPr>
-        <w:t>Editora</w:t>
-      </w:r>
-      <w:proofErr w:type="spellEnd"/>
-      <w:r>
-        <w:rPr>
-          <w:rFonts w:eastAsia="Times New Roman"/>
-          <w:lang w:val="en-US" w:eastAsia="pt-BR"/>
-        </w:rPr>
-        <w:t>, 2014.</w:t>
-      </w:r>
     </w:p>
     <w:p>
       <w:pPr>
@@ -14100,9 +14040,126 @@
         <w:jc w:val="left"/>
         <w:rPr>
           <w:rFonts w:eastAsia="Times New Roman"/>
+          <w:lang w:eastAsia="pt-BR"/>
+        </w:rPr>
+      </w:pPr>
+      <w:r>
+        <w:rPr>
+          <w:rFonts w:eastAsia="Times New Roman"/>
           <w:lang w:val="en-US" w:eastAsia="pt-BR"/>
         </w:rPr>
-      </w:pPr>
+        <w:t xml:space="preserve">Bird, Steven, Ewan Klein, and Edward </w:t>
+      </w:r>
+      <w:proofErr w:type="spellStart"/>
+      <w:r>
+        <w:rPr>
+          <w:rFonts w:eastAsia="Times New Roman"/>
+          <w:lang w:val="en-US" w:eastAsia="pt-BR"/>
+        </w:rPr>
+        <w:t>Loper</w:t>
+      </w:r>
+      <w:proofErr w:type="spellEnd"/>
+      <w:r>
+        <w:rPr>
+          <w:rFonts w:eastAsia="Times New Roman"/>
+          <w:lang w:val="en-US" w:eastAsia="pt-BR"/>
+        </w:rPr>
+        <w:t>. </w:t>
+      </w:r>
+      <w:r>
+        <w:rPr>
+          <w:rFonts w:eastAsia="Times New Roman"/>
+          <w:lang w:eastAsia="pt-BR"/>
+        </w:rPr>
+        <w:t xml:space="preserve">Natural </w:t>
+      </w:r>
+      <w:proofErr w:type="spellStart"/>
+      <w:r>
+        <w:rPr>
+          <w:rFonts w:eastAsia="Times New Roman"/>
+          <w:lang w:eastAsia="pt-BR"/>
+        </w:rPr>
+        <w:t>language</w:t>
+      </w:r>
+      <w:proofErr w:type="spellEnd"/>
+      <w:r>
+        <w:rPr>
+          <w:rFonts w:eastAsia="Times New Roman"/>
+          <w:lang w:eastAsia="pt-BR"/>
+        </w:rPr>
+        <w:t xml:space="preserve"> </w:t>
+      </w:r>
+      <w:proofErr w:type="spellStart"/>
+      <w:r>
+        <w:rPr>
+          <w:rFonts w:eastAsia="Times New Roman"/>
+          <w:lang w:eastAsia="pt-BR"/>
+        </w:rPr>
+        <w:t>processing</w:t>
+      </w:r>
+      <w:proofErr w:type="spellEnd"/>
+      <w:r>
+        <w:rPr>
+          <w:rFonts w:eastAsia="Times New Roman"/>
+          <w:lang w:eastAsia="pt-BR"/>
+        </w:rPr>
+        <w:t xml:space="preserve"> </w:t>
+      </w:r>
+      <w:proofErr w:type="spellStart"/>
+      <w:r>
+        <w:rPr>
+          <w:rFonts w:eastAsia="Times New Roman"/>
+          <w:lang w:eastAsia="pt-BR"/>
+        </w:rPr>
+        <w:t>with</w:t>
+      </w:r>
+      <w:proofErr w:type="spellEnd"/>
+      <w:r>
+        <w:rPr>
+          <w:rFonts w:eastAsia="Times New Roman"/>
+          <w:lang w:eastAsia="pt-BR"/>
+        </w:rPr>
+        <w:t xml:space="preserve"> Python: analyzing text with the natural language toolkit. </w:t>
+      </w:r>
+      <w:r>
+        <w:rPr>
+          <w:rFonts w:eastAsia="Times New Roman"/>
+          <w:lang w:eastAsia="pt-BR"/>
+        </w:rPr>
+        <w:t xml:space="preserve">" </w:t>
+      </w:r>
+      <w:proofErr w:type="spellStart"/>
+      <w:r>
+        <w:rPr>
+          <w:rFonts w:eastAsia="Times New Roman"/>
+          <w:lang w:eastAsia="pt-BR"/>
+        </w:rPr>
+        <w:t>O'Reilly</w:t>
+      </w:r>
+      <w:proofErr w:type="spellEnd"/>
+      <w:r>
+        <w:rPr>
+          <w:rFonts w:eastAsia="Times New Roman"/>
+          <w:lang w:eastAsia="pt-BR"/>
+        </w:rPr>
+        <w:t xml:space="preserve"> </w:t>
+      </w:r>
+      <w:proofErr w:type="gramStart"/>
+      <w:r>
+        <w:rPr>
+          <w:rFonts w:eastAsia="Times New Roman"/>
+          <w:lang w:eastAsia="pt-BR"/>
+        </w:rPr>
+        <w:t>Media</w:t>
+      </w:r>
+      <w:proofErr w:type="gramEnd"/>
+      <w:r>
+        <w:rPr>
+          <w:rFonts w:eastAsia="Times New Roman"/>
+          <w:lang w:eastAsia="pt-BR"/>
+        </w:rPr>
+        <w:t>, Inc.", 2009.</w:t>
+      </w:r>
     </w:p>
     <w:p>
       <w:pPr>
@@ -14110,41 +14167,9 @@
         <w:jc w:val="left"/>
         <w:rPr>
           <w:rFonts w:eastAsia="Times New Roman"/>
-          <w:lang w:val="en-US" w:eastAsia="pt-BR"/>
-        </w:rPr>
-      </w:pPr>
-      <w:proofErr w:type="spellStart"/>
-      <w:r>
-        <w:rPr>
-          <w:rFonts w:eastAsia="Times New Roman"/>
-          <w:lang w:val="en-US" w:eastAsia="pt-BR"/>
-        </w:rPr>
-        <w:t>Indurkhya</w:t>
-      </w:r>
-      <w:proofErr w:type="spellEnd"/>
-      <w:r>
-        <w:rPr>
-          <w:rFonts w:eastAsia="Times New Roman"/>
-          <w:lang w:val="en-US" w:eastAsia="pt-BR"/>
-        </w:rPr>
-        <w:t xml:space="preserve">, Nitin, and Fred J. </w:t>
-      </w:r>
-      <w:proofErr w:type="spellStart"/>
-      <w:r>
-        <w:rPr>
-          <w:rFonts w:eastAsia="Times New Roman"/>
-          <w:lang w:val="en-US" w:eastAsia="pt-BR"/>
-        </w:rPr>
-        <w:t>Damerau</w:t>
-      </w:r>
-      <w:proofErr w:type="spellEnd"/>
-      <w:r>
-        <w:rPr>
-          <w:rFonts w:eastAsia="Times New Roman"/>
-          <w:lang w:val="en-US" w:eastAsia="pt-BR"/>
-        </w:rPr>
-        <w:t>. Handbook of natural language processing. Chapman and Hall/CRC, 2010.</w:t>
-      </w:r>
+          <w:lang w:eastAsia="pt-BR"/>
+        </w:rPr>
+      </w:pPr>
     </w:p>
     <w:p>
       <w:pPr>
@@ -14152,9 +14177,32 @@
         <w:jc w:val="left"/>
         <w:rPr>
           <w:rFonts w:eastAsia="Times New Roman"/>
-          <w:lang w:val="en-US" w:eastAsia="pt-BR"/>
-        </w:rPr>
-      </w:pPr>
+          <w:lang w:eastAsia="pt-BR"/>
+        </w:rPr>
+      </w:pPr>
+      <w:r>
+        <w:rPr>
+          <w:rFonts w:eastAsia="Times New Roman"/>
+          <w:lang w:eastAsia="pt-BR"/>
+        </w:rPr>
+        <w:t xml:space="preserve">Borges, Luiz Eduardo. Python para desenvolvedores: aborda Python 3.3. </w:t>
+      </w:r>
+      <w:proofErr w:type="spellStart"/>
+      <w:r>
+        <w:rPr>
+          <w:rFonts w:eastAsia="Times New Roman"/>
+          <w:lang w:eastAsia="pt-BR"/>
+        </w:rPr>
+        <w:t>Novatec</w:t>
+      </w:r>
+      <w:proofErr w:type="spellEnd"/>
+      <w:r>
+        <w:rPr>
+          <w:rFonts w:eastAsia="Times New Roman"/>
+          <w:lang w:eastAsia="pt-BR"/>
+        </w:rPr>
+        <w:t xml:space="preserve"> Editora, 2014.</w:t>
+      </w:r>
     </w:p>
     <w:p>
       <w:pPr>
@@ -14162,16 +14210,9 @@
         <w:jc w:val="left"/>
         <w:rPr>
           <w:rFonts w:eastAsia="Times New Roman"/>
-          <w:lang w:val="en-US" w:eastAsia="pt-BR"/>
-        </w:rPr>
-      </w:pPr>
-      <w:r>
-        <w:rPr>
-          <w:rFonts w:eastAsia="Times New Roman"/>
-          <w:lang w:val="en-US" w:eastAsia="pt-BR"/>
-        </w:rPr>
-        <w:t>Robertson, D. W. "A note on the classical origin of" circumstances" in the medieval confessional." Studies in Philology 43.1 (1946): 6-14.</w:t>
-      </w:r>
+          <w:lang w:eastAsia="pt-BR"/>
+        </w:rPr>
+      </w:pPr>
     </w:p>
     <w:p>
       <w:pPr>
@@ -14179,9 +14220,80 @@
         <w:jc w:val="left"/>
         <w:rPr>
           <w:rFonts w:eastAsia="Times New Roman"/>
+          <w:lang w:eastAsia="pt-BR"/>
+        </w:rPr>
+      </w:pPr>
+      <w:r>
+        <w:rPr>
+          <w:rFonts w:eastAsia="Times New Roman"/>
           <w:lang w:val="en-US" w:eastAsia="pt-BR"/>
         </w:rPr>
-      </w:pPr>
+        <w:t xml:space="preserve">Burkhardt, J. M., &amp; </w:t>
+      </w:r>
+      <w:proofErr w:type="spellStart"/>
+      <w:r>
+        <w:rPr>
+          <w:rFonts w:eastAsia="Times New Roman"/>
+          <w:lang w:val="en-US" w:eastAsia="pt-BR"/>
+        </w:rPr>
+        <w:t>Gauvain</w:t>
+      </w:r>
+      <w:proofErr w:type="spellEnd"/>
+      <w:r>
+        <w:rPr>
+          <w:rFonts w:eastAsia="Times New Roman"/>
+          <w:lang w:val="en-US" w:eastAsia="pt-BR"/>
+        </w:rPr>
+        <w:t xml:space="preserve">, M. C. (2013). Comparing the Books to the Movies: A Study of Harry Potter and the Philosopher's Stone. </w:t>
+      </w:r>
+      <w:proofErr w:type="spellStart"/>
+      <w:r>
+        <w:rPr>
+          <w:rFonts w:eastAsia="Times New Roman"/>
+          <w:lang w:eastAsia="pt-BR"/>
+        </w:rPr>
+        <w:t>Children's</w:t>
+      </w:r>
+      <w:proofErr w:type="spellEnd"/>
+      <w:r>
+        <w:rPr>
+          <w:rFonts w:eastAsia="Times New Roman"/>
+          <w:lang w:eastAsia="pt-BR"/>
+        </w:rPr>
+        <w:t xml:space="preserve"> </w:t>
+      </w:r>
+      <w:proofErr w:type="spellStart"/>
+      <w:r>
+        <w:rPr>
+          <w:rFonts w:eastAsia="Times New Roman"/>
+          <w:lang w:eastAsia="pt-BR"/>
+        </w:rPr>
+        <w:t>Literature</w:t>
+      </w:r>
+      <w:proofErr w:type="spellEnd"/>
+      <w:r>
+        <w:rPr>
+          <w:rFonts w:eastAsia="Times New Roman"/>
+          <w:lang w:eastAsia="pt-BR"/>
+        </w:rPr>
+        <w:t xml:space="preserve"> in </w:t>
+      </w:r>
+      <w:proofErr w:type="spellStart"/>
+      <w:r>
+        <w:rPr>
+          <w:rFonts w:eastAsia="Times New Roman"/>
+          <w:lang w:eastAsia="pt-BR"/>
+        </w:rPr>
+        <w:t>Education</w:t>
+      </w:r>
+      <w:proofErr w:type="spellEnd"/>
+      <w:r>
+        <w:rPr>
+          <w:rFonts w:eastAsia="Times New Roman"/>
+          <w:lang w:eastAsia="pt-BR"/>
+        </w:rPr>
+        <w:t>, 44(3), 257-273.</w:t>
+      </w:r>
     </w:p>
     <w:p>
       <w:pPr>
@@ -14192,52 +14304,6 @@
           <w:lang w:eastAsia="pt-BR"/>
         </w:rPr>
       </w:pPr>
-      <w:r>
-        <w:rPr>
-          <w:rFonts w:eastAsia="Times New Roman"/>
-          <w:lang w:val="en-US" w:eastAsia="pt-BR"/>
-        </w:rPr>
-        <w:t xml:space="preserve">Bird, Steven, Ewan Klein, and Edward </w:t>
-      </w:r>
-      <w:proofErr w:type="spellStart"/>
-      <w:r>
-        <w:rPr>
-          <w:rFonts w:eastAsia="Times New Roman"/>
-          <w:lang w:val="en-US" w:eastAsia="pt-BR"/>
-        </w:rPr>
-        <w:t>Loper</w:t>
-      </w:r>
-      <w:proofErr w:type="spellEnd"/>
-      <w:r>
-        <w:rPr>
-          <w:rFonts w:eastAsia="Times New Roman"/>
-          <w:lang w:val="en-US" w:eastAsia="pt-BR"/>
-        </w:rPr>
-        <w:t xml:space="preserve">. Natural language processing with Python: analyzing text with the natural language toolkit. </w:t>
-      </w:r>
-      <w:r>
-        <w:rPr>
-          <w:rFonts w:eastAsia="Times New Roman"/>
-          <w:lang w:eastAsia="pt-BR"/>
-        </w:rPr>
-        <w:t xml:space="preserve">" </w:t>
-      </w:r>
-      <w:proofErr w:type="spellStart"/>
-      <w:r>
-        <w:rPr>
-          <w:rFonts w:eastAsia="Times New Roman"/>
-          <w:lang w:eastAsia="pt-BR"/>
-        </w:rPr>
-        <w:t>O'Reilly</w:t>
-      </w:r>
-      <w:proofErr w:type="spellEnd"/>
-      <w:r>
-        <w:rPr>
-          <w:rFonts w:eastAsia="Times New Roman"/>
-          <w:lang w:eastAsia="pt-BR"/>
-        </w:rPr>
-        <w:t xml:space="preserve"> Media, Inc.", 2009.</w:t>
-      </w:r>
     </w:p>
     <w:p>
       <w:pPr>
@@ -14245,9 +14311,53 @@
         <w:jc w:val="left"/>
         <w:rPr>
           <w:rFonts w:eastAsia="Times New Roman"/>
-          <w:lang w:eastAsia="pt-BR"/>
-        </w:rPr>
-      </w:pPr>
+          <w:lang w:val="en-US" w:eastAsia="pt-BR"/>
+        </w:rPr>
+      </w:pPr>
+      <w:r>
+        <w:rPr>
+          <w:rFonts w:eastAsia="Times New Roman"/>
+          <w:lang w:val="en-US" w:eastAsia="pt-BR"/>
+        </w:rPr>
+        <w:t>C</w:t>
+      </w:r>
+      <w:r>
+        <w:rPr>
+          <w:rFonts w:eastAsia="Times New Roman"/>
+          <w:lang w:val="en-US" w:eastAsia="pt-BR"/>
+        </w:rPr>
+        <w:t>arneiro</w:t>
+      </w:r>
+      <w:r>
+        <w:rPr>
+          <w:rFonts w:eastAsia="Times New Roman"/>
+          <w:lang w:val="en-US" w:eastAsia="pt-BR"/>
+        </w:rPr>
+        <w:t xml:space="preserve">, Tiago et al. Performance analysis of google </w:t>
+      </w:r>
+      <w:proofErr w:type="spellStart"/>
+      <w:r>
+        <w:rPr>
+          <w:rFonts w:eastAsia="Times New Roman"/>
+          <w:lang w:val="en-US" w:eastAsia="pt-BR"/>
+        </w:rPr>
+        <w:t>colaboratory</w:t>
+      </w:r>
+      <w:proofErr w:type="spellEnd"/>
+      <w:r>
+        <w:rPr>
+          <w:rFonts w:eastAsia="Times New Roman"/>
+          <w:lang w:val="en-US" w:eastAsia="pt-BR"/>
+        </w:rPr>
+        <w:t xml:space="preserve"> as a tool for accelerating deep learning applications. </w:t>
+      </w:r>
+      <w:r>
+        <w:rPr>
+          <w:rFonts w:eastAsia="Times New Roman"/>
+          <w:lang w:val="en-US" w:eastAsia="pt-BR"/>
+        </w:rPr>
+        <w:t>IEEE Access, v. 6, p. 61677-61685, 2018.</w:t>
+      </w:r>
     </w:p>
     <w:p>
       <w:pPr>
@@ -14258,86 +14368,6 @@
           <w:lang w:val="en-US" w:eastAsia="pt-BR"/>
         </w:rPr>
       </w:pPr>
-      <w:proofErr w:type="spellStart"/>
-      <w:r>
-        <w:rPr>
-          <w:rFonts w:eastAsia="Times New Roman"/>
-          <w:lang w:val="en-US" w:eastAsia="pt-BR"/>
-        </w:rPr>
-        <w:t>Gazeau</w:t>
-      </w:r>
-      <w:proofErr w:type="spellEnd"/>
-      <w:r>
-        <w:rPr>
-          <w:rFonts w:eastAsia="Times New Roman"/>
-          <w:lang w:val="en-US" w:eastAsia="pt-BR"/>
-        </w:rPr>
-        <w:t xml:space="preserve">, Valentin, and </w:t>
-      </w:r>
-      <w:proofErr w:type="spellStart"/>
-      <w:r>
-        <w:rPr>
-          <w:rFonts w:eastAsia="Times New Roman"/>
-          <w:lang w:val="en-US" w:eastAsia="pt-BR"/>
-        </w:rPr>
-        <w:t>Cihan</w:t>
-      </w:r>
-      <w:proofErr w:type="spellEnd"/>
-      <w:r>
-        <w:rPr>
-          <w:rFonts w:eastAsia="Times New Roman"/>
-          <w:lang w:val="en-US" w:eastAsia="pt-BR"/>
-        </w:rPr>
-        <w:t xml:space="preserve"> </w:t>
-      </w:r>
-      <w:proofErr w:type="spellStart"/>
-      <w:r>
-        <w:rPr>
-          <w:rFonts w:eastAsia="Times New Roman"/>
-          <w:lang w:val="en-US" w:eastAsia="pt-BR"/>
-        </w:rPr>
-        <w:t>Varol</w:t>
-      </w:r>
-      <w:proofErr w:type="spellEnd"/>
-      <w:r>
-        <w:rPr>
-          <w:rFonts w:eastAsia="Times New Roman"/>
-          <w:lang w:val="en-US" w:eastAsia="pt-BR"/>
-        </w:rPr>
-        <w:t xml:space="preserve">. "Automatic spoken language recognition with neural networks." Int. J. Inf. Technol. </w:t>
-      </w:r>
-      <w:proofErr w:type="spellStart"/>
-      <w:r>
-        <w:rPr>
-          <w:rFonts w:eastAsia="Times New Roman"/>
-          <w:lang w:val="en-US" w:eastAsia="pt-BR"/>
-        </w:rPr>
-        <w:t>Comput</w:t>
-      </w:r>
-      <w:proofErr w:type="spellEnd"/>
-      <w:r>
-        <w:rPr>
-          <w:rFonts w:eastAsia="Times New Roman"/>
-          <w:lang w:val="en-US" w:eastAsia="pt-BR"/>
-        </w:rPr>
-        <w:t xml:space="preserve">. </w:t>
-      </w:r>
-      <w:proofErr w:type="gramStart"/>
-      <w:r>
-        <w:rPr>
-          <w:rFonts w:eastAsia="Times New Roman"/>
-          <w:lang w:val="en-US" w:eastAsia="pt-BR"/>
-        </w:rPr>
-        <w:t>Sci.(</w:t>
-      </w:r>
-      <w:proofErr w:type="gramEnd"/>
-      <w:r>
-        <w:rPr>
-          <w:rFonts w:eastAsia="Times New Roman"/>
-          <w:lang w:val="en-US" w:eastAsia="pt-BR"/>
-        </w:rPr>
-        <w:t>IJITCS) 10.8 (2018): 11-17.</w:t>
-      </w:r>
     </w:p>
     <w:p>
       <w:pPr>
@@ -14348,6 +14378,20 @@
           <w:lang w:val="en-US" w:eastAsia="pt-BR"/>
         </w:rPr>
       </w:pPr>
+      <w:r>
+        <w:rPr>
+          <w:rFonts w:eastAsia="Times New Roman"/>
+          <w:lang w:val="en-US" w:eastAsia="pt-BR"/>
+        </w:rPr>
+        <w:t xml:space="preserve">Castro, Sergio M. et al. </w:t>
+      </w:r>
+      <w:r>
+        <w:rPr>
+          <w:rFonts w:eastAsia="Times New Roman"/>
+          <w:lang w:val="en-US" w:eastAsia="pt-BR"/>
+        </w:rPr>
+        <w:t>Automated annotation and classification of BI-RADS assessment from radiology reports. Journal of biomedical informatics, v. 69, p. 177-187, 2017.</w:t>
+      </w:r>
     </w:p>
     <w:p>
       <w:pPr>
@@ -14358,13 +14402,6 @@
           <w:lang w:val="en-US" w:eastAsia="pt-BR"/>
         </w:rPr>
       </w:pPr>
-      <w:r>
-        <w:rPr>
-          <w:rFonts w:eastAsia="Times New Roman"/>
-          <w:lang w:val="en-US" w:eastAsia="pt-BR"/>
-        </w:rPr>
-        <w:t>Wickham, Hadley. "Data analysis." ggplot2. Springer, Cham, 2016. 189-201.</w:t>
-      </w:r>
     </w:p>
     <w:p>
       <w:pPr>
@@ -14375,6 +14412,57 @@
           <w:lang w:val="en-US" w:eastAsia="pt-BR"/>
         </w:rPr>
       </w:pPr>
+      <w:r>
+        <w:rPr>
+          <w:rFonts w:eastAsia="Times New Roman"/>
+          <w:lang w:val="en-US" w:eastAsia="pt-BR"/>
+        </w:rPr>
+        <w:t>C</w:t>
+      </w:r>
+      <w:r>
+        <w:rPr>
+          <w:rFonts w:eastAsia="Times New Roman"/>
+          <w:lang w:val="en-US" w:eastAsia="pt-BR"/>
+        </w:rPr>
+        <w:t>hang</w:t>
+      </w:r>
+      <w:r>
+        <w:rPr>
+          <w:rFonts w:eastAsia="Times New Roman"/>
+          <w:lang w:val="en-US" w:eastAsia="pt-BR"/>
+        </w:rPr>
+        <w:t>, Angel X.; M</w:t>
+      </w:r>
+      <w:r>
+        <w:rPr>
+          <w:rFonts w:eastAsia="Times New Roman"/>
+          <w:lang w:val="en-US" w:eastAsia="pt-BR"/>
+        </w:rPr>
+        <w:t>anning</w:t>
+      </w:r>
+      <w:r>
+        <w:rPr>
+          <w:rFonts w:eastAsia="Times New Roman"/>
+          <w:lang w:val="en-US" w:eastAsia="pt-BR"/>
+        </w:rPr>
+        <w:t xml:space="preserve">, Christopher D. </w:t>
+      </w:r>
+      <w:proofErr w:type="spellStart"/>
+      <w:r>
+        <w:rPr>
+          <w:rFonts w:eastAsia="Times New Roman"/>
+          <w:lang w:val="en-US" w:eastAsia="pt-BR"/>
+        </w:rPr>
+        <w:t>TokensRegex</w:t>
+      </w:r>
+      <w:proofErr w:type="spellEnd"/>
+      <w:r>
+        <w:rPr>
+          <w:rFonts w:eastAsia="Times New Roman"/>
+          <w:lang w:val="en-US" w:eastAsia="pt-BR"/>
+        </w:rPr>
+        <w:t>: Defining cascaded regular expressions over tokens. Stanford University Computer Science Technical Reports. CSTR, v. 2, p. 2014, 2014.</w:t>
+      </w:r>
     </w:p>
     <w:p>
       <w:pPr>
@@ -14385,43 +14473,6 @@
           <w:lang w:val="en-US" w:eastAsia="pt-BR"/>
         </w:rPr>
       </w:pPr>
-      <w:r>
-        <w:rPr>
-          <w:rFonts w:eastAsia="Times New Roman"/>
-          <w:lang w:val="en-US" w:eastAsia="pt-BR"/>
-        </w:rPr>
-        <w:t xml:space="preserve">Yang, </w:t>
-      </w:r>
-      <w:proofErr w:type="spellStart"/>
-      <w:r>
-        <w:rPr>
-          <w:rFonts w:eastAsia="Times New Roman"/>
-          <w:lang w:val="en-US" w:eastAsia="pt-BR"/>
-        </w:rPr>
-        <w:t>Jin</w:t>
-      </w:r>
-      <w:proofErr w:type="spellEnd"/>
-      <w:r>
-        <w:rPr>
-          <w:rFonts w:eastAsia="Times New Roman"/>
-          <w:lang w:val="en-US" w:eastAsia="pt-BR"/>
-        </w:rPr>
-        <w:t>, et al. "Brief introduction of medical database and data mining technology in big data era." Journal of Evidence</w:t>
-      </w:r>
-      <w:r>
-        <w:rPr>
-          <w:rFonts w:ascii="Cambria Math" w:eastAsia="Times New Roman" w:hAnsi="Cambria Math" w:cs="Cambria Math"/>
-          <w:lang w:val="en-US" w:eastAsia="pt-BR"/>
-        </w:rPr>
-        <w:t>‐</w:t>
-      </w:r>
-      <w:r>
-        <w:rPr>
-          <w:rFonts w:eastAsia="Times New Roman"/>
-          <w:lang w:val="en-US" w:eastAsia="pt-BR"/>
-        </w:rPr>
-        <w:t>Based Medicine 13.1 (2020): 57-69.</w:t>
-      </w:r>
     </w:p>
     <w:p>
       <w:pPr>
@@ -14432,6 +14483,29 @@
           <w:lang w:val="en-US" w:eastAsia="pt-BR"/>
         </w:rPr>
       </w:pPr>
+      <w:proofErr w:type="spellStart"/>
+      <w:r>
+        <w:rPr>
+          <w:rFonts w:eastAsia="Times New Roman"/>
+          <w:lang w:val="en-US" w:eastAsia="pt-BR"/>
+        </w:rPr>
+        <w:t>C</w:t>
+      </w:r>
+      <w:r>
+        <w:rPr>
+          <w:rFonts w:eastAsia="Times New Roman"/>
+          <w:lang w:val="en-US" w:eastAsia="pt-BR"/>
+        </w:rPr>
+        <w:t>harniak</w:t>
+      </w:r>
+      <w:proofErr w:type="spellEnd"/>
+      <w:r>
+        <w:rPr>
+          <w:rFonts w:eastAsia="Times New Roman"/>
+          <w:lang w:val="en-US" w:eastAsia="pt-BR"/>
+        </w:rPr>
+        <w:t>, Eugene. Statistical parsing with a context-free grammar and word statistics. AAAI/IAAI, v. 2005, n. 598-603, p. 18, 1997.</w:t>
+      </w:r>
     </w:p>
     <w:p>
       <w:pPr>
@@ -14442,20 +14516,6 @@
           <w:lang w:val="en-US" w:eastAsia="pt-BR"/>
         </w:rPr>
       </w:pPr>
-      <w:r>
-        <w:rPr>
-          <w:rFonts w:eastAsia="Times New Roman"/>
-          <w:lang w:val="en-US" w:eastAsia="pt-BR"/>
-        </w:rPr>
-        <w:t xml:space="preserve">Dale, Robert; MOISL, Hermann; SOMERS, Harold (Ed.). Handbook of natural language processing. </w:t>
-      </w:r>
-      <w:r>
-        <w:rPr>
-          <w:rFonts w:eastAsia="Times New Roman"/>
-          <w:lang w:val="en-US" w:eastAsia="pt-BR"/>
-        </w:rPr>
-        <w:t>CRC press, 2000.</w:t>
-      </w:r>
     </w:p>
     <w:p>
       <w:pPr>
@@ -14466,6 +14526,27 @@
           <w:lang w:val="en-US" w:eastAsia="pt-BR"/>
         </w:rPr>
       </w:pPr>
+      <w:r>
+        <w:rPr>
+          <w:rFonts w:eastAsia="Times New Roman"/>
+          <w:lang w:val="en-US" w:eastAsia="pt-BR"/>
+        </w:rPr>
+        <w:t>C</w:t>
+      </w:r>
+      <w:r>
+        <w:rPr>
+          <w:rFonts w:eastAsia="Times New Roman"/>
+          <w:lang w:val="en-US" w:eastAsia="pt-BR"/>
+        </w:rPr>
+        <w:t>homsky</w:t>
+      </w:r>
+      <w:r>
+        <w:rPr>
+          <w:rFonts w:eastAsia="Times New Roman"/>
+          <w:lang w:val="en-US" w:eastAsia="pt-BR"/>
+        </w:rPr>
+        <w:t>, Noam. Syntactic structures. In: Syntactic Structures. De Gruyter Mouton, 2009.</w:t>
+      </w:r>
     </w:p>
     <w:p>
       <w:pPr>
@@ -14476,30 +14557,6 @@
           <w:lang w:val="en-US" w:eastAsia="pt-BR"/>
         </w:rPr>
       </w:pPr>
-      <w:proofErr w:type="spellStart"/>
-      <w:r>
-        <w:rPr>
-          <w:rFonts w:eastAsia="Times New Roman"/>
-          <w:lang w:val="en-US" w:eastAsia="pt-BR"/>
-        </w:rPr>
-        <w:lastRenderedPageBreak/>
-        <w:t>P</w:t>
-      </w:r>
-      <w:r>
-        <w:rPr>
-          <w:rFonts w:eastAsia="Times New Roman"/>
-          <w:lang w:val="en-US" w:eastAsia="pt-BR"/>
-        </w:rPr>
-        <w:t>edregosa</w:t>
-      </w:r>
-      <w:proofErr w:type="spellEnd"/>
-      <w:r>
-        <w:rPr>
-          <w:rFonts w:eastAsia="Times New Roman"/>
-          <w:lang w:val="en-US" w:eastAsia="pt-BR"/>
-        </w:rPr>
-        <w:t>, Fabian et al. Scikit-learn: Machine learning in Python. the Journal of machine Learning research, v. 12, p. 2825-2830, 2011.</w:t>
-      </w:r>
     </w:p>
     <w:p>
       <w:pPr>
@@ -14510,6 +14567,20 @@
           <w:lang w:val="en-US" w:eastAsia="pt-BR"/>
         </w:rPr>
       </w:pPr>
+      <w:r>
+        <w:rPr>
+          <w:rFonts w:eastAsia="Times New Roman"/>
+          <w:lang w:val="en-US" w:eastAsia="pt-BR"/>
+        </w:rPr>
+        <w:t xml:space="preserve">Dale, Robert; MOISL, Hermann; SOMERS, Harold (Ed.). Handbook of natural language processing. </w:t>
+      </w:r>
+      <w:r>
+        <w:rPr>
+          <w:rFonts w:eastAsia="Times New Roman"/>
+          <w:lang w:val="en-US" w:eastAsia="pt-BR"/>
+        </w:rPr>
+        <w:t>CRC press, 2000.</w:t>
+      </w:r>
     </w:p>
     <w:p>
       <w:pPr>
@@ -14520,41 +14591,6 @@
           <w:lang w:val="en-US" w:eastAsia="pt-BR"/>
         </w:rPr>
       </w:pPr>
-      <w:r>
-        <w:rPr>
-          <w:rFonts w:eastAsia="Times New Roman"/>
-          <w:lang w:val="en-US" w:eastAsia="pt-BR"/>
-        </w:rPr>
-        <w:t>M</w:t>
-      </w:r>
-      <w:r>
-        <w:rPr>
-          <w:rFonts w:eastAsia="Times New Roman"/>
-          <w:lang w:val="en-US" w:eastAsia="pt-BR"/>
-        </w:rPr>
-        <w:t>c</w:t>
-      </w:r>
-      <w:r>
-        <w:rPr>
-          <w:rFonts w:eastAsia="Times New Roman"/>
-          <w:lang w:val="en-US" w:eastAsia="pt-BR"/>
-        </w:rPr>
-        <w:t>K</w:t>
-      </w:r>
-      <w:r>
-        <w:rPr>
-          <w:rFonts w:eastAsia="Times New Roman"/>
-          <w:lang w:val="en-US" w:eastAsia="pt-BR"/>
-        </w:rPr>
-        <w:t>inney</w:t>
-      </w:r>
-      <w:r>
-        <w:rPr>
-          <w:rFonts w:eastAsia="Times New Roman"/>
-          <w:lang w:val="en-US" w:eastAsia="pt-BR"/>
-        </w:rPr>
-        <w:t>, Wes et al. Data structures for statistical computing in python. In: Proceedings of the 9th Python in Science Conference. 2010. p. 51-56.</w:t>
-      </w:r>
     </w:p>
     <w:p>
       <w:pPr>
@@ -14565,6 +14601,13 @@
           <w:lang w:val="en-US" w:eastAsia="pt-BR"/>
         </w:rPr>
       </w:pPr>
+      <w:r>
+        <w:rPr>
+          <w:rFonts w:eastAsia="Times New Roman"/>
+          <w:lang w:val="en-US" w:eastAsia="pt-BR"/>
+        </w:rPr>
+        <w:t>Desmond, John, and Peter Hawkes. Adaptation: Studying film and literature. McGraw-Hill Humanities Social, 2006.</w:t>
+      </w:r>
     </w:p>
     <w:p>
       <w:pPr>
@@ -14575,29 +14618,6 @@
           <w:lang w:val="en-US" w:eastAsia="pt-BR"/>
         </w:rPr>
       </w:pPr>
-      <w:proofErr w:type="spellStart"/>
-      <w:r>
-        <w:rPr>
-          <w:rFonts w:eastAsia="Times New Roman"/>
-          <w:lang w:val="en-US" w:eastAsia="pt-BR"/>
-        </w:rPr>
-        <w:t>G</w:t>
-      </w:r>
-      <w:r>
-        <w:rPr>
-          <w:rFonts w:eastAsia="Times New Roman"/>
-          <w:lang w:val="en-US" w:eastAsia="pt-BR"/>
-        </w:rPr>
-        <w:t>unawan</w:t>
-      </w:r>
-      <w:proofErr w:type="spellEnd"/>
-      <w:r>
-        <w:rPr>
-          <w:rFonts w:eastAsia="Times New Roman"/>
-          <w:lang w:val="en-US" w:eastAsia="pt-BR"/>
-        </w:rPr>
-        <w:t>, Teddy Surya et al. Development of video-based emotion recognition using deep learning with Google Colab. TELKOMNIKA (Telecommunication Computing Electronics and Control), v. 18, n. 5, p. 2463-2471, 2020.</w:t>
-      </w:r>
     </w:p>
     <w:p>
       <w:pPr>
@@ -14608,6 +14628,43 @@
           <w:lang w:val="en-US" w:eastAsia="pt-BR"/>
         </w:rPr>
       </w:pPr>
+      <w:r>
+        <w:rPr>
+          <w:rFonts w:eastAsia="Times New Roman"/>
+          <w:lang w:val="en-US" w:eastAsia="pt-BR"/>
+        </w:rPr>
+        <w:t>F</w:t>
+      </w:r>
+      <w:r>
+        <w:rPr>
+          <w:rFonts w:eastAsia="Times New Roman"/>
+          <w:lang w:val="en-US" w:eastAsia="pt-BR"/>
+        </w:rPr>
+        <w:t>elsen,</w:t>
+      </w:r>
+      <w:r>
+        <w:rPr>
+          <w:rFonts w:eastAsia="Times New Roman"/>
+          <w:lang w:val="en-US" w:eastAsia="pt-BR"/>
+        </w:rPr>
+        <w:t xml:space="preserve"> Dieter et al. Semantic web application areas. In: NLDB Workshop. </w:t>
+      </w:r>
+      <w:proofErr w:type="spellStart"/>
+      <w:r>
+        <w:rPr>
+          <w:rFonts w:eastAsia="Times New Roman"/>
+          <w:lang w:val="en-US" w:eastAsia="pt-BR"/>
+        </w:rPr>
+        <w:t>sn</w:t>
+      </w:r>
+      <w:proofErr w:type="spellEnd"/>
+      <w:r>
+        <w:rPr>
+          <w:rFonts w:eastAsia="Times New Roman"/>
+          <w:lang w:val="en-US" w:eastAsia="pt-BR"/>
+        </w:rPr>
+        <w:t>, 2002.</w:t>
+      </w:r>
     </w:p>
     <w:p>
       <w:pPr>
@@ -14618,50 +14675,6 @@
           <w:lang w:val="en-US" w:eastAsia="pt-BR"/>
         </w:rPr>
       </w:pPr>
-      <w:r>
-        <w:rPr>
-          <w:rFonts w:eastAsia="Times New Roman"/>
-          <w:lang w:val="en-US" w:eastAsia="pt-BR"/>
-        </w:rPr>
-        <w:t>C</w:t>
-      </w:r>
-      <w:r>
-        <w:rPr>
-          <w:rFonts w:eastAsia="Times New Roman"/>
-          <w:lang w:val="en-US" w:eastAsia="pt-BR"/>
-        </w:rPr>
-        <w:t>arneiro</w:t>
-      </w:r>
-      <w:r>
-        <w:rPr>
-          <w:rFonts w:eastAsia="Times New Roman"/>
-          <w:lang w:val="en-US" w:eastAsia="pt-BR"/>
-        </w:rPr>
-        <w:t xml:space="preserve">, Tiago et al. Performance analysis of google </w:t>
-      </w:r>
-      <w:proofErr w:type="spellStart"/>
-      <w:r>
-        <w:rPr>
-          <w:rFonts w:eastAsia="Times New Roman"/>
-          <w:lang w:val="en-US" w:eastAsia="pt-BR"/>
-        </w:rPr>
-        <w:t>colaboratory</w:t>
-      </w:r>
-      <w:proofErr w:type="spellEnd"/>
-      <w:r>
-        <w:rPr>
-          <w:rFonts w:eastAsia="Times New Roman"/>
-          <w:lang w:val="en-US" w:eastAsia="pt-BR"/>
-        </w:rPr>
-        <w:t xml:space="preserve"> as a tool for accelerating deep learning applications. </w:t>
-      </w:r>
-      <w:r>
-        <w:rPr>
-          <w:rFonts w:eastAsia="Times New Roman"/>
-          <w:lang w:val="en-US" w:eastAsia="pt-BR"/>
-        </w:rPr>
-        <w:t>IEEE Access, v. 6, p. 61677-61685, 2018.</w:t>
-      </w:r>
     </w:p>
     <w:p>
       <w:pPr>
@@ -14672,6 +14685,86 @@
           <w:lang w:val="en-US" w:eastAsia="pt-BR"/>
         </w:rPr>
       </w:pPr>
+      <w:proofErr w:type="spellStart"/>
+      <w:r>
+        <w:rPr>
+          <w:rFonts w:eastAsia="Times New Roman"/>
+          <w:lang w:val="en-US" w:eastAsia="pt-BR"/>
+        </w:rPr>
+        <w:t>Gazeau</w:t>
+      </w:r>
+      <w:proofErr w:type="spellEnd"/>
+      <w:r>
+        <w:rPr>
+          <w:rFonts w:eastAsia="Times New Roman"/>
+          <w:lang w:val="en-US" w:eastAsia="pt-BR"/>
+        </w:rPr>
+        <w:t xml:space="preserve">, Valentin, and </w:t>
+      </w:r>
+      <w:proofErr w:type="spellStart"/>
+      <w:r>
+        <w:rPr>
+          <w:rFonts w:eastAsia="Times New Roman"/>
+          <w:lang w:val="en-US" w:eastAsia="pt-BR"/>
+        </w:rPr>
+        <w:t>Cihan</w:t>
+      </w:r>
+      <w:proofErr w:type="spellEnd"/>
+      <w:r>
+        <w:rPr>
+          <w:rFonts w:eastAsia="Times New Roman"/>
+          <w:lang w:val="en-US" w:eastAsia="pt-BR"/>
+        </w:rPr>
+        <w:t xml:space="preserve"> </w:t>
+      </w:r>
+      <w:proofErr w:type="spellStart"/>
+      <w:r>
+        <w:rPr>
+          <w:rFonts w:eastAsia="Times New Roman"/>
+          <w:lang w:val="en-US" w:eastAsia="pt-BR"/>
+        </w:rPr>
+        <w:t>Varol</w:t>
+      </w:r>
+      <w:proofErr w:type="spellEnd"/>
+      <w:r>
+        <w:rPr>
+          <w:rFonts w:eastAsia="Times New Roman"/>
+          <w:lang w:val="en-US" w:eastAsia="pt-BR"/>
+        </w:rPr>
+        <w:t xml:space="preserve">. "Automatic spoken language recognition with neural networks." Int. J. Inf. Technol. </w:t>
+      </w:r>
+      <w:proofErr w:type="spellStart"/>
+      <w:r>
+        <w:rPr>
+          <w:rFonts w:eastAsia="Times New Roman"/>
+          <w:lang w:val="en-US" w:eastAsia="pt-BR"/>
+        </w:rPr>
+        <w:t>Comput</w:t>
+      </w:r>
+      <w:proofErr w:type="spellEnd"/>
+      <w:r>
+        <w:rPr>
+          <w:rFonts w:eastAsia="Times New Roman"/>
+          <w:lang w:val="en-US" w:eastAsia="pt-BR"/>
+        </w:rPr>
+        <w:t xml:space="preserve">. </w:t>
+      </w:r>
+      <w:proofErr w:type="gramStart"/>
+      <w:r>
+        <w:rPr>
+          <w:rFonts w:eastAsia="Times New Roman"/>
+          <w:lang w:val="en-US" w:eastAsia="pt-BR"/>
+        </w:rPr>
+        <w:t>Sci.(</w:t>
+      </w:r>
+      <w:proofErr w:type="gramEnd"/>
+      <w:r>
+        <w:rPr>
+          <w:rFonts w:eastAsia="Times New Roman"/>
+          <w:lang w:val="en-US" w:eastAsia="pt-BR"/>
+        </w:rPr>
+        <w:t>IJITCS) 10.8 (2018): 11-17.</w:t>
+      </w:r>
     </w:p>
     <w:p>
       <w:pPr>
@@ -14682,34 +14775,6 @@
           <w:lang w:val="en-US" w:eastAsia="pt-BR"/>
         </w:rPr>
       </w:pPr>
-      <w:r>
-        <w:rPr>
-          <w:rFonts w:eastAsia="Times New Roman"/>
-          <w:lang w:val="en-US" w:eastAsia="pt-BR"/>
-        </w:rPr>
-        <w:t>C</w:t>
-      </w:r>
-      <w:r>
-        <w:rPr>
-          <w:rFonts w:eastAsia="Times New Roman"/>
-          <w:lang w:val="en-US" w:eastAsia="pt-BR"/>
-        </w:rPr>
-        <w:t>astro</w:t>
-      </w:r>
-      <w:r>
-        <w:rPr>
-          <w:rFonts w:eastAsia="Times New Roman"/>
-          <w:lang w:val="en-US" w:eastAsia="pt-BR"/>
-        </w:rPr>
-        <w:t xml:space="preserve">, Sergio M. et al. </w:t>
-      </w:r>
-      <w:r>
-        <w:rPr>
-          <w:rFonts w:eastAsia="Times New Roman"/>
-          <w:lang w:val="en-US" w:eastAsia="pt-BR"/>
-        </w:rPr>
-        <w:t>Automated annotation and classification of BI-RADS assessment from radiology reports. Journal of biomedical informatics, v. 69, p. 177-187, 2017.</w:t>
-      </w:r>
     </w:p>
     <w:p>
       <w:pPr>
@@ -14720,6 +14785,27 @@
           <w:lang w:val="en-US" w:eastAsia="pt-BR"/>
         </w:rPr>
       </w:pPr>
+      <w:r>
+        <w:rPr>
+          <w:rFonts w:eastAsia="Times New Roman"/>
+          <w:lang w:val="en-US" w:eastAsia="pt-BR"/>
+        </w:rPr>
+        <w:t>G</w:t>
+      </w:r>
+      <w:r>
+        <w:rPr>
+          <w:rFonts w:eastAsia="Times New Roman"/>
+          <w:lang w:val="en-US" w:eastAsia="pt-BR"/>
+        </w:rPr>
+        <w:t>oddard</w:t>
+      </w:r>
+      <w:r>
+        <w:rPr>
+          <w:rFonts w:eastAsia="Times New Roman"/>
+          <w:lang w:val="en-US" w:eastAsia="pt-BR"/>
+        </w:rPr>
+        <w:t>, Cliff. Semantic analysis: A practical introduction. Oxford University Press, 2011.</w:t>
+      </w:r>
     </w:p>
     <w:p>
       <w:pPr>
@@ -14730,29 +14816,6 @@
           <w:lang w:val="en-US" w:eastAsia="pt-BR"/>
         </w:rPr>
       </w:pPr>
-      <w:proofErr w:type="spellStart"/>
-      <w:r>
-        <w:rPr>
-          <w:rFonts w:eastAsia="Times New Roman"/>
-          <w:lang w:val="en-US" w:eastAsia="pt-BR"/>
-        </w:rPr>
-        <w:t>J</w:t>
-      </w:r>
-      <w:r>
-        <w:rPr>
-          <w:rFonts w:eastAsia="Times New Roman"/>
-          <w:lang w:val="en-US" w:eastAsia="pt-BR"/>
-        </w:rPr>
-        <w:t>urafsky</w:t>
-      </w:r>
-      <w:proofErr w:type="spellEnd"/>
-      <w:r>
-        <w:rPr>
-          <w:rFonts w:eastAsia="Times New Roman"/>
-          <w:lang w:val="en-US" w:eastAsia="pt-BR"/>
-        </w:rPr>
-        <w:t>, Dan. Speech &amp; language processing. Pearson Education India, 2000.</w:t>
-      </w:r>
     </w:p>
     <w:p>
       <w:pPr>
@@ -14763,6 +14826,45 @@
           <w:lang w:val="en-US" w:eastAsia="pt-BR"/>
         </w:rPr>
       </w:pPr>
+      <w:proofErr w:type="spellStart"/>
+      <w:r>
+        <w:rPr>
+          <w:rFonts w:eastAsia="Times New Roman"/>
+          <w:lang w:val="en-US" w:eastAsia="pt-BR"/>
+        </w:rPr>
+        <w:t>G</w:t>
+      </w:r>
+      <w:r>
+        <w:rPr>
+          <w:rFonts w:eastAsia="Times New Roman"/>
+          <w:lang w:val="en-US" w:eastAsia="pt-BR"/>
+        </w:rPr>
+        <w:t>unawan</w:t>
+      </w:r>
+      <w:proofErr w:type="spellEnd"/>
+      <w:r>
+        <w:rPr>
+          <w:rFonts w:eastAsia="Times New Roman"/>
+          <w:lang w:val="en-US" w:eastAsia="pt-BR"/>
+        </w:rPr>
+        <w:t xml:space="preserve">, Teddy Surya et al. Development of video-based emotion recognition using deep learning with Google </w:t>
+      </w:r>
+      <w:proofErr w:type="spellStart"/>
+      <w:r>
+        <w:rPr>
+          <w:rFonts w:eastAsia="Times New Roman"/>
+          <w:lang w:val="en-US" w:eastAsia="pt-BR"/>
+        </w:rPr>
+        <w:t>Colab</w:t>
+      </w:r>
+      <w:proofErr w:type="spellEnd"/>
+      <w:r>
+        <w:rPr>
+          <w:rFonts w:eastAsia="Times New Roman"/>
+          <w:lang w:val="en-US" w:eastAsia="pt-BR"/>
+        </w:rPr>
+        <w:t>. TELKOMNIKA (Telecommunication Computing Electronics and Control), v. 18, n. 5, p. 2463-2471, 2020.</w:t>
+      </w:r>
     </w:p>
     <w:p>
       <w:pPr>
@@ -14773,29 +14875,6 @@
           <w:lang w:val="en-US" w:eastAsia="pt-BR"/>
         </w:rPr>
       </w:pPr>
-      <w:proofErr w:type="spellStart"/>
-      <w:r>
-        <w:rPr>
-          <w:rFonts w:eastAsia="Times New Roman"/>
-          <w:lang w:val="en-US" w:eastAsia="pt-BR"/>
-        </w:rPr>
-        <w:t>J</w:t>
-      </w:r>
-      <w:r>
-        <w:rPr>
-          <w:rFonts w:eastAsia="Times New Roman"/>
-          <w:lang w:val="en-US" w:eastAsia="pt-BR"/>
-        </w:rPr>
-        <w:t>urafsky</w:t>
-      </w:r>
-      <w:proofErr w:type="spellEnd"/>
-      <w:r>
-        <w:rPr>
-          <w:rFonts w:eastAsia="Times New Roman"/>
-          <w:lang w:val="en-US" w:eastAsia="pt-BR"/>
-        </w:rPr>
-        <w:t>, Daniel; MARTIN, James H. An introduction to natural language processing, computational linguistics, and speech recognition. 2000.</w:t>
-      </w:r>
     </w:p>
     <w:p>
       <w:pPr>
@@ -14806,6 +14885,38 @@
           <w:lang w:val="en-US" w:eastAsia="pt-BR"/>
         </w:rPr>
       </w:pPr>
+      <w:proofErr w:type="spellStart"/>
+      <w:r>
+        <w:rPr>
+          <w:rFonts w:eastAsia="Times New Roman"/>
+          <w:lang w:val="en-US" w:eastAsia="pt-BR"/>
+        </w:rPr>
+        <w:t>Indurkhya</w:t>
+      </w:r>
+      <w:proofErr w:type="spellEnd"/>
+      <w:r>
+        <w:rPr>
+          <w:rFonts w:eastAsia="Times New Roman"/>
+          <w:lang w:val="en-US" w:eastAsia="pt-BR"/>
+        </w:rPr>
+        <w:t xml:space="preserve">, Nitin, and Fred J. </w:t>
+      </w:r>
+      <w:proofErr w:type="spellStart"/>
+      <w:r>
+        <w:rPr>
+          <w:rFonts w:eastAsia="Times New Roman"/>
+          <w:lang w:val="en-US" w:eastAsia="pt-BR"/>
+        </w:rPr>
+        <w:t>Damerau</w:t>
+      </w:r>
+      <w:proofErr w:type="spellEnd"/>
+      <w:r>
+        <w:rPr>
+          <w:rFonts w:eastAsia="Times New Roman"/>
+          <w:lang w:val="en-US" w:eastAsia="pt-BR"/>
+        </w:rPr>
+        <w:t>. Handbook of natural language processing. Chapman and Hall/CRC, 2010.</w:t>
+      </w:r>
     </w:p>
     <w:p>
       <w:pPr>
@@ -14816,45 +14927,6 @@
           <w:lang w:val="en-US" w:eastAsia="pt-BR"/>
         </w:rPr>
       </w:pPr>
-      <w:proofErr w:type="spellStart"/>
-      <w:r>
-        <w:rPr>
-          <w:rFonts w:eastAsia="Times New Roman"/>
-          <w:lang w:val="en-US" w:eastAsia="pt-BR"/>
-        </w:rPr>
-        <w:t>K</w:t>
-      </w:r>
-      <w:r>
-        <w:rPr>
-          <w:rFonts w:eastAsia="Times New Roman"/>
-          <w:lang w:val="en-US" w:eastAsia="pt-BR"/>
-        </w:rPr>
-        <w:t>ilgarriff</w:t>
-      </w:r>
-      <w:proofErr w:type="spellEnd"/>
-      <w:r>
-        <w:rPr>
-          <w:rFonts w:eastAsia="Times New Roman"/>
-          <w:lang w:val="en-US" w:eastAsia="pt-BR"/>
-        </w:rPr>
-        <w:t xml:space="preserve">, Adam; </w:t>
-      </w:r>
-      <w:proofErr w:type="spellStart"/>
-      <w:r>
-        <w:rPr>
-          <w:rFonts w:eastAsia="Times New Roman"/>
-          <w:lang w:val="en-US" w:eastAsia="pt-BR"/>
-        </w:rPr>
-        <w:t>Grefenstette</w:t>
-      </w:r>
-      <w:proofErr w:type="spellEnd"/>
-      <w:r>
-        <w:rPr>
-          <w:rFonts w:eastAsia="Times New Roman"/>
-          <w:lang w:val="en-US" w:eastAsia="pt-BR"/>
-        </w:rPr>
-        <w:t>, Gregory. Introduction to the special issue on the web as corpus. Computational linguistics, v. 29, n. 3, p. 333-347, 2003.</w:t>
-      </w:r>
     </w:p>
     <w:p>
       <w:pPr>
@@ -14865,6 +14937,50 @@
           <w:lang w:val="en-US" w:eastAsia="pt-BR"/>
         </w:rPr>
       </w:pPr>
+      <w:r>
+        <w:rPr>
+          <w:rFonts w:eastAsia="Times New Roman"/>
+          <w:lang w:val="en-US" w:eastAsia="pt-BR"/>
+        </w:rPr>
+        <w:t>J</w:t>
+      </w:r>
+      <w:r>
+        <w:rPr>
+          <w:rFonts w:eastAsia="Times New Roman"/>
+          <w:lang w:val="en-US" w:eastAsia="pt-BR"/>
+        </w:rPr>
+        <w:t>iang</w:t>
+      </w:r>
+      <w:r>
+        <w:rPr>
+          <w:rFonts w:eastAsia="Times New Roman"/>
+          <w:lang w:val="en-US" w:eastAsia="pt-BR"/>
+        </w:rPr>
+        <w:t xml:space="preserve">, </w:t>
+      </w:r>
+      <w:proofErr w:type="spellStart"/>
+      <w:r>
+        <w:rPr>
+          <w:rFonts w:eastAsia="Times New Roman"/>
+          <w:lang w:val="en-US" w:eastAsia="pt-BR"/>
+        </w:rPr>
+        <w:t>Zhipeng</w:t>
+      </w:r>
+      <w:proofErr w:type="spellEnd"/>
+      <w:r>
+        <w:rPr>
+          <w:rFonts w:eastAsia="Times New Roman"/>
+          <w:lang w:val="en-US" w:eastAsia="pt-BR"/>
+        </w:rPr>
+        <w:t xml:space="preserve"> et al. De-identification of medical records using conditional random fields and long short-term memory networks. </w:t>
+      </w:r>
+      <w:r>
+        <w:rPr>
+          <w:rFonts w:eastAsia="Times New Roman"/>
+          <w:lang w:val="en-US" w:eastAsia="pt-BR"/>
+        </w:rPr>
+        <w:t>Journal of biomedical informatics, v. 75, p. S43-S53, 2017.</w:t>
+      </w:r>
     </w:p>
     <w:p>
       <w:pPr>
@@ -14875,57 +14991,6 @@
           <w:lang w:val="en-US" w:eastAsia="pt-BR"/>
         </w:rPr>
       </w:pPr>
-      <w:r>
-        <w:rPr>
-          <w:rFonts w:eastAsia="Times New Roman"/>
-          <w:lang w:val="en-US" w:eastAsia="pt-BR"/>
-        </w:rPr>
-        <w:t>C</w:t>
-      </w:r>
-      <w:r>
-        <w:rPr>
-          <w:rFonts w:eastAsia="Times New Roman"/>
-          <w:lang w:val="en-US" w:eastAsia="pt-BR"/>
-        </w:rPr>
-        <w:t>hang</w:t>
-      </w:r>
-      <w:r>
-        <w:rPr>
-          <w:rFonts w:eastAsia="Times New Roman"/>
-          <w:lang w:val="en-US" w:eastAsia="pt-BR"/>
-        </w:rPr>
-        <w:t>, Angel X.; M</w:t>
-      </w:r>
-      <w:r>
-        <w:rPr>
-          <w:rFonts w:eastAsia="Times New Roman"/>
-          <w:lang w:val="en-US" w:eastAsia="pt-BR"/>
-        </w:rPr>
-        <w:t>anning</w:t>
-      </w:r>
-      <w:r>
-        <w:rPr>
-          <w:rFonts w:eastAsia="Times New Roman"/>
-          <w:lang w:val="en-US" w:eastAsia="pt-BR"/>
-        </w:rPr>
-        <w:t xml:space="preserve">, Christopher D. </w:t>
-      </w:r>
-      <w:proofErr w:type="spellStart"/>
-      <w:r>
-        <w:rPr>
-          <w:rFonts w:eastAsia="Times New Roman"/>
-          <w:lang w:val="en-US" w:eastAsia="pt-BR"/>
-        </w:rPr>
-        <w:t>TokensRegex</w:t>
-      </w:r>
-      <w:proofErr w:type="spellEnd"/>
-      <w:r>
-        <w:rPr>
-          <w:rFonts w:eastAsia="Times New Roman"/>
-          <w:lang w:val="en-US" w:eastAsia="pt-BR"/>
-        </w:rPr>
-        <w:t>: Defining cascaded regular expressions over tokens. Stanford University Computer Science Technical Reports. CSTR, v. 2, p. 2014, 2014.</w:t>
-      </w:r>
     </w:p>
     <w:p>
       <w:pPr>
@@ -14936,6 +15001,29 @@
           <w:lang w:val="en-US" w:eastAsia="pt-BR"/>
         </w:rPr>
       </w:pPr>
+      <w:proofErr w:type="spellStart"/>
+      <w:r>
+        <w:rPr>
+          <w:rFonts w:eastAsia="Times New Roman"/>
+          <w:lang w:val="en-US" w:eastAsia="pt-BR"/>
+        </w:rPr>
+        <w:t>J</w:t>
+      </w:r>
+      <w:r>
+        <w:rPr>
+          <w:rFonts w:eastAsia="Times New Roman"/>
+          <w:lang w:val="en-US" w:eastAsia="pt-BR"/>
+        </w:rPr>
+        <w:t>urafsky</w:t>
+      </w:r>
+      <w:proofErr w:type="spellEnd"/>
+      <w:r>
+        <w:rPr>
+          <w:rFonts w:eastAsia="Times New Roman"/>
+          <w:lang w:val="en-US" w:eastAsia="pt-BR"/>
+        </w:rPr>
+        <w:t>, Dan. Speech &amp; language processing. Pearson Education India, 2000.</w:t>
+      </w:r>
     </w:p>
     <w:p>
       <w:pPr>
@@ -14946,50 +15034,6 @@
           <w:lang w:val="en-US" w:eastAsia="pt-BR"/>
         </w:rPr>
       </w:pPr>
-      <w:r>
-        <w:rPr>
-          <w:rFonts w:eastAsia="Times New Roman"/>
-          <w:lang w:val="en-US" w:eastAsia="pt-BR"/>
-        </w:rPr>
-        <w:t>J</w:t>
-      </w:r>
-      <w:r>
-        <w:rPr>
-          <w:rFonts w:eastAsia="Times New Roman"/>
-          <w:lang w:val="en-US" w:eastAsia="pt-BR"/>
-        </w:rPr>
-        <w:t>iang</w:t>
-      </w:r>
-      <w:r>
-        <w:rPr>
-          <w:rFonts w:eastAsia="Times New Roman"/>
-          <w:lang w:val="en-US" w:eastAsia="pt-BR"/>
-        </w:rPr>
-        <w:t xml:space="preserve">, </w:t>
-      </w:r>
-      <w:proofErr w:type="spellStart"/>
-      <w:r>
-        <w:rPr>
-          <w:rFonts w:eastAsia="Times New Roman"/>
-          <w:lang w:val="en-US" w:eastAsia="pt-BR"/>
-        </w:rPr>
-        <w:t>Zhipeng</w:t>
-      </w:r>
-      <w:proofErr w:type="spellEnd"/>
-      <w:r>
-        <w:rPr>
-          <w:rFonts w:eastAsia="Times New Roman"/>
-          <w:lang w:val="en-US" w:eastAsia="pt-BR"/>
-        </w:rPr>
-        <w:t xml:space="preserve"> et al. De-identification of medical records using conditional random fields and long short-term memory networks. </w:t>
-      </w:r>
-      <w:r>
-        <w:rPr>
-          <w:rFonts w:eastAsia="Times New Roman"/>
-          <w:lang w:val="en-US" w:eastAsia="pt-BR"/>
-        </w:rPr>
-        <w:t>Journal of biomedical informatics, v. 75, p. S43-S53, 2017.</w:t>
-      </w:r>
     </w:p>
     <w:p>
       <w:pPr>
@@ -15000,6 +15044,29 @@
           <w:lang w:val="en-US" w:eastAsia="pt-BR"/>
         </w:rPr>
       </w:pPr>
+      <w:proofErr w:type="spellStart"/>
+      <w:r>
+        <w:rPr>
+          <w:rFonts w:eastAsia="Times New Roman"/>
+          <w:lang w:val="en-US" w:eastAsia="pt-BR"/>
+        </w:rPr>
+        <w:t>J</w:t>
+      </w:r>
+      <w:r>
+        <w:rPr>
+          <w:rFonts w:eastAsia="Times New Roman"/>
+          <w:lang w:val="en-US" w:eastAsia="pt-BR"/>
+        </w:rPr>
+        <w:t>urafsky</w:t>
+      </w:r>
+      <w:proofErr w:type="spellEnd"/>
+      <w:r>
+        <w:rPr>
+          <w:rFonts w:eastAsia="Times New Roman"/>
+          <w:lang w:val="en-US" w:eastAsia="pt-BR"/>
+        </w:rPr>
+        <w:t>, Daniel; MARTIN, James H. An introduction to natural language processing, computational linguistics, and speech recognition. 2000.</w:t>
+      </w:r>
     </w:p>
     <w:p>
       <w:pPr>
@@ -15010,27 +15077,6 @@
           <w:lang w:val="en-US" w:eastAsia="pt-BR"/>
         </w:rPr>
       </w:pPr>
-      <w:r>
-        <w:rPr>
-          <w:rFonts w:eastAsia="Times New Roman"/>
-          <w:lang w:val="en-US" w:eastAsia="pt-BR"/>
-        </w:rPr>
-        <w:t>C</w:t>
-      </w:r>
-      <w:r>
-        <w:rPr>
-          <w:rFonts w:eastAsia="Times New Roman"/>
-          <w:lang w:val="en-US" w:eastAsia="pt-BR"/>
-        </w:rPr>
-        <w:t>homsky</w:t>
-      </w:r>
-      <w:r>
-        <w:rPr>
-          <w:rFonts w:eastAsia="Times New Roman"/>
-          <w:lang w:val="en-US" w:eastAsia="pt-BR"/>
-        </w:rPr>
-        <w:t>, Noam. Syntactic structures. In: Syntactic Structures. De Gruyter Mouton, 2009.</w:t>
-      </w:r>
     </w:p>
     <w:p>
       <w:pPr>
@@ -15041,6 +15087,45 @@
           <w:lang w:val="en-US" w:eastAsia="pt-BR"/>
         </w:rPr>
       </w:pPr>
+      <w:proofErr w:type="spellStart"/>
+      <w:r>
+        <w:rPr>
+          <w:rFonts w:eastAsia="Times New Roman"/>
+          <w:lang w:val="en-US" w:eastAsia="pt-BR"/>
+        </w:rPr>
+        <w:t>K</w:t>
+      </w:r>
+      <w:r>
+        <w:rPr>
+          <w:rFonts w:eastAsia="Times New Roman"/>
+          <w:lang w:val="en-US" w:eastAsia="pt-BR"/>
+        </w:rPr>
+        <w:t>ilgarriff</w:t>
+      </w:r>
+      <w:proofErr w:type="spellEnd"/>
+      <w:r>
+        <w:rPr>
+          <w:rFonts w:eastAsia="Times New Roman"/>
+          <w:lang w:val="en-US" w:eastAsia="pt-BR"/>
+        </w:rPr>
+        <w:t xml:space="preserve">, Adam; </w:t>
+      </w:r>
+      <w:proofErr w:type="spellStart"/>
+      <w:r>
+        <w:rPr>
+          <w:rFonts w:eastAsia="Times New Roman"/>
+          <w:lang w:val="en-US" w:eastAsia="pt-BR"/>
+        </w:rPr>
+        <w:t>Grefenstette</w:t>
+      </w:r>
+      <w:proofErr w:type="spellEnd"/>
+      <w:r>
+        <w:rPr>
+          <w:rFonts w:eastAsia="Times New Roman"/>
+          <w:lang w:val="en-US" w:eastAsia="pt-BR"/>
+        </w:rPr>
+        <w:t>, Gregory. Introduction to the special issue on the web as corpus. Computational linguistics, v. 29, n. 3, p. 333-347, 2003.</w:t>
+      </w:r>
     </w:p>
     <w:p>
       <w:pPr>
@@ -15051,29 +15136,6 @@
           <w:lang w:val="en-US" w:eastAsia="pt-BR"/>
         </w:rPr>
       </w:pPr>
-      <w:proofErr w:type="spellStart"/>
-      <w:r>
-        <w:rPr>
-          <w:rFonts w:eastAsia="Times New Roman"/>
-          <w:lang w:val="en-US" w:eastAsia="pt-BR"/>
-        </w:rPr>
-        <w:t>C</w:t>
-      </w:r>
-      <w:r>
-        <w:rPr>
-          <w:rFonts w:eastAsia="Times New Roman"/>
-          <w:lang w:val="en-US" w:eastAsia="pt-BR"/>
-        </w:rPr>
-        <w:t>harniak</w:t>
-      </w:r>
-      <w:proofErr w:type="spellEnd"/>
-      <w:r>
-        <w:rPr>
-          <w:rFonts w:eastAsia="Times New Roman"/>
-          <w:lang w:val="en-US" w:eastAsia="pt-BR"/>
-        </w:rPr>
-        <w:t>, Eugene. Statistical parsing with a context-free grammar and word statistics. AAAI/IAAI, v. 2005, n. 598-603, p. 18, 1997.</w:t>
-      </w:r>
     </w:p>
     <w:p>
       <w:pPr>
@@ -15084,6 +15146,19 @@
           <w:lang w:val="en-US" w:eastAsia="pt-BR"/>
         </w:rPr>
       </w:pPr>
+      <w:r>
+        <w:rPr>
+          <w:lang w:val="en-US"/>
+        </w:rPr>
+        <w:t>Kübler</w:t>
+      </w:r>
+      <w:r>
+        <w:rPr>
+          <w:rFonts w:eastAsia="Times New Roman"/>
+          <w:lang w:val="en-US" w:eastAsia="pt-BR"/>
+        </w:rPr>
+        <w:t>, Sandra; MCDONALD, Ryan; NIVRE, Joakim. Dependency parsing. Synthesis lectures on human language technologies, v. 1, n. 1, p. 1-127, 2009.</w:t>
+      </w:r>
     </w:p>
     <w:p>
       <w:pPr>
@@ -15094,19 +15169,6 @@
           <w:lang w:val="en-US" w:eastAsia="pt-BR"/>
         </w:rPr>
       </w:pPr>
-      <w:r>
-        <w:rPr>
-          <w:lang w:val="en-US"/>
-        </w:rPr>
-        <w:t>Kübler</w:t>
-      </w:r>
-      <w:r>
-        <w:rPr>
-          <w:rFonts w:eastAsia="Times New Roman"/>
-          <w:lang w:val="en-US" w:eastAsia="pt-BR"/>
-        </w:rPr>
-        <w:t>, Sandra; MCDONALD, Ryan; NIVRE, Joakim. Dependency parsing. Synthesis lectures on human language technologies, v. 1, n. 1, p. 1-127, 2009.</w:t>
-      </w:r>
     </w:p>
     <w:p>
       <w:pPr>
@@ -15117,6 +15179,43 @@
           <w:lang w:val="en-US" w:eastAsia="pt-BR"/>
         </w:rPr>
       </w:pPr>
+      <w:r>
+        <w:rPr>
+          <w:rFonts w:eastAsia="Times New Roman"/>
+          <w:lang w:val="en-US" w:eastAsia="pt-BR"/>
+        </w:rPr>
+        <w:t>Manning</w:t>
+      </w:r>
+      <w:r>
+        <w:rPr>
+          <w:rFonts w:eastAsia="Times New Roman"/>
+          <w:lang w:val="en-US" w:eastAsia="pt-BR"/>
+        </w:rPr>
+        <w:t xml:space="preserve">, Christopher; </w:t>
+      </w:r>
+      <w:proofErr w:type="spellStart"/>
+      <w:r>
+        <w:rPr>
+          <w:rFonts w:eastAsia="Times New Roman"/>
+          <w:lang w:val="en-US" w:eastAsia="pt-BR"/>
+        </w:rPr>
+        <w:t>Schutze</w:t>
+      </w:r>
+      <w:proofErr w:type="spellEnd"/>
+      <w:r>
+        <w:rPr>
+          <w:rFonts w:eastAsia="Times New Roman"/>
+          <w:lang w:val="en-US" w:eastAsia="pt-BR"/>
+        </w:rPr>
+        <w:t xml:space="preserve">, Hinrich. Foundations of statistical natural language processing. </w:t>
+      </w:r>
+      <w:r>
+        <w:rPr>
+          <w:rFonts w:eastAsia="Times New Roman"/>
+          <w:lang w:val="en-US" w:eastAsia="pt-BR"/>
+        </w:rPr>
+        <w:t>MIT press, 1999.</w:t>
+      </w:r>
     </w:p>
     <w:p>
       <w:pPr>
@@ -15127,27 +15226,6 @@
           <w:lang w:val="en-US" w:eastAsia="pt-BR"/>
         </w:rPr>
       </w:pPr>
-      <w:r>
-        <w:rPr>
-          <w:rFonts w:eastAsia="Times New Roman"/>
-          <w:lang w:val="en-US" w:eastAsia="pt-BR"/>
-        </w:rPr>
-        <w:t>G</w:t>
-      </w:r>
-      <w:r>
-        <w:rPr>
-          <w:rFonts w:eastAsia="Times New Roman"/>
-          <w:lang w:val="en-US" w:eastAsia="pt-BR"/>
-        </w:rPr>
-        <w:t>oddard</w:t>
-      </w:r>
-      <w:r>
-        <w:rPr>
-          <w:rFonts w:eastAsia="Times New Roman"/>
-          <w:lang w:val="en-US" w:eastAsia="pt-BR"/>
-        </w:rPr>
-        <w:t>, Cliff. Semantic analysis: A practical introduction. Oxford University Press, 2011.</w:t>
-      </w:r>
     </w:p>
     <w:p>
       <w:pPr>
@@ -15158,6 +15236,41 @@
           <w:lang w:val="en-US" w:eastAsia="pt-BR"/>
         </w:rPr>
       </w:pPr>
+      <w:r>
+        <w:rPr>
+          <w:rFonts w:eastAsia="Times New Roman"/>
+          <w:lang w:val="en-US" w:eastAsia="pt-BR"/>
+        </w:rPr>
+        <w:t>M</w:t>
+      </w:r>
+      <w:r>
+        <w:rPr>
+          <w:rFonts w:eastAsia="Times New Roman"/>
+          <w:lang w:val="en-US" w:eastAsia="pt-BR"/>
+        </w:rPr>
+        <w:t>c</w:t>
+      </w:r>
+      <w:r>
+        <w:rPr>
+          <w:rFonts w:eastAsia="Times New Roman"/>
+          <w:lang w:val="en-US" w:eastAsia="pt-BR"/>
+        </w:rPr>
+        <w:t>K</w:t>
+      </w:r>
+      <w:r>
+        <w:rPr>
+          <w:rFonts w:eastAsia="Times New Roman"/>
+          <w:lang w:val="en-US" w:eastAsia="pt-BR"/>
+        </w:rPr>
+        <w:t>inney</w:t>
+      </w:r>
+      <w:r>
+        <w:rPr>
+          <w:rFonts w:eastAsia="Times New Roman"/>
+          <w:lang w:val="en-US" w:eastAsia="pt-BR"/>
+        </w:rPr>
+        <w:t>, Wes et al. Data structures for statistical computing in python. In: Proceedings of the 9th Python in Science Conference. 2010. p. 51-56.</w:t>
+      </w:r>
     </w:p>
     <w:p>
       <w:pPr>
@@ -15168,71 +15281,6 @@
           <w:lang w:val="en-US" w:eastAsia="pt-BR"/>
         </w:rPr>
       </w:pPr>
-      <w:r>
-        <w:rPr>
-          <w:rFonts w:eastAsia="Times New Roman"/>
-          <w:lang w:val="en-US" w:eastAsia="pt-BR"/>
-        </w:rPr>
-        <w:t>F</w:t>
-      </w:r>
-      <w:r>
-        <w:rPr>
-          <w:rFonts w:eastAsia="Times New Roman"/>
-          <w:lang w:val="en-US" w:eastAsia="pt-BR"/>
-        </w:rPr>
-        <w:t>e</w:t>
-      </w:r>
-      <w:r>
-        <w:rPr>
-          <w:rFonts w:eastAsia="Times New Roman"/>
-          <w:lang w:val="en-US" w:eastAsia="pt-BR"/>
-        </w:rPr>
-        <w:t>l</w:t>
-      </w:r>
-      <w:r>
-        <w:rPr>
-          <w:rFonts w:eastAsia="Times New Roman"/>
-          <w:lang w:val="en-US" w:eastAsia="pt-BR"/>
-        </w:rPr>
-        <w:t>se</w:t>
-      </w:r>
-      <w:r>
-        <w:rPr>
-          <w:rFonts w:eastAsia="Times New Roman"/>
-          <w:lang w:val="en-US" w:eastAsia="pt-BR"/>
-        </w:rPr>
-        <w:t>n</w:t>
-      </w:r>
-      <w:r>
-        <w:rPr>
-          <w:rFonts w:eastAsia="Times New Roman"/>
-          <w:lang w:val="en-US" w:eastAsia="pt-BR"/>
-        </w:rPr>
-        <w:t>,</w:t>
-      </w:r>
-      <w:r>
-        <w:rPr>
-          <w:rFonts w:eastAsia="Times New Roman"/>
-          <w:lang w:val="en-US" w:eastAsia="pt-BR"/>
-        </w:rPr>
-        <w:t xml:space="preserve"> Dieter et al. Semantic web application areas. In: NLDB Workshop. </w:t>
-      </w:r>
-      <w:proofErr w:type="spellStart"/>
-      <w:r>
-        <w:rPr>
-          <w:rFonts w:eastAsia="Times New Roman"/>
-          <w:lang w:val="en-US" w:eastAsia="pt-BR"/>
-        </w:rPr>
-        <w:t>sn</w:t>
-      </w:r>
-      <w:proofErr w:type="spellEnd"/>
-      <w:r>
-        <w:rPr>
-          <w:rFonts w:eastAsia="Times New Roman"/>
-          <w:lang w:val="en-US" w:eastAsia="pt-BR"/>
-        </w:rPr>
-        <w:t>, 2002.</w:t>
-      </w:r>
     </w:p>
     <w:p>
       <w:pPr>
@@ -15243,6 +15291,45 @@
           <w:lang w:val="en-US" w:eastAsia="pt-BR"/>
         </w:rPr>
       </w:pPr>
+      <w:proofErr w:type="spellStart"/>
+      <w:r>
+        <w:rPr>
+          <w:rFonts w:eastAsia="Times New Roman"/>
+          <w:lang w:val="en-US" w:eastAsia="pt-BR"/>
+        </w:rPr>
+        <w:t>M</w:t>
+      </w:r>
+      <w:r>
+        <w:rPr>
+          <w:rFonts w:eastAsia="Times New Roman"/>
+          <w:lang w:val="en-US" w:eastAsia="pt-BR"/>
+        </w:rPr>
+        <w:t>ikolov</w:t>
+      </w:r>
+      <w:proofErr w:type="spellEnd"/>
+      <w:r>
+        <w:rPr>
+          <w:rFonts w:eastAsia="Times New Roman"/>
+          <w:lang w:val="en-US" w:eastAsia="pt-BR"/>
+        </w:rPr>
+        <w:t>, Tomas et al. Efficient estimation of word representations in vector space. </w:t>
+      </w:r>
+      <w:proofErr w:type="spellStart"/>
+      <w:r>
+        <w:rPr>
+          <w:rFonts w:eastAsia="Times New Roman"/>
+          <w:lang w:val="en-US" w:eastAsia="pt-BR"/>
+        </w:rPr>
+        <w:t>arXiv</w:t>
+      </w:r>
+      <w:proofErr w:type="spellEnd"/>
+      <w:r>
+        <w:rPr>
+          <w:rFonts w:eastAsia="Times New Roman"/>
+          <w:lang w:val="en-US" w:eastAsia="pt-BR"/>
+        </w:rPr>
+        <w:t xml:space="preserve"> preprint arXiv:1301.3781, 2013.</w:t>
+      </w:r>
     </w:p>
     <w:p>
       <w:pPr>
@@ -15250,106 +15337,9 @@
         <w:jc w:val="left"/>
         <w:rPr>
           <w:rFonts w:eastAsia="Times New Roman"/>
-          <w:lang w:eastAsia="pt-BR"/>
-        </w:rPr>
-      </w:pPr>
-      <w:r>
-        <w:rPr>
-          <w:rFonts w:eastAsia="Times New Roman"/>
           <w:lang w:val="en-US" w:eastAsia="pt-BR"/>
         </w:rPr>
-        <w:t>V</w:t>
-      </w:r>
-      <w:r>
-        <w:rPr>
-          <w:rFonts w:eastAsia="Times New Roman"/>
-          <w:lang w:val="en-US" w:eastAsia="pt-BR"/>
-        </w:rPr>
-        <w:t>icent</w:t>
-      </w:r>
-      <w:r>
-        <w:rPr>
-          <w:rFonts w:eastAsia="Times New Roman"/>
-          <w:lang w:val="en-US" w:eastAsia="pt-BR"/>
-        </w:rPr>
-        <w:t>e</w:t>
-      </w:r>
-      <w:r>
-        <w:rPr>
-          <w:rFonts w:eastAsia="Times New Roman"/>
-          <w:lang w:val="en-US" w:eastAsia="pt-BR"/>
-        </w:rPr>
-        <w:t xml:space="preserve"> C</w:t>
-      </w:r>
-      <w:r>
-        <w:rPr>
-          <w:rFonts w:eastAsia="Times New Roman"/>
-          <w:lang w:val="en-US" w:eastAsia="pt-BR"/>
-        </w:rPr>
-        <w:t>ruz</w:t>
-      </w:r>
-      <w:r>
-        <w:rPr>
-          <w:rFonts w:eastAsia="Times New Roman"/>
-          <w:lang w:val="en-US" w:eastAsia="pt-BR"/>
-        </w:rPr>
-        <w:t xml:space="preserve">, </w:t>
-      </w:r>
-      <w:proofErr w:type="spellStart"/>
-      <w:r>
-        <w:rPr>
-          <w:rFonts w:eastAsia="Times New Roman"/>
-          <w:lang w:val="en-US" w:eastAsia="pt-BR"/>
-        </w:rPr>
-        <w:t>Begoña</w:t>
-      </w:r>
-      <w:proofErr w:type="spellEnd"/>
-      <w:r>
-        <w:rPr>
-          <w:rFonts w:eastAsia="Times New Roman"/>
-          <w:lang w:val="en-US" w:eastAsia="pt-BR"/>
-        </w:rPr>
-        <w:t xml:space="preserve"> et al. Jacob L. </w:t>
-      </w:r>
-      <w:proofErr w:type="spellStart"/>
-      <w:r>
-        <w:rPr>
-          <w:rFonts w:eastAsia="Times New Roman"/>
-          <w:lang w:val="en-US" w:eastAsia="pt-BR"/>
-        </w:rPr>
-        <w:t>Mey</w:t>
-      </w:r>
-      <w:proofErr w:type="spellEnd"/>
-      <w:r>
-        <w:rPr>
-          <w:rFonts w:eastAsia="Times New Roman"/>
-          <w:lang w:val="en-US" w:eastAsia="pt-BR"/>
-        </w:rPr>
-        <w:t xml:space="preserve"> (1993)," Pragmatics. An Introduction", Oxford, Blackwell, 357 </w:t>
-      </w:r>
-      <w:proofErr w:type="spellStart"/>
-      <w:r>
-        <w:rPr>
-          <w:rFonts w:eastAsia="Times New Roman"/>
-          <w:lang w:val="en-US" w:eastAsia="pt-BR"/>
-        </w:rPr>
-        <w:t>págs</w:t>
-      </w:r>
-      <w:proofErr w:type="spellEnd"/>
-      <w:r>
-        <w:rPr>
-          <w:rFonts w:eastAsia="Times New Roman"/>
-          <w:lang w:val="en-US" w:eastAsia="pt-BR"/>
-        </w:rPr>
-        <w:t xml:space="preserve">. </w:t>
-      </w:r>
-      <w:r>
-        <w:rPr>
-          <w:rFonts w:eastAsia="Times New Roman"/>
-          <w:lang w:eastAsia="pt-BR"/>
-        </w:rPr>
-        <w:t>1996.</w:t>
-      </w:r>
+      </w:pPr>
     </w:p>
     <w:p>
       <w:pPr>
@@ -15357,9 +15347,32 @@
         <w:jc w:val="left"/>
         <w:rPr>
           <w:rFonts w:eastAsia="Times New Roman"/>
-          <w:lang w:eastAsia="pt-BR"/>
-        </w:rPr>
-      </w:pPr>
+          <w:lang w:val="en-US" w:eastAsia="pt-BR"/>
+        </w:rPr>
+      </w:pPr>
+      <w:proofErr w:type="spellStart"/>
+      <w:r>
+        <w:rPr>
+          <w:rFonts w:eastAsia="Times New Roman"/>
+          <w:lang w:val="en-US" w:eastAsia="pt-BR"/>
+        </w:rPr>
+        <w:t>P</w:t>
+      </w:r>
+      <w:r>
+        <w:rPr>
+          <w:rFonts w:eastAsia="Times New Roman"/>
+          <w:lang w:val="en-US" w:eastAsia="pt-BR"/>
+        </w:rPr>
+        <w:t>edregosa</w:t>
+      </w:r>
+      <w:proofErr w:type="spellEnd"/>
+      <w:r>
+        <w:rPr>
+          <w:rFonts w:eastAsia="Times New Roman"/>
+          <w:lang w:val="en-US" w:eastAsia="pt-BR"/>
+        </w:rPr>
+        <w:t>, Fabian et al. Scikit-learn: Machine learning in Python. the Journal of machine Learning research, v. 12, p. 2825-2830, 2011.</w:t>
+      </w:r>
     </w:p>
     <w:p>
       <w:pPr>
@@ -15367,85 +15380,9 @@
         <w:jc w:val="left"/>
         <w:rPr>
           <w:rFonts w:eastAsia="Times New Roman"/>
-          <w:lang w:eastAsia="pt-BR"/>
-        </w:rPr>
-      </w:pPr>
-      <w:proofErr w:type="spellStart"/>
-      <w:r>
-        <w:rPr>
-          <w:rFonts w:eastAsia="Times New Roman"/>
           <w:lang w:val="en-US" w:eastAsia="pt-BR"/>
         </w:rPr>
-        <w:t>S</w:t>
-      </w:r>
-      <w:r>
-        <w:rPr>
-          <w:rFonts w:eastAsia="Times New Roman"/>
-          <w:lang w:val="en-US" w:eastAsia="pt-BR"/>
-        </w:rPr>
-        <w:t>ilge</w:t>
-      </w:r>
-      <w:proofErr w:type="spellEnd"/>
-      <w:r>
-        <w:rPr>
-          <w:rFonts w:eastAsia="Times New Roman"/>
-          <w:lang w:val="en-US" w:eastAsia="pt-BR"/>
-        </w:rPr>
-        <w:t xml:space="preserve">, Julia; </w:t>
-      </w:r>
-      <w:r>
-        <w:rPr>
-          <w:rFonts w:eastAsia="Times New Roman"/>
-          <w:lang w:val="en-US" w:eastAsia="pt-BR"/>
-        </w:rPr>
-        <w:t>Robinson</w:t>
-      </w:r>
-      <w:r>
-        <w:rPr>
-          <w:rFonts w:eastAsia="Times New Roman"/>
-          <w:lang w:val="en-US" w:eastAsia="pt-BR"/>
-        </w:rPr>
-        <w:t xml:space="preserve">, David. Text mining with R: A tidy approach. </w:t>
-      </w:r>
-      <w:r>
-        <w:rPr>
-          <w:rFonts w:eastAsia="Times New Roman"/>
-          <w:lang w:eastAsia="pt-BR"/>
-        </w:rPr>
-        <w:t xml:space="preserve">" </w:t>
-      </w:r>
-      <w:proofErr w:type="spellStart"/>
-      <w:r>
-        <w:rPr>
-          <w:rFonts w:eastAsia="Times New Roman"/>
-          <w:lang w:eastAsia="pt-BR"/>
-        </w:rPr>
-        <w:t>O'Reilly</w:t>
-      </w:r>
-      <w:proofErr w:type="spellEnd"/>
-      <w:r>
-        <w:rPr>
-          <w:rFonts w:eastAsia="Times New Roman"/>
-          <w:lang w:eastAsia="pt-BR"/>
-        </w:rPr>
-        <w:t xml:space="preserve"> </w:t>
-      </w:r>
-      <w:proofErr w:type="gramStart"/>
-      <w:r>
-        <w:rPr>
-          <w:rFonts w:eastAsia="Times New Roman"/>
-          <w:lang w:eastAsia="pt-BR"/>
-        </w:rPr>
-        <w:t>Media</w:t>
-      </w:r>
-      <w:proofErr w:type="gramEnd"/>
-      <w:r>
-        <w:rPr>
-          <w:rFonts w:eastAsia="Times New Roman"/>
-          <w:lang w:eastAsia="pt-BR"/>
-        </w:rPr>
-        <w:t>, Inc.", 2017.</w:t>
-      </w:r>
+      </w:pPr>
     </w:p>
     <w:p>
       <w:pPr>
@@ -15453,7 +15390,24 @@
         <w:jc w:val="left"/>
         <w:rPr>
           <w:rFonts w:eastAsia="Times New Roman"/>
-          <w:lang w:eastAsia="pt-BR"/>
+          <w:lang w:val="en-US" w:eastAsia="pt-BR"/>
+        </w:rPr>
+      </w:pPr>
+      <w:r>
+        <w:rPr>
+          <w:rFonts w:eastAsia="Times New Roman"/>
+          <w:lang w:val="en-US" w:eastAsia="pt-BR"/>
+        </w:rPr>
+        <w:t>Robertson, D. W. "A note on the classical origin of" circumstances" in the medieval confessional." Studies in Philology 43.1 (1946): 6-14.</w:t>
+      </w:r>
+    </w:p>
+    <w:p>
+      <w:pPr>
+        <w:spacing w:line="240" w:lineRule="auto"/>
+        <w:jc w:val="left"/>
+        <w:rPr>
+          <w:rFonts w:eastAsia="Times New Roman"/>
+          <w:lang w:val="en-US" w:eastAsia="pt-BR"/>
         </w:rPr>
       </w:pPr>
     </w:p>
@@ -15500,48 +15454,85 @@
         <w:jc w:val="left"/>
         <w:rPr>
           <w:rFonts w:eastAsia="Times New Roman"/>
+          <w:lang w:eastAsia="pt-BR"/>
+        </w:rPr>
+      </w:pPr>
+      <w:proofErr w:type="spellStart"/>
+      <w:r>
+        <w:rPr>
+          <w:rFonts w:eastAsia="Times New Roman"/>
           <w:lang w:val="en-US" w:eastAsia="pt-BR"/>
         </w:rPr>
-      </w:pPr>
+        <w:lastRenderedPageBreak/>
+        <w:t>S</w:t>
+      </w:r>
+      <w:r>
+        <w:rPr>
+          <w:rFonts w:eastAsia="Times New Roman"/>
+          <w:lang w:val="en-US" w:eastAsia="pt-BR"/>
+        </w:rPr>
+        <w:t>ilge</w:t>
+      </w:r>
+      <w:proofErr w:type="spellEnd"/>
+      <w:r>
+        <w:rPr>
+          <w:rFonts w:eastAsia="Times New Roman"/>
+          <w:lang w:val="en-US" w:eastAsia="pt-BR"/>
+        </w:rPr>
+        <w:t xml:space="preserve">, Julia; </w:t>
+      </w:r>
+      <w:r>
+        <w:rPr>
+          <w:rFonts w:eastAsia="Times New Roman"/>
+          <w:lang w:val="en-US" w:eastAsia="pt-BR"/>
+        </w:rPr>
+        <w:t>Robinson</w:t>
+      </w:r>
+      <w:r>
+        <w:rPr>
+          <w:rFonts w:eastAsia="Times New Roman"/>
+          <w:lang w:val="en-US" w:eastAsia="pt-BR"/>
+        </w:rPr>
+        <w:t xml:space="preserve">, David. Text mining with R: A tidy approach. </w:t>
+      </w:r>
+      <w:r>
+        <w:rPr>
+          <w:rFonts w:eastAsia="Times New Roman"/>
+          <w:lang w:eastAsia="pt-BR"/>
+        </w:rPr>
+        <w:t xml:space="preserve">" </w:t>
+      </w:r>
       <w:proofErr w:type="spellStart"/>
       <w:r>
         <w:rPr>
           <w:rFonts w:eastAsia="Times New Roman"/>
-          <w:lang w:val="en-US" w:eastAsia="pt-BR"/>
-        </w:rPr>
-        <w:lastRenderedPageBreak/>
-        <w:t>M</w:t>
-      </w:r>
-      <w:r>
-        <w:rPr>
-          <w:rFonts w:eastAsia="Times New Roman"/>
-          <w:lang w:val="en-US" w:eastAsia="pt-BR"/>
-        </w:rPr>
-        <w:t>ikolov</w:t>
+          <w:lang w:eastAsia="pt-BR"/>
+        </w:rPr>
+        <w:t>O'Reilly</w:t>
       </w:r>
       <w:proofErr w:type="spellEnd"/>
       <w:r>
         <w:rPr>
           <w:rFonts w:eastAsia="Times New Roman"/>
-          <w:lang w:val="en-US" w:eastAsia="pt-BR"/>
-        </w:rPr>
-        <w:t>, Tomas et al. Efficient estimation of word representations in vector space. </w:t>
-      </w:r>
-      <w:proofErr w:type="spellStart"/>
-      <w:r>
-        <w:rPr>
-          <w:rFonts w:eastAsia="Times New Roman"/>
-          <w:lang w:val="en-US" w:eastAsia="pt-BR"/>
-        </w:rPr>
-        <w:t>arXiv</w:t>
-      </w:r>
-      <w:proofErr w:type="spellEnd"/>
-      <w:r>
-        <w:rPr>
-          <w:rFonts w:eastAsia="Times New Roman"/>
-          <w:lang w:val="en-US" w:eastAsia="pt-BR"/>
-        </w:rPr>
-        <w:t xml:space="preserve"> preprint arXiv:1301.3781, 2013.</w:t>
+          <w:lang w:eastAsia="pt-BR"/>
+        </w:rPr>
+        <w:t xml:space="preserve"> </w:t>
+      </w:r>
+      <w:proofErr w:type="gramStart"/>
+      <w:r>
+        <w:rPr>
+          <w:rFonts w:eastAsia="Times New Roman"/>
+          <w:lang w:eastAsia="pt-BR"/>
+        </w:rPr>
+        <w:t>Media</w:t>
+      </w:r>
+      <w:proofErr w:type="gramEnd"/>
+      <w:r>
+        <w:rPr>
+          <w:rFonts w:eastAsia="Times New Roman"/>
+          <w:lang w:eastAsia="pt-BR"/>
+        </w:rPr>
+        <w:t>, Inc.", 2017.</w:t>
       </w:r>
     </w:p>
     <w:p>
@@ -15550,7 +15541,7 @@
         <w:jc w:val="left"/>
         <w:rPr>
           <w:rFonts w:eastAsia="Times New Roman"/>
-          <w:lang w:val="en-US" w:eastAsia="pt-BR"/>
+          <w:lang w:eastAsia="pt-BR"/>
         </w:rPr>
       </w:pPr>
     </w:p>
@@ -15602,14 +15593,35 @@
           <w:rFonts w:eastAsia="Times New Roman"/>
           <w:lang w:val="en-US" w:eastAsia="pt-BR"/>
         </w:rPr>
-        <w:t>Manning</w:t>
+        <w:t>V</w:t>
       </w:r>
       <w:r>
         <w:rPr>
           <w:rFonts w:eastAsia="Times New Roman"/>
           <w:lang w:val="en-US" w:eastAsia="pt-BR"/>
         </w:rPr>
-        <w:t xml:space="preserve">, Christopher; </w:t>
+        <w:t>icente</w:t>
+      </w:r>
+      <w:r>
+        <w:rPr>
+          <w:rFonts w:eastAsia="Times New Roman"/>
+          <w:lang w:val="en-US" w:eastAsia="pt-BR"/>
+        </w:rPr>
+        <w:t xml:space="preserve"> C</w:t>
+      </w:r>
+      <w:r>
+        <w:rPr>
+          <w:rFonts w:eastAsia="Times New Roman"/>
+          <w:lang w:val="en-US" w:eastAsia="pt-BR"/>
+        </w:rPr>
+        <w:t>ruz</w:t>
+      </w:r>
+      <w:r>
+        <w:rPr>
+          <w:rFonts w:eastAsia="Times New Roman"/>
+          <w:lang w:val="en-US" w:eastAsia="pt-BR"/>
+        </w:rPr>
+        <w:t xml:space="preserve">, </w:t>
       </w:r>
       <w:proofErr w:type="spellStart"/>
       <w:r>
@@ -15617,7 +15629,7 @@
           <w:rFonts w:eastAsia="Times New Roman"/>
           <w:lang w:val="en-US" w:eastAsia="pt-BR"/>
         </w:rPr>
-        <w:t>Schutze</w:t>
+        <w:t>Begoña</w:t>
       </w:r>
       <w:proofErr w:type="spellEnd"/>
       <w:r>
@@ -15625,30 +15637,46 @@
           <w:rFonts w:eastAsia="Times New Roman"/>
           <w:lang w:val="en-US" w:eastAsia="pt-BR"/>
         </w:rPr>
-        <w:t xml:space="preserve">, Hinrich. Foundations of statistical natural language processing. </w:t>
+        <w:t xml:space="preserve"> et al. Jacob L. </w:t>
+      </w:r>
+      <w:proofErr w:type="spellStart"/>
+      <w:r>
+        <w:rPr>
+          <w:rFonts w:eastAsia="Times New Roman"/>
+          <w:lang w:val="en-US" w:eastAsia="pt-BR"/>
+        </w:rPr>
+        <w:t>Mey</w:t>
+      </w:r>
+      <w:proofErr w:type="spellEnd"/>
+      <w:r>
+        <w:rPr>
+          <w:rFonts w:eastAsia="Times New Roman"/>
+          <w:lang w:val="en-US" w:eastAsia="pt-BR"/>
+        </w:rPr>
+        <w:t xml:space="preserve"> (1993)," Pragmatics. An Introduction", Oxford, Blackwell, 357 </w:t>
+      </w:r>
+      <w:proofErr w:type="spellStart"/>
+      <w:r>
+        <w:rPr>
+          <w:rFonts w:eastAsia="Times New Roman"/>
+          <w:lang w:val="en-US" w:eastAsia="pt-BR"/>
+        </w:rPr>
+        <w:t>págs</w:t>
+      </w:r>
+      <w:proofErr w:type="spellEnd"/>
+      <w:r>
+        <w:rPr>
+          <w:rFonts w:eastAsia="Times New Roman"/>
+          <w:lang w:val="en-US" w:eastAsia="pt-BR"/>
+        </w:rPr>
+        <w:t xml:space="preserve">. </w:t>
       </w:r>
       <w:r>
         <w:rPr>
           <w:rFonts w:eastAsia="Times New Roman"/>
           <w:lang w:eastAsia="pt-BR"/>
         </w:rPr>
-        <w:t xml:space="preserve">MIT </w:t>
-      </w:r>
-      <w:proofErr w:type="spellStart"/>
-      <w:r>
-        <w:rPr>
-          <w:rFonts w:eastAsia="Times New Roman"/>
-          <w:lang w:eastAsia="pt-BR"/>
-        </w:rPr>
-        <w:t>press</w:t>
-      </w:r>
-      <w:proofErr w:type="spellEnd"/>
-      <w:r>
-        <w:rPr>
-          <w:rFonts w:eastAsia="Times New Roman"/>
-          <w:lang w:eastAsia="pt-BR"/>
-        </w:rPr>
-        <w:t>, 1999.</w:t>
+        <w:t>1996.</w:t>
       </w:r>
     </w:p>
     <w:p>
@@ -15675,7 +15703,7 @@
           <w:rFonts w:eastAsia="Times New Roman"/>
           <w:lang w:val="en-US" w:eastAsia="pt-BR"/>
         </w:rPr>
-        <w:t>Desmond, John, and Peter Hawkes. Adaptation: Studying film and literature. McGraw-Hill Humanities Social, 2006.</w:t>
+        <w:t>Wickham, Hadley. "Data analysis." ggplot2. Springer, Cham, 2016. 189-201.</w:t>
       </w:r>
     </w:p>
     <w:p>
@@ -15702,7 +15730,7 @@
           <w:rFonts w:eastAsia="Times New Roman"/>
           <w:lang w:val="en-US" w:eastAsia="pt-BR"/>
         </w:rPr>
-        <w:t xml:space="preserve">Burkhardt, J. M., &amp; </w:t>
+        <w:t xml:space="preserve">Yang, </w:t>
       </w:r>
       <w:proofErr w:type="spellStart"/>
       <w:r>
@@ -15710,7 +15738,7 @@
           <w:rFonts w:eastAsia="Times New Roman"/>
           <w:lang w:val="en-US" w:eastAsia="pt-BR"/>
         </w:rPr>
-        <w:t>Gauvain</w:t>
+        <w:t>Jin</w:t>
       </w:r>
       <w:proofErr w:type="spellEnd"/>
       <w:r>
@@ -15718,7 +15746,21 @@
           <w:rFonts w:eastAsia="Times New Roman"/>
           <w:lang w:val="en-US" w:eastAsia="pt-BR"/>
         </w:rPr>
-        <w:t>, M. C. (2013). Comparing the Books to the Movies: A Study of Harry Potter and the Philosopher's Stone. Children's Literature in Education, 44(3), 257-273.</w:t>
+        <w:t>, et al. "Brief introduction of medical database and data mining technology in big data era." Journal of Evidence</w:t>
+      </w:r>
+      <w:r>
+        <w:rPr>
+          <w:rFonts w:ascii="Cambria Math" w:eastAsia="Times New Roman" w:hAnsi="Cambria Math" w:cs="Cambria Math"/>
+          <w:lang w:val="en-US" w:eastAsia="pt-BR"/>
+        </w:rPr>
+        <w:t>‐</w:t>
+      </w:r>
+      <w:r>
+        <w:rPr>
+          <w:rFonts w:eastAsia="Times New Roman"/>
+          <w:lang w:val="en-US" w:eastAsia="pt-BR"/>
+        </w:rPr>
+        <w:t>Based Medicine 13.1 (2020): 57-69.</w:t>
       </w:r>
     </w:p>
     <w:p>
@@ -15727,7 +15769,7 @@
         <w:jc w:val="left"/>
         <w:rPr>
           <w:rFonts w:eastAsia="Times New Roman"/>
-          <w:lang w:val="en-US" w:eastAsia="pt-BR"/>
+          <w:lang w:eastAsia="pt-BR"/>
         </w:rPr>
       </w:pPr>
     </w:p>
@@ -15751,6 +15793,9 @@
     <w:p>
       <w:pPr>
         <w:spacing w:line="360" w:lineRule="auto"/>
+        <w:rPr>
+          <w:b/>
+        </w:rPr>
       </w:pPr>
     </w:p>
     <w:p>
@@ -16341,6 +16386,9 @@
         <w:r>
           <w:rPr>
             <w:rStyle w:val="Hyperlink"/>
+            <w:rFonts w:ascii="Arial" w:hAnsi="Arial" w:cs="Arial"/>
+            <w:sz w:val="18"/>
+            <w:szCs w:val="18"/>
           </w:rPr>
           <w:t>https://www.jkrowling.com/about/</w:t>
         </w:r>

</xml_diff>